<commit_message>
Alteração de Responsabilidades PO e Scrum Master
</commit_message>
<xml_diff>
--- a/001 - Projeto Academici - Gestão de Monitorias.docx
+++ b/001 - Projeto Academici - Gestão de Monitorias.docx
@@ -1,6 +1,6 @@
 
 <file path=word/document.xml><?xml version="1.0" encoding="utf-8"?>
-<w:document xmlns:wpc="http://schemas.microsoft.com/office/word/2010/wordprocessingCanvas" xmlns:mc="http://schemas.openxmlformats.org/markup-compatibility/2006" xmlns:o="urn:schemas-microsoft-com:office:office" xmlns:r="http://schemas.openxmlformats.org/officeDocument/2006/relationships" xmlns:m="http://schemas.openxmlformats.org/officeDocument/2006/math" xmlns:v="urn:schemas-microsoft-com:vml" xmlns:wp14="http://schemas.microsoft.com/office/word/2010/wordprocessingDrawing" xmlns:wp="http://schemas.openxmlformats.org/drawingml/2006/wordprocessingDrawing" xmlns:w="http://schemas.openxmlformats.org/wordprocessingml/2006/main" xmlns:w14="http://schemas.microsoft.com/office/word/2010/wordml" xmlns:w10="urn:schemas-microsoft-com:office:word" xmlns:w15="http://schemas.microsoft.com/office/word/2012/wordml" xmlns:wpg="http://schemas.microsoft.com/office/word/2010/wordprocessingGroup" xmlns:wpi="http://schemas.microsoft.com/office/word/2010/wordprocessingInk" xmlns:wne="http://schemas.microsoft.com/office/word/2006/wordml" xmlns:wps="http://schemas.microsoft.com/office/word/2010/wordprocessingShape" mc:Ignorable="w14 w15 wp14">
+<w:document xmlns:wpc="http://schemas.microsoft.com/office/word/2010/wordprocessingCanvas" xmlns:cx="http://schemas.microsoft.com/office/drawing/2014/chartex" xmlns:cx1="http://schemas.microsoft.com/office/drawing/2015/9/8/chartex" xmlns:cx2="http://schemas.microsoft.com/office/drawing/2015/10/21/chartex" xmlns:cx3="http://schemas.microsoft.com/office/drawing/2016/5/9/chartex" xmlns:cx4="http://schemas.microsoft.com/office/drawing/2016/5/10/chartex" xmlns:cx5="http://schemas.microsoft.com/office/drawing/2016/5/11/chartex" xmlns:cx6="http://schemas.microsoft.com/office/drawing/2016/5/12/chartex" xmlns:cx7="http://schemas.microsoft.com/office/drawing/2016/5/13/chartex" xmlns:cx8="http://schemas.microsoft.com/office/drawing/2016/5/14/chartex" xmlns:mc="http://schemas.openxmlformats.org/markup-compatibility/2006" xmlns:aink="http://schemas.microsoft.com/office/drawing/2016/ink" xmlns:am3d="http://schemas.microsoft.com/office/drawing/2017/model3d" xmlns:o="urn:schemas-microsoft-com:office:office" xmlns:r="http://schemas.openxmlformats.org/officeDocument/2006/relationships" xmlns:m="http://schemas.openxmlformats.org/officeDocument/2006/math" xmlns:v="urn:schemas-microsoft-com:vml" xmlns:wp14="http://schemas.microsoft.com/office/word/2010/wordprocessingDrawing" xmlns:wp="http://schemas.openxmlformats.org/drawingml/2006/wordprocessingDrawing" xmlns:w10="urn:schemas-microsoft-com:office:word" xmlns:w="http://schemas.openxmlformats.org/wordprocessingml/2006/main" xmlns:w14="http://schemas.microsoft.com/office/word/2010/wordml" xmlns:w15="http://schemas.microsoft.com/office/word/2012/wordml" xmlns:w16cid="http://schemas.microsoft.com/office/word/2016/wordml/cid" xmlns:w16se="http://schemas.microsoft.com/office/word/2015/wordml/symex" xmlns:wpg="http://schemas.microsoft.com/office/word/2010/wordprocessingGroup" xmlns:wpi="http://schemas.microsoft.com/office/word/2010/wordprocessingInk" xmlns:wne="http://schemas.microsoft.com/office/word/2006/wordml" xmlns:wps="http://schemas.microsoft.com/office/word/2010/wordprocessingShape" mc:Ignorable="w14 w15 w16se w16cid wp14">
   <w:body>
     <w:p>
       <w:pPr>
@@ -54,42 +54,31 @@
     </w:p>
     <w:tbl>
       <w:tblPr>
-        <w:tblStyle w:val="3"/>
         <w:tblW w:w="3320" w:type="dxa"/>
         <w:tblInd w:w="1174" w:type="dxa"/>
         <w:tblLayout w:type="fixed"/>
         <w:tblCellMar>
-          <w:top w:w="0" w:type="dxa"/>
           <w:left w:w="70" w:type="dxa"/>
-          <w:bottom w:w="0" w:type="dxa"/>
           <w:right w:w="70" w:type="dxa"/>
         </w:tblCellMar>
+        <w:tblLook w:val="04A0" w:firstRow="1" w:lastRow="0" w:firstColumn="1" w:lastColumn="0" w:noHBand="0" w:noVBand="1"/>
       </w:tblPr>
       <w:tblGrid>
         <w:gridCol w:w="1780"/>
         <w:gridCol w:w="1540"/>
       </w:tblGrid>
       <w:tr>
-        <w:tblPrEx>
-          <w:tblLayout w:type="fixed"/>
-          <w:tblCellMar>
-            <w:top w:w="0" w:type="dxa"/>
-            <w:left w:w="70" w:type="dxa"/>
-            <w:bottom w:w="0" w:type="dxa"/>
-            <w:right w:w="70" w:type="dxa"/>
-          </w:tblCellMar>
-        </w:tblPrEx>
         <w:trPr>
-          <w:trHeight w:val="300" w:hRule="atLeast"/>
+          <w:trHeight w:val="300"/>
         </w:trPr>
         <w:tc>
           <w:tcPr>
             <w:tcW w:w="1780" w:type="dxa"/>
             <w:tcBorders>
-              <w:top w:val="single" w:color="4472C4" w:sz="4" w:space="0"/>
-              <w:left w:val="single" w:color="4472C4" w:sz="4" w:space="0"/>
-              <w:bottom w:val="single" w:color="4472C4" w:sz="8" w:space="0"/>
-              <w:right w:val="single" w:color="4472C4" w:sz="4" w:space="0"/>
+              <w:top w:val="single" w:sz="4" w:space="0" w:color="4472C4"/>
+              <w:left w:val="single" w:sz="4" w:space="0" w:color="4472C4"/>
+              <w:bottom w:val="single" w:sz="8" w:space="0" w:color="4472C4"/>
+              <w:right w:val="single" w:sz="4" w:space="0" w:color="4472C4"/>
             </w:tcBorders>
             <w:shd w:val="clear" w:color="auto" w:fill="auto"/>
             <w:vAlign w:val="center"/>
@@ -99,7 +88,7 @@
               <w:spacing w:after="0" w:line="240" w:lineRule="auto"/>
               <w:jc w:val="center"/>
               <w:rPr>
-                <w:rFonts w:ascii="Calibri" w:hAnsi="Calibri" w:eastAsia="Times New Roman" w:cs="Calibri"/>
+                <w:rFonts w:ascii="Calibri" w:eastAsia="Times New Roman" w:hAnsi="Calibri" w:cs="Calibri"/>
                 <w:b/>
                 <w:bCs/>
                 <w:color w:val="000000"/>
@@ -108,7 +97,7 @@
             </w:pPr>
             <w:r>
               <w:rPr>
-                <w:rFonts w:ascii="Calibri" w:hAnsi="Calibri" w:eastAsia="Times New Roman" w:cs="Calibri"/>
+                <w:rFonts w:ascii="Calibri" w:eastAsia="Times New Roman" w:hAnsi="Calibri" w:cs="Calibri"/>
                 <w:b/>
                 <w:bCs/>
                 <w:color w:val="000000"/>
@@ -122,10 +111,10 @@
           <w:tcPr>
             <w:tcW w:w="1540" w:type="dxa"/>
             <w:tcBorders>
-              <w:top w:val="single" w:color="4472C4" w:sz="4" w:space="0"/>
-              <w:left w:val="single" w:color="4472C4" w:sz="4" w:space="0"/>
-              <w:bottom w:val="single" w:color="4472C4" w:sz="8" w:space="0"/>
-              <w:right w:val="single" w:color="4472C4" w:sz="4" w:space="0"/>
+              <w:top w:val="single" w:sz="4" w:space="0" w:color="4472C4"/>
+              <w:left w:val="single" w:sz="4" w:space="0" w:color="4472C4"/>
+              <w:bottom w:val="single" w:sz="8" w:space="0" w:color="4472C4"/>
+              <w:right w:val="single" w:sz="4" w:space="0" w:color="4472C4"/>
             </w:tcBorders>
             <w:shd w:val="clear" w:color="auto" w:fill="auto"/>
             <w:vAlign w:val="center"/>
@@ -135,7 +124,7 @@
               <w:spacing w:after="0" w:line="240" w:lineRule="auto"/>
               <w:jc w:val="center"/>
               <w:rPr>
-                <w:rFonts w:ascii="Calibri" w:hAnsi="Calibri" w:eastAsia="Times New Roman" w:cs="Calibri"/>
+                <w:rFonts w:ascii="Calibri" w:eastAsia="Times New Roman" w:hAnsi="Calibri" w:cs="Calibri"/>
                 <w:b/>
                 <w:bCs/>
                 <w:color w:val="000000"/>
@@ -144,7 +133,7 @@
             </w:pPr>
             <w:r>
               <w:rPr>
-                <w:rFonts w:ascii="Calibri" w:hAnsi="Calibri" w:eastAsia="Times New Roman" w:cs="Calibri"/>
+                <w:rFonts w:ascii="Calibri" w:eastAsia="Times New Roman" w:hAnsi="Calibri" w:cs="Calibri"/>
                 <w:b/>
                 <w:bCs/>
                 <w:color w:val="000000"/>
@@ -156,26 +145,17 @@
         </w:tc>
       </w:tr>
       <w:tr>
-        <w:tblPrEx>
-          <w:tblLayout w:type="fixed"/>
-          <w:tblCellMar>
-            <w:top w:w="0" w:type="dxa"/>
-            <w:left w:w="70" w:type="dxa"/>
-            <w:bottom w:w="0" w:type="dxa"/>
-            <w:right w:w="70" w:type="dxa"/>
-          </w:tblCellMar>
-        </w:tblPrEx>
         <w:trPr>
-          <w:trHeight w:val="300" w:hRule="atLeast"/>
+          <w:trHeight w:val="300"/>
         </w:trPr>
         <w:tc>
           <w:tcPr>
             <w:tcW w:w="1780" w:type="dxa"/>
             <w:tcBorders>
-              <w:top w:val="single" w:color="4472C4" w:sz="4" w:space="0"/>
-              <w:left w:val="single" w:color="4472C4" w:sz="4" w:space="0"/>
-              <w:bottom w:val="single" w:color="4472C4" w:sz="4" w:space="0"/>
-              <w:right w:val="single" w:color="4472C4" w:sz="4" w:space="0"/>
+              <w:top w:val="single" w:sz="4" w:space="0" w:color="4472C4"/>
+              <w:left w:val="single" w:sz="4" w:space="0" w:color="4472C4"/>
+              <w:bottom w:val="single" w:sz="4" w:space="0" w:color="4472C4"/>
+              <w:right w:val="single" w:sz="4" w:space="0" w:color="4472C4"/>
             </w:tcBorders>
             <w:shd w:val="clear" w:color="D9E1F2" w:fill="D9E1F2"/>
             <w:vAlign w:val="bottom"/>
@@ -184,18 +164,18 @@
             <w:pPr>
               <w:spacing w:after="0" w:line="240" w:lineRule="auto"/>
               <w:rPr>
-                <w:rFonts w:ascii="Calibri" w:hAnsi="Calibri" w:eastAsia="Times New Roman" w:cs="Calibri"/>
-                <w:color w:val="000000"/>
-                <w:lang w:eastAsia="pt-BR"/>
-              </w:rPr>
-            </w:pPr>
-            <w:r>
-              <w:rPr>
-                <w:rFonts w:ascii="Calibri" w:hAnsi="Calibri" w:eastAsia="Times New Roman" w:cs="Calibri"/>
-                <w:color w:val="000000"/>
-                <w:lang w:eastAsia="pt-BR"/>
-              </w:rPr>
-              <w:t>Thaís Tavares</w:t>
+                <w:rFonts w:ascii="Calibri" w:eastAsia="Times New Roman" w:hAnsi="Calibri" w:cs="Calibri"/>
+                <w:color w:val="000000"/>
+                <w:lang w:eastAsia="pt-BR"/>
+              </w:rPr>
+            </w:pPr>
+            <w:r>
+              <w:rPr>
+                <w:rFonts w:ascii="Calibri" w:eastAsia="Times New Roman" w:hAnsi="Calibri" w:cs="Calibri"/>
+                <w:color w:val="000000"/>
+                <w:lang w:eastAsia="pt-BR"/>
+              </w:rPr>
+              <w:t>Raphael Guedes</w:t>
             </w:r>
           </w:p>
         </w:tc>
@@ -203,10 +183,10 @@
           <w:tcPr>
             <w:tcW w:w="1540" w:type="dxa"/>
             <w:tcBorders>
-              <w:top w:val="single" w:color="4472C4" w:sz="4" w:space="0"/>
-              <w:left w:val="single" w:color="4472C4" w:sz="4" w:space="0"/>
-              <w:bottom w:val="single" w:color="4472C4" w:sz="4" w:space="0"/>
-              <w:right w:val="single" w:color="4472C4" w:sz="4" w:space="0"/>
+              <w:top w:val="single" w:sz="4" w:space="0" w:color="4472C4"/>
+              <w:left w:val="single" w:sz="4" w:space="0" w:color="4472C4"/>
+              <w:bottom w:val="single" w:sz="4" w:space="0" w:color="4472C4"/>
+              <w:right w:val="single" w:sz="4" w:space="0" w:color="4472C4"/>
             </w:tcBorders>
             <w:shd w:val="clear" w:color="D9E1F2" w:fill="D9E1F2"/>
             <w:vAlign w:val="bottom"/>
@@ -215,14 +195,14 @@
             <w:pPr>
               <w:spacing w:after="0" w:line="240" w:lineRule="auto"/>
               <w:rPr>
-                <w:rFonts w:ascii="Calibri" w:hAnsi="Calibri" w:eastAsia="Times New Roman" w:cs="Calibri"/>
-                <w:color w:val="000000"/>
-                <w:lang w:eastAsia="pt-BR"/>
-              </w:rPr>
-            </w:pPr>
-            <w:r>
-              <w:rPr>
-                <w:rFonts w:ascii="Calibri" w:hAnsi="Calibri" w:eastAsia="Times New Roman" w:cs="Calibri"/>
+                <w:rFonts w:ascii="Calibri" w:eastAsia="Times New Roman" w:hAnsi="Calibri" w:cs="Calibri"/>
+                <w:color w:val="000000"/>
+                <w:lang w:eastAsia="pt-BR"/>
+              </w:rPr>
+            </w:pPr>
+            <w:r>
+              <w:rPr>
+                <w:rFonts w:ascii="Calibri" w:eastAsia="Times New Roman" w:hAnsi="Calibri" w:cs="Calibri"/>
                 <w:color w:val="000000"/>
                 <w:lang w:eastAsia="pt-BR"/>
               </w:rPr>
@@ -232,26 +212,17 @@
         </w:tc>
       </w:tr>
       <w:tr>
-        <w:tblPrEx>
-          <w:tblLayout w:type="fixed"/>
-          <w:tblCellMar>
-            <w:top w:w="0" w:type="dxa"/>
-            <w:left w:w="70" w:type="dxa"/>
-            <w:bottom w:w="0" w:type="dxa"/>
-            <w:right w:w="70" w:type="dxa"/>
-          </w:tblCellMar>
-        </w:tblPrEx>
         <w:trPr>
-          <w:trHeight w:val="300" w:hRule="atLeast"/>
+          <w:trHeight w:val="300"/>
         </w:trPr>
         <w:tc>
           <w:tcPr>
             <w:tcW w:w="1780" w:type="dxa"/>
             <w:tcBorders>
-              <w:top w:val="single" w:color="4472C4" w:sz="4" w:space="0"/>
-              <w:left w:val="single" w:color="4472C4" w:sz="4" w:space="0"/>
-              <w:bottom w:val="single" w:color="4472C4" w:sz="4" w:space="0"/>
-              <w:right w:val="single" w:color="4472C4" w:sz="4" w:space="0"/>
+              <w:top w:val="single" w:sz="4" w:space="0" w:color="4472C4"/>
+              <w:left w:val="single" w:sz="4" w:space="0" w:color="4472C4"/>
+              <w:bottom w:val="single" w:sz="4" w:space="0" w:color="4472C4"/>
+              <w:right w:val="single" w:sz="4" w:space="0" w:color="4472C4"/>
             </w:tcBorders>
             <w:shd w:val="clear" w:color="auto" w:fill="auto"/>
             <w:vAlign w:val="bottom"/>
@@ -260,18 +231,18 @@
             <w:pPr>
               <w:spacing w:after="0" w:line="240" w:lineRule="auto"/>
               <w:rPr>
-                <w:rFonts w:ascii="Calibri" w:hAnsi="Calibri" w:eastAsia="Times New Roman" w:cs="Calibri"/>
-                <w:color w:val="000000"/>
-                <w:lang w:eastAsia="pt-BR"/>
-              </w:rPr>
-            </w:pPr>
-            <w:r>
-              <w:rPr>
-                <w:rFonts w:ascii="Calibri" w:hAnsi="Calibri" w:eastAsia="Times New Roman" w:cs="Calibri"/>
-                <w:color w:val="000000"/>
-                <w:lang w:eastAsia="pt-BR"/>
-              </w:rPr>
-              <w:t>Raphael Guedes</w:t>
+                <w:rFonts w:ascii="Calibri" w:eastAsia="Times New Roman" w:hAnsi="Calibri" w:cs="Calibri"/>
+                <w:color w:val="000000"/>
+                <w:lang w:eastAsia="pt-BR"/>
+              </w:rPr>
+            </w:pPr>
+            <w:r>
+              <w:rPr>
+                <w:rFonts w:ascii="Calibri" w:eastAsia="Times New Roman" w:hAnsi="Calibri" w:cs="Calibri"/>
+                <w:color w:val="000000"/>
+                <w:lang w:eastAsia="pt-BR"/>
+              </w:rPr>
+              <w:t>Thaís Tavares</w:t>
             </w:r>
           </w:p>
         </w:tc>
@@ -279,10 +250,10 @@
           <w:tcPr>
             <w:tcW w:w="1540" w:type="dxa"/>
             <w:tcBorders>
-              <w:top w:val="single" w:color="4472C4" w:sz="4" w:space="0"/>
-              <w:left w:val="single" w:color="4472C4" w:sz="4" w:space="0"/>
-              <w:bottom w:val="single" w:color="4472C4" w:sz="4" w:space="0"/>
-              <w:right w:val="single" w:color="4472C4" w:sz="4" w:space="0"/>
+              <w:top w:val="single" w:sz="4" w:space="0" w:color="4472C4"/>
+              <w:left w:val="single" w:sz="4" w:space="0" w:color="4472C4"/>
+              <w:bottom w:val="single" w:sz="4" w:space="0" w:color="4472C4"/>
+              <w:right w:val="single" w:sz="4" w:space="0" w:color="4472C4"/>
             </w:tcBorders>
             <w:shd w:val="clear" w:color="auto" w:fill="auto"/>
             <w:vAlign w:val="bottom"/>
@@ -291,14 +262,14 @@
             <w:pPr>
               <w:spacing w:after="0" w:line="240" w:lineRule="auto"/>
               <w:rPr>
-                <w:rFonts w:ascii="Calibri" w:hAnsi="Calibri" w:eastAsia="Times New Roman" w:cs="Calibri"/>
-                <w:color w:val="000000"/>
-                <w:lang w:eastAsia="pt-BR"/>
-              </w:rPr>
-            </w:pPr>
-            <w:r>
-              <w:rPr>
-                <w:rFonts w:ascii="Calibri" w:hAnsi="Calibri" w:eastAsia="Times New Roman" w:cs="Calibri"/>
+                <w:rFonts w:ascii="Calibri" w:eastAsia="Times New Roman" w:hAnsi="Calibri" w:cs="Calibri"/>
+                <w:color w:val="000000"/>
+                <w:lang w:eastAsia="pt-BR"/>
+              </w:rPr>
+            </w:pPr>
+            <w:r>
+              <w:rPr>
+                <w:rFonts w:ascii="Calibri" w:eastAsia="Times New Roman" w:hAnsi="Calibri" w:cs="Calibri"/>
                 <w:color w:val="000000"/>
                 <w:lang w:eastAsia="pt-BR"/>
               </w:rPr>
@@ -306,28 +277,21 @@
             </w:r>
           </w:p>
         </w:tc>
+        <w:bookmarkStart w:id="0" w:name="_GoBack"/>
+        <w:bookmarkEnd w:id="0"/>
       </w:tr>
       <w:tr>
-        <w:tblPrEx>
-          <w:tblLayout w:type="fixed"/>
-          <w:tblCellMar>
-            <w:top w:w="0" w:type="dxa"/>
-            <w:left w:w="70" w:type="dxa"/>
-            <w:bottom w:w="0" w:type="dxa"/>
-            <w:right w:w="70" w:type="dxa"/>
-          </w:tblCellMar>
-        </w:tblPrEx>
         <w:trPr>
-          <w:trHeight w:val="300" w:hRule="atLeast"/>
+          <w:trHeight w:val="300"/>
         </w:trPr>
         <w:tc>
           <w:tcPr>
             <w:tcW w:w="1780" w:type="dxa"/>
             <w:tcBorders>
-              <w:top w:val="single" w:color="4472C4" w:sz="4" w:space="0"/>
-              <w:left w:val="single" w:color="4472C4" w:sz="4" w:space="0"/>
-              <w:bottom w:val="single" w:color="4472C4" w:sz="4" w:space="0"/>
-              <w:right w:val="single" w:color="4472C4" w:sz="4" w:space="0"/>
+              <w:top w:val="single" w:sz="4" w:space="0" w:color="4472C4"/>
+              <w:left w:val="single" w:sz="4" w:space="0" w:color="4472C4"/>
+              <w:bottom w:val="single" w:sz="4" w:space="0" w:color="4472C4"/>
+              <w:right w:val="single" w:sz="4" w:space="0" w:color="4472C4"/>
             </w:tcBorders>
             <w:shd w:val="clear" w:color="D9E1F2" w:fill="D9E1F2"/>
             <w:vAlign w:val="bottom"/>
@@ -336,14 +300,14 @@
             <w:pPr>
               <w:spacing w:after="0" w:line="240" w:lineRule="auto"/>
               <w:rPr>
-                <w:rFonts w:ascii="Calibri" w:hAnsi="Calibri" w:eastAsia="Times New Roman" w:cs="Calibri"/>
-                <w:color w:val="000000"/>
-                <w:lang w:eastAsia="pt-BR"/>
-              </w:rPr>
-            </w:pPr>
-            <w:r>
-              <w:rPr>
-                <w:rFonts w:ascii="Calibri" w:hAnsi="Calibri" w:eastAsia="Times New Roman" w:cs="Calibri"/>
+                <w:rFonts w:ascii="Calibri" w:eastAsia="Times New Roman" w:hAnsi="Calibri" w:cs="Calibri"/>
+                <w:color w:val="000000"/>
+                <w:lang w:eastAsia="pt-BR"/>
+              </w:rPr>
+            </w:pPr>
+            <w:r>
+              <w:rPr>
+                <w:rFonts w:ascii="Calibri" w:eastAsia="Times New Roman" w:hAnsi="Calibri" w:cs="Calibri"/>
                 <w:color w:val="000000"/>
                 <w:lang w:eastAsia="pt-BR"/>
               </w:rPr>
@@ -355,10 +319,10 @@
           <w:tcPr>
             <w:tcW w:w="1540" w:type="dxa"/>
             <w:tcBorders>
-              <w:top w:val="single" w:color="4472C4" w:sz="4" w:space="0"/>
-              <w:left w:val="single" w:color="4472C4" w:sz="4" w:space="0"/>
-              <w:bottom w:val="single" w:color="4472C4" w:sz="4" w:space="0"/>
-              <w:right w:val="single" w:color="4472C4" w:sz="4" w:space="0"/>
+              <w:top w:val="single" w:sz="4" w:space="0" w:color="4472C4"/>
+              <w:left w:val="single" w:sz="4" w:space="0" w:color="4472C4"/>
+              <w:bottom w:val="single" w:sz="4" w:space="0" w:color="4472C4"/>
+              <w:right w:val="single" w:sz="4" w:space="0" w:color="4472C4"/>
             </w:tcBorders>
             <w:shd w:val="clear" w:color="D9E1F2" w:fill="D9E1F2"/>
             <w:vAlign w:val="bottom"/>
@@ -367,43 +331,34 @@
             <w:pPr>
               <w:spacing w:after="0" w:line="240" w:lineRule="auto"/>
               <w:rPr>
-                <w:rFonts w:ascii="Calibri" w:hAnsi="Calibri" w:eastAsia="Times New Roman" w:cs="Calibri"/>
-                <w:color w:val="000000"/>
-                <w:lang w:eastAsia="pt-BR"/>
-              </w:rPr>
-            </w:pPr>
-            <w:r>
-              <w:rPr>
-                <w:rFonts w:ascii="Calibri" w:hAnsi="Calibri" w:eastAsia="Times New Roman" w:cs="Calibri"/>
-                <w:color w:val="000000"/>
-                <w:lang w:eastAsia="pt-BR"/>
-              </w:rPr>
-              <w:t>Desenvolvedor</w:t>
+                <w:rFonts w:ascii="Calibri" w:eastAsia="Times New Roman" w:hAnsi="Calibri" w:cs="Calibri"/>
+                <w:color w:val="000000"/>
+                <w:lang w:eastAsia="pt-BR"/>
+              </w:rPr>
+            </w:pPr>
+            <w:r>
+              <w:rPr>
+                <w:rFonts w:ascii="Calibri" w:eastAsia="Times New Roman" w:hAnsi="Calibri" w:cs="Calibri"/>
+                <w:color w:val="000000"/>
+                <w:lang w:eastAsia="pt-BR"/>
+              </w:rPr>
+              <w:t>Time</w:t>
             </w:r>
           </w:p>
         </w:tc>
       </w:tr>
       <w:tr>
-        <w:tblPrEx>
-          <w:tblLayout w:type="fixed"/>
-          <w:tblCellMar>
-            <w:top w:w="0" w:type="dxa"/>
-            <w:left w:w="70" w:type="dxa"/>
-            <w:bottom w:w="0" w:type="dxa"/>
-            <w:right w:w="70" w:type="dxa"/>
-          </w:tblCellMar>
-        </w:tblPrEx>
         <w:trPr>
-          <w:trHeight w:val="300" w:hRule="atLeast"/>
+          <w:trHeight w:val="300"/>
         </w:trPr>
         <w:tc>
           <w:tcPr>
             <w:tcW w:w="1780" w:type="dxa"/>
             <w:tcBorders>
-              <w:top w:val="single" w:color="4472C4" w:sz="4" w:space="0"/>
-              <w:left w:val="single" w:color="4472C4" w:sz="4" w:space="0"/>
-              <w:bottom w:val="single" w:color="4472C4" w:sz="4" w:space="0"/>
-              <w:right w:val="single" w:color="4472C4" w:sz="4" w:space="0"/>
+              <w:top w:val="single" w:sz="4" w:space="0" w:color="4472C4"/>
+              <w:left w:val="single" w:sz="4" w:space="0" w:color="4472C4"/>
+              <w:bottom w:val="single" w:sz="4" w:space="0" w:color="4472C4"/>
+              <w:right w:val="single" w:sz="4" w:space="0" w:color="4472C4"/>
             </w:tcBorders>
             <w:shd w:val="clear" w:color="auto" w:fill="auto"/>
             <w:vAlign w:val="bottom"/>
@@ -412,14 +367,14 @@
             <w:pPr>
               <w:spacing w:after="0" w:line="240" w:lineRule="auto"/>
               <w:rPr>
-                <w:rFonts w:ascii="Calibri" w:hAnsi="Calibri" w:eastAsia="Times New Roman" w:cs="Calibri"/>
-                <w:color w:val="000000"/>
-                <w:lang w:eastAsia="pt-BR"/>
-              </w:rPr>
-            </w:pPr>
-            <w:r>
-              <w:rPr>
-                <w:rFonts w:ascii="Calibri" w:hAnsi="Calibri" w:eastAsia="Times New Roman" w:cs="Calibri"/>
+                <w:rFonts w:ascii="Calibri" w:eastAsia="Times New Roman" w:hAnsi="Calibri" w:cs="Calibri"/>
+                <w:color w:val="000000"/>
+                <w:lang w:eastAsia="pt-BR"/>
+              </w:rPr>
+            </w:pPr>
+            <w:r>
+              <w:rPr>
+                <w:rFonts w:ascii="Calibri" w:eastAsia="Times New Roman" w:hAnsi="Calibri" w:cs="Calibri"/>
                 <w:color w:val="000000"/>
                 <w:lang w:eastAsia="pt-BR"/>
               </w:rPr>
@@ -431,10 +386,10 @@
           <w:tcPr>
             <w:tcW w:w="1540" w:type="dxa"/>
             <w:tcBorders>
-              <w:top w:val="single" w:color="4472C4" w:sz="4" w:space="0"/>
-              <w:left w:val="single" w:color="4472C4" w:sz="4" w:space="0"/>
-              <w:bottom w:val="single" w:color="4472C4" w:sz="4" w:space="0"/>
-              <w:right w:val="single" w:color="4472C4" w:sz="4" w:space="0"/>
+              <w:top w:val="single" w:sz="4" w:space="0" w:color="4472C4"/>
+              <w:left w:val="single" w:sz="4" w:space="0" w:color="4472C4"/>
+              <w:bottom w:val="single" w:sz="4" w:space="0" w:color="4472C4"/>
+              <w:right w:val="single" w:sz="4" w:space="0" w:color="4472C4"/>
             </w:tcBorders>
             <w:shd w:val="clear" w:color="auto" w:fill="auto"/>
             <w:vAlign w:val="bottom"/>
@@ -443,43 +398,34 @@
             <w:pPr>
               <w:spacing w:after="0" w:line="240" w:lineRule="auto"/>
               <w:rPr>
-                <w:rFonts w:ascii="Calibri" w:hAnsi="Calibri" w:eastAsia="Times New Roman" w:cs="Calibri"/>
-                <w:color w:val="000000"/>
-                <w:lang w:eastAsia="pt-BR"/>
-              </w:rPr>
-            </w:pPr>
-            <w:r>
-              <w:rPr>
-                <w:rFonts w:ascii="Calibri" w:hAnsi="Calibri" w:eastAsia="Times New Roman" w:cs="Calibri"/>
-                <w:color w:val="000000"/>
-                <w:lang w:eastAsia="pt-BR"/>
-              </w:rPr>
-              <w:t>Desenvolvedor</w:t>
+                <w:rFonts w:ascii="Calibri" w:eastAsia="Times New Roman" w:hAnsi="Calibri" w:cs="Calibri"/>
+                <w:color w:val="000000"/>
+                <w:lang w:eastAsia="pt-BR"/>
+              </w:rPr>
+            </w:pPr>
+            <w:r>
+              <w:rPr>
+                <w:rFonts w:ascii="Calibri" w:eastAsia="Times New Roman" w:hAnsi="Calibri" w:cs="Calibri"/>
+                <w:color w:val="000000"/>
+                <w:lang w:eastAsia="pt-BR"/>
+              </w:rPr>
+              <w:t>Time</w:t>
             </w:r>
           </w:p>
         </w:tc>
       </w:tr>
       <w:tr>
-        <w:tblPrEx>
-          <w:tblLayout w:type="fixed"/>
-          <w:tblCellMar>
-            <w:top w:w="0" w:type="dxa"/>
-            <w:left w:w="70" w:type="dxa"/>
-            <w:bottom w:w="0" w:type="dxa"/>
-            <w:right w:w="70" w:type="dxa"/>
-          </w:tblCellMar>
-        </w:tblPrEx>
         <w:trPr>
-          <w:trHeight w:val="300" w:hRule="atLeast"/>
+          <w:trHeight w:val="300"/>
         </w:trPr>
         <w:tc>
           <w:tcPr>
             <w:tcW w:w="1780" w:type="dxa"/>
             <w:tcBorders>
-              <w:top w:val="single" w:color="4472C4" w:sz="4" w:space="0"/>
-              <w:left w:val="single" w:color="4472C4" w:sz="4" w:space="0"/>
-              <w:bottom w:val="single" w:color="4472C4" w:sz="4" w:space="0"/>
-              <w:right w:val="single" w:color="4472C4" w:sz="4" w:space="0"/>
+              <w:top w:val="single" w:sz="4" w:space="0" w:color="4472C4"/>
+              <w:left w:val="single" w:sz="4" w:space="0" w:color="4472C4"/>
+              <w:bottom w:val="single" w:sz="4" w:space="0" w:color="4472C4"/>
+              <w:right w:val="single" w:sz="4" w:space="0" w:color="4472C4"/>
             </w:tcBorders>
             <w:shd w:val="clear" w:color="D9E1F2" w:fill="D9E1F2"/>
             <w:vAlign w:val="bottom"/>
@@ -488,14 +434,14 @@
             <w:pPr>
               <w:spacing w:after="0" w:line="240" w:lineRule="auto"/>
               <w:rPr>
-                <w:rFonts w:ascii="Calibri" w:hAnsi="Calibri" w:eastAsia="Times New Roman" w:cs="Calibri"/>
-                <w:color w:val="000000"/>
-                <w:lang w:eastAsia="pt-BR"/>
-              </w:rPr>
-            </w:pPr>
-            <w:r>
-              <w:rPr>
-                <w:rFonts w:ascii="Calibri" w:hAnsi="Calibri" w:eastAsia="Times New Roman" w:cs="Calibri"/>
+                <w:rFonts w:ascii="Calibri" w:eastAsia="Times New Roman" w:hAnsi="Calibri" w:cs="Calibri"/>
+                <w:color w:val="000000"/>
+                <w:lang w:eastAsia="pt-BR"/>
+              </w:rPr>
+            </w:pPr>
+            <w:r>
+              <w:rPr>
+                <w:rFonts w:ascii="Calibri" w:eastAsia="Times New Roman" w:hAnsi="Calibri" w:cs="Calibri"/>
                 <w:color w:val="000000"/>
                 <w:lang w:eastAsia="pt-BR"/>
               </w:rPr>
@@ -507,10 +453,10 @@
           <w:tcPr>
             <w:tcW w:w="1540" w:type="dxa"/>
             <w:tcBorders>
-              <w:top w:val="single" w:color="4472C4" w:sz="4" w:space="0"/>
-              <w:left w:val="single" w:color="4472C4" w:sz="4" w:space="0"/>
-              <w:bottom w:val="single" w:color="4472C4" w:sz="4" w:space="0"/>
-              <w:right w:val="single" w:color="4472C4" w:sz="4" w:space="0"/>
+              <w:top w:val="single" w:sz="4" w:space="0" w:color="4472C4"/>
+              <w:left w:val="single" w:sz="4" w:space="0" w:color="4472C4"/>
+              <w:bottom w:val="single" w:sz="4" w:space="0" w:color="4472C4"/>
+              <w:right w:val="single" w:sz="4" w:space="0" w:color="4472C4"/>
             </w:tcBorders>
             <w:shd w:val="clear" w:color="D9E1F2" w:fill="D9E1F2"/>
             <w:vAlign w:val="bottom"/>
@@ -519,43 +465,34 @@
             <w:pPr>
               <w:spacing w:after="0" w:line="240" w:lineRule="auto"/>
               <w:rPr>
-                <w:rFonts w:ascii="Calibri" w:hAnsi="Calibri" w:eastAsia="Times New Roman" w:cs="Calibri"/>
-                <w:color w:val="000000"/>
-                <w:lang w:eastAsia="pt-BR"/>
-              </w:rPr>
-            </w:pPr>
-            <w:r>
-              <w:rPr>
-                <w:rFonts w:ascii="Calibri" w:hAnsi="Calibri" w:eastAsia="Times New Roman" w:cs="Calibri"/>
-                <w:color w:val="000000"/>
-                <w:lang w:eastAsia="pt-BR"/>
-              </w:rPr>
-              <w:t>Testador</w:t>
+                <w:rFonts w:ascii="Calibri" w:eastAsia="Times New Roman" w:hAnsi="Calibri" w:cs="Calibri"/>
+                <w:color w:val="000000"/>
+                <w:lang w:eastAsia="pt-BR"/>
+              </w:rPr>
+            </w:pPr>
+            <w:r>
+              <w:rPr>
+                <w:rFonts w:ascii="Calibri" w:eastAsia="Times New Roman" w:hAnsi="Calibri" w:cs="Calibri"/>
+                <w:color w:val="000000"/>
+                <w:lang w:eastAsia="pt-BR"/>
+              </w:rPr>
+              <w:t>Time</w:t>
             </w:r>
           </w:p>
         </w:tc>
       </w:tr>
       <w:tr>
-        <w:tblPrEx>
-          <w:tblLayout w:type="fixed"/>
-          <w:tblCellMar>
-            <w:top w:w="0" w:type="dxa"/>
-            <w:left w:w="70" w:type="dxa"/>
-            <w:bottom w:w="0" w:type="dxa"/>
-            <w:right w:w="70" w:type="dxa"/>
-          </w:tblCellMar>
-        </w:tblPrEx>
         <w:trPr>
-          <w:trHeight w:val="300" w:hRule="atLeast"/>
+          <w:trHeight w:val="300"/>
         </w:trPr>
         <w:tc>
           <w:tcPr>
             <w:tcW w:w="1780" w:type="dxa"/>
             <w:tcBorders>
-              <w:top w:val="single" w:color="4472C4" w:sz="4" w:space="0"/>
-              <w:left w:val="single" w:color="4472C4" w:sz="4" w:space="0"/>
-              <w:bottom w:val="single" w:color="4472C4" w:sz="4" w:space="0"/>
-              <w:right w:val="single" w:color="4472C4" w:sz="4" w:space="0"/>
+              <w:top w:val="single" w:sz="4" w:space="0" w:color="4472C4"/>
+              <w:left w:val="single" w:sz="4" w:space="0" w:color="4472C4"/>
+              <w:bottom w:val="single" w:sz="4" w:space="0" w:color="4472C4"/>
+              <w:right w:val="single" w:sz="4" w:space="0" w:color="4472C4"/>
             </w:tcBorders>
             <w:shd w:val="clear" w:color="auto" w:fill="auto"/>
             <w:vAlign w:val="bottom"/>
@@ -564,14 +501,14 @@
             <w:pPr>
               <w:spacing w:after="0" w:line="240" w:lineRule="auto"/>
               <w:rPr>
-                <w:rFonts w:ascii="Calibri" w:hAnsi="Calibri" w:eastAsia="Times New Roman" w:cs="Calibri"/>
-                <w:color w:val="000000"/>
-                <w:lang w:eastAsia="pt-BR"/>
-              </w:rPr>
-            </w:pPr>
-            <w:r>
-              <w:rPr>
-                <w:rFonts w:ascii="Calibri" w:hAnsi="Calibri" w:eastAsia="Times New Roman" w:cs="Calibri"/>
+                <w:rFonts w:ascii="Calibri" w:eastAsia="Times New Roman" w:hAnsi="Calibri" w:cs="Calibri"/>
+                <w:color w:val="000000"/>
+                <w:lang w:eastAsia="pt-BR"/>
+              </w:rPr>
+            </w:pPr>
+            <w:r>
+              <w:rPr>
+                <w:rFonts w:ascii="Calibri" w:eastAsia="Times New Roman" w:hAnsi="Calibri" w:cs="Calibri"/>
                 <w:color w:val="000000"/>
                 <w:lang w:eastAsia="pt-BR"/>
               </w:rPr>
@@ -583,10 +520,10 @@
           <w:tcPr>
             <w:tcW w:w="1540" w:type="dxa"/>
             <w:tcBorders>
-              <w:top w:val="single" w:color="4472C4" w:sz="4" w:space="0"/>
-              <w:left w:val="single" w:color="4472C4" w:sz="4" w:space="0"/>
-              <w:bottom w:val="single" w:color="4472C4" w:sz="4" w:space="0"/>
-              <w:right w:val="single" w:color="4472C4" w:sz="4" w:space="0"/>
+              <w:top w:val="single" w:sz="4" w:space="0" w:color="4472C4"/>
+              <w:left w:val="single" w:sz="4" w:space="0" w:color="4472C4"/>
+              <w:bottom w:val="single" w:sz="4" w:space="0" w:color="4472C4"/>
+              <w:right w:val="single" w:sz="4" w:space="0" w:color="4472C4"/>
             </w:tcBorders>
             <w:shd w:val="clear" w:color="auto" w:fill="auto"/>
             <w:vAlign w:val="bottom"/>
@@ -595,18 +532,18 @@
             <w:pPr>
               <w:spacing w:after="0" w:line="240" w:lineRule="auto"/>
               <w:rPr>
-                <w:rFonts w:ascii="Calibri" w:hAnsi="Calibri" w:eastAsia="Times New Roman" w:cs="Calibri"/>
-                <w:color w:val="000000"/>
-                <w:lang w:eastAsia="pt-BR"/>
-              </w:rPr>
-            </w:pPr>
-            <w:r>
-              <w:rPr>
-                <w:rFonts w:ascii="Calibri" w:hAnsi="Calibri" w:eastAsia="Times New Roman" w:cs="Calibri"/>
-                <w:color w:val="000000"/>
-                <w:lang w:eastAsia="pt-BR"/>
-              </w:rPr>
-              <w:t>Testador</w:t>
+                <w:rFonts w:ascii="Calibri" w:eastAsia="Times New Roman" w:hAnsi="Calibri" w:cs="Calibri"/>
+                <w:color w:val="000000"/>
+                <w:lang w:eastAsia="pt-BR"/>
+              </w:rPr>
+            </w:pPr>
+            <w:r>
+              <w:rPr>
+                <w:rFonts w:ascii="Calibri" w:eastAsia="Times New Roman" w:hAnsi="Calibri" w:cs="Calibri"/>
+                <w:color w:val="000000"/>
+                <w:lang w:eastAsia="pt-BR"/>
+              </w:rPr>
+              <w:t>Time</w:t>
             </w:r>
           </w:p>
         </w:tc>
@@ -638,7 +575,15 @@
           <w:sz w:val="24"/>
           <w:szCs w:val="24"/>
         </w:rPr>
-        <w:t>Escopo do Projeto:</w:t>
+        <w:t xml:space="preserve">Escopo do </w:t>
+      </w:r>
+      <w:r>
+        <w:rPr>
+          <w:rFonts w:ascii="Times New Roman" w:hAnsi="Times New Roman" w:cs="Times New Roman"/>
+          <w:sz w:val="24"/>
+          <w:szCs w:val="24"/>
+        </w:rPr>
+        <w:t>Projeto:</w:t>
       </w:r>
     </w:p>
     <w:p>
@@ -657,13 +602,6 @@
           <w:szCs w:val="24"/>
         </w:rPr>
         <w:tab/>
-      </w:r>
-      <w:r>
-        <w:rPr>
-          <w:rFonts w:ascii="Times New Roman" w:hAnsi="Times New Roman" w:cs="Times New Roman"/>
-          <w:sz w:val="24"/>
-          <w:szCs w:val="24"/>
-        </w:rPr>
         <w:t xml:space="preserve">Academici é um sistema que visa automatizar as funcionalidades requeridas para atender a gestão de monitorias, melhorando o modelo de seleção, agilidade e classificação de monitores. </w:t>
       </w:r>
     </w:p>
@@ -701,57 +639,46 @@
         <w:ind w:left="-426"/>
         <w:jc w:val="center"/>
         <w:rPr>
-          <w:rFonts w:ascii="Calibri" w:hAnsi="Calibri" w:eastAsia="Times New Roman" w:cs="Calibri"/>
+          <w:rFonts w:ascii="Calibri" w:eastAsia="Times New Roman" w:hAnsi="Calibri" w:cs="Calibri"/>
           <w:color w:val="000000"/>
           <w:lang w:eastAsia="pt-BR"/>
         </w:rPr>
         <w:sectPr>
           <w:pgSz w:w="11906" w:h="16838"/>
           <w:pgMar w:top="1417" w:right="1701" w:bottom="1417" w:left="1701" w:header="708" w:footer="708" w:gutter="0"/>
-          <w:cols w:space="708" w:num="1"/>
-          <w:docGrid w:linePitch="360" w:charSpace="0"/>
+          <w:cols w:space="708"/>
+          <w:docGrid w:linePitch="360"/>
         </w:sectPr>
       </w:pPr>
     </w:p>
     <w:tbl>
       <w:tblPr>
-        <w:tblStyle w:val="3"/>
         <w:tblW w:w="5220" w:type="dxa"/>
         <w:tblInd w:w="-491" w:type="dxa"/>
         <w:tblLayout w:type="fixed"/>
         <w:tblCellMar>
-          <w:top w:w="0" w:type="dxa"/>
           <w:left w:w="70" w:type="dxa"/>
-          <w:bottom w:w="0" w:type="dxa"/>
           <w:right w:w="70" w:type="dxa"/>
         </w:tblCellMar>
+        <w:tblLook w:val="04A0" w:firstRow="1" w:lastRow="0" w:firstColumn="1" w:lastColumn="0" w:noHBand="0" w:noVBand="1"/>
       </w:tblPr>
       <w:tblGrid>
         <w:gridCol w:w="1876"/>
         <w:gridCol w:w="3344"/>
       </w:tblGrid>
       <w:tr>
-        <w:tblPrEx>
-          <w:tblLayout w:type="fixed"/>
-          <w:tblCellMar>
-            <w:top w:w="0" w:type="dxa"/>
-            <w:left w:w="70" w:type="dxa"/>
-            <w:bottom w:w="0" w:type="dxa"/>
-            <w:right w:w="70" w:type="dxa"/>
-          </w:tblCellMar>
-        </w:tblPrEx>
         <w:trPr>
-          <w:trHeight w:val="300" w:hRule="atLeast"/>
+          <w:trHeight w:val="300"/>
         </w:trPr>
         <w:tc>
           <w:tcPr>
             <w:tcW w:w="1876" w:type="dxa"/>
             <w:vMerge w:val="restart"/>
             <w:tcBorders>
-              <w:top w:val="single" w:color="auto" w:sz="4" w:space="0"/>
-              <w:left w:val="single" w:color="auto" w:sz="4" w:space="0"/>
-              <w:bottom w:val="single" w:color="auto" w:sz="4" w:space="0"/>
-              <w:right w:val="single" w:color="auto" w:sz="4" w:space="0"/>
+              <w:top w:val="single" w:sz="4" w:space="0" w:color="auto"/>
+              <w:left w:val="single" w:sz="4" w:space="0" w:color="auto"/>
+              <w:bottom w:val="single" w:sz="4" w:space="0" w:color="auto"/>
+              <w:right w:val="single" w:sz="4" w:space="0" w:color="auto"/>
             </w:tcBorders>
             <w:shd w:val="clear" w:color="auto" w:fill="auto"/>
             <w:vAlign w:val="center"/>
@@ -761,14 +688,14 @@
               <w:spacing w:after="0" w:line="240" w:lineRule="auto"/>
               <w:jc w:val="center"/>
               <w:rPr>
-                <w:rFonts w:ascii="Calibri" w:hAnsi="Calibri" w:eastAsia="Times New Roman" w:cs="Calibri"/>
-                <w:color w:val="000000"/>
-                <w:lang w:eastAsia="pt-BR"/>
-              </w:rPr>
-            </w:pPr>
-            <w:r>
-              <w:rPr>
-                <w:rFonts w:ascii="Calibri" w:hAnsi="Calibri" w:eastAsia="Times New Roman" w:cs="Calibri"/>
+                <w:rFonts w:ascii="Calibri" w:eastAsia="Times New Roman" w:hAnsi="Calibri" w:cs="Calibri"/>
+                <w:color w:val="000000"/>
+                <w:lang w:eastAsia="pt-BR"/>
+              </w:rPr>
+            </w:pPr>
+            <w:r>
+              <w:rPr>
+                <w:rFonts w:ascii="Calibri" w:eastAsia="Times New Roman" w:hAnsi="Calibri" w:cs="Calibri"/>
                 <w:color w:val="000000"/>
                 <w:lang w:eastAsia="pt-BR"/>
               </w:rPr>
@@ -780,10 +707,10 @@
           <w:tcPr>
             <w:tcW w:w="3344" w:type="dxa"/>
             <w:tcBorders>
-              <w:top w:val="single" w:color="4472C4" w:sz="4" w:space="0"/>
-              <w:left w:val="single" w:color="4472C4" w:sz="4" w:space="0"/>
-              <w:bottom w:val="single" w:color="4472C4" w:sz="4" w:space="0"/>
-              <w:right w:val="single" w:color="4472C4" w:sz="4" w:space="0"/>
+              <w:top w:val="single" w:sz="4" w:space="0" w:color="4472C4"/>
+              <w:left w:val="single" w:sz="4" w:space="0" w:color="4472C4"/>
+              <w:bottom w:val="single" w:sz="4" w:space="0" w:color="4472C4"/>
+              <w:right w:val="single" w:sz="4" w:space="0" w:color="4472C4"/>
             </w:tcBorders>
             <w:shd w:val="clear" w:color="D9E1F2" w:fill="D9E1F2"/>
             <w:vAlign w:val="bottom"/>
@@ -792,14 +719,14 @@
             <w:pPr>
               <w:spacing w:after="0" w:line="240" w:lineRule="auto"/>
               <w:rPr>
-                <w:rFonts w:ascii="Calibri" w:hAnsi="Calibri" w:eastAsia="Times New Roman" w:cs="Calibri"/>
-                <w:color w:val="000000"/>
-                <w:lang w:eastAsia="pt-BR"/>
-              </w:rPr>
-            </w:pPr>
-            <w:r>
-              <w:rPr>
-                <w:rFonts w:ascii="Calibri" w:hAnsi="Calibri" w:eastAsia="Times New Roman" w:cs="Calibri"/>
+                <w:rFonts w:ascii="Calibri" w:eastAsia="Times New Roman" w:hAnsi="Calibri" w:cs="Calibri"/>
+                <w:color w:val="000000"/>
+                <w:lang w:eastAsia="pt-BR"/>
+              </w:rPr>
+            </w:pPr>
+            <w:r>
+              <w:rPr>
+                <w:rFonts w:ascii="Calibri" w:eastAsia="Times New Roman" w:hAnsi="Calibri" w:cs="Calibri"/>
                 <w:color w:val="000000"/>
                 <w:lang w:eastAsia="pt-BR"/>
               </w:rPr>
@@ -809,27 +736,18 @@
         </w:tc>
       </w:tr>
       <w:tr>
-        <w:tblPrEx>
-          <w:tblLayout w:type="fixed"/>
-          <w:tblCellMar>
-            <w:top w:w="0" w:type="dxa"/>
-            <w:left w:w="70" w:type="dxa"/>
-            <w:bottom w:w="0" w:type="dxa"/>
-            <w:right w:w="70" w:type="dxa"/>
-          </w:tblCellMar>
-        </w:tblPrEx>
         <w:trPr>
-          <w:trHeight w:val="300" w:hRule="atLeast"/>
+          <w:trHeight w:val="300"/>
         </w:trPr>
         <w:tc>
           <w:tcPr>
             <w:tcW w:w="1876" w:type="dxa"/>
-            <w:vMerge w:val="continue"/>
-            <w:tcBorders>
-              <w:top w:val="single" w:color="auto" w:sz="4" w:space="0"/>
-              <w:left w:val="single" w:color="auto" w:sz="4" w:space="0"/>
-              <w:bottom w:val="single" w:color="auto" w:sz="4" w:space="0"/>
-              <w:right w:val="single" w:color="auto" w:sz="4" w:space="0"/>
+            <w:vMerge/>
+            <w:tcBorders>
+              <w:top w:val="single" w:sz="4" w:space="0" w:color="auto"/>
+              <w:left w:val="single" w:sz="4" w:space="0" w:color="auto"/>
+              <w:bottom w:val="single" w:sz="4" w:space="0" w:color="auto"/>
+              <w:right w:val="single" w:sz="4" w:space="0" w:color="auto"/>
             </w:tcBorders>
             <w:vAlign w:val="center"/>
           </w:tcPr>
@@ -837,7 +755,7 @@
             <w:pPr>
               <w:spacing w:after="0" w:line="240" w:lineRule="auto"/>
               <w:rPr>
-                <w:rFonts w:ascii="Calibri" w:hAnsi="Calibri" w:eastAsia="Times New Roman" w:cs="Calibri"/>
+                <w:rFonts w:ascii="Calibri" w:eastAsia="Times New Roman" w:hAnsi="Calibri" w:cs="Calibri"/>
                 <w:color w:val="000000"/>
                 <w:lang w:eastAsia="pt-BR"/>
               </w:rPr>
@@ -848,10 +766,10 @@
           <w:tcPr>
             <w:tcW w:w="3344" w:type="dxa"/>
             <w:tcBorders>
-              <w:top w:val="single" w:color="4472C4" w:sz="4" w:space="0"/>
-              <w:left w:val="single" w:color="4472C4" w:sz="4" w:space="0"/>
-              <w:bottom w:val="single" w:color="4472C4" w:sz="4" w:space="0"/>
-              <w:right w:val="single" w:color="4472C4" w:sz="4" w:space="0"/>
+              <w:top w:val="single" w:sz="4" w:space="0" w:color="4472C4"/>
+              <w:left w:val="single" w:sz="4" w:space="0" w:color="4472C4"/>
+              <w:bottom w:val="single" w:sz="4" w:space="0" w:color="4472C4"/>
+              <w:right w:val="single" w:sz="4" w:space="0" w:color="4472C4"/>
             </w:tcBorders>
             <w:shd w:val="clear" w:color="auto" w:fill="auto"/>
             <w:vAlign w:val="bottom"/>
@@ -860,14 +778,14 @@
             <w:pPr>
               <w:spacing w:after="0" w:line="240" w:lineRule="auto"/>
               <w:rPr>
-                <w:rFonts w:ascii="Calibri" w:hAnsi="Calibri" w:eastAsia="Times New Roman" w:cs="Calibri"/>
-                <w:color w:val="000000"/>
-                <w:lang w:eastAsia="pt-BR"/>
-              </w:rPr>
-            </w:pPr>
-            <w:r>
-              <w:rPr>
-                <w:rFonts w:ascii="Calibri" w:hAnsi="Calibri" w:eastAsia="Times New Roman" w:cs="Calibri"/>
+                <w:rFonts w:ascii="Calibri" w:eastAsia="Times New Roman" w:hAnsi="Calibri" w:cs="Calibri"/>
+                <w:color w:val="000000"/>
+                <w:lang w:eastAsia="pt-BR"/>
+              </w:rPr>
+            </w:pPr>
+            <w:r>
+              <w:rPr>
+                <w:rFonts w:ascii="Calibri" w:eastAsia="Times New Roman" w:hAnsi="Calibri" w:cs="Calibri"/>
                 <w:color w:val="000000"/>
                 <w:lang w:eastAsia="pt-BR"/>
               </w:rPr>
@@ -877,27 +795,18 @@
         </w:tc>
       </w:tr>
       <w:tr>
-        <w:tblPrEx>
-          <w:tblLayout w:type="fixed"/>
-          <w:tblCellMar>
-            <w:top w:w="0" w:type="dxa"/>
-            <w:left w:w="70" w:type="dxa"/>
-            <w:bottom w:w="0" w:type="dxa"/>
-            <w:right w:w="70" w:type="dxa"/>
-          </w:tblCellMar>
-        </w:tblPrEx>
         <w:trPr>
-          <w:trHeight w:val="300" w:hRule="atLeast"/>
+          <w:trHeight w:val="300"/>
         </w:trPr>
         <w:tc>
           <w:tcPr>
             <w:tcW w:w="1876" w:type="dxa"/>
-            <w:vMerge w:val="continue"/>
-            <w:tcBorders>
-              <w:top w:val="single" w:color="auto" w:sz="4" w:space="0"/>
-              <w:left w:val="single" w:color="auto" w:sz="4" w:space="0"/>
-              <w:bottom w:val="single" w:color="auto" w:sz="4" w:space="0"/>
-              <w:right w:val="single" w:color="auto" w:sz="4" w:space="0"/>
+            <w:vMerge/>
+            <w:tcBorders>
+              <w:top w:val="single" w:sz="4" w:space="0" w:color="auto"/>
+              <w:left w:val="single" w:sz="4" w:space="0" w:color="auto"/>
+              <w:bottom w:val="single" w:sz="4" w:space="0" w:color="auto"/>
+              <w:right w:val="single" w:sz="4" w:space="0" w:color="auto"/>
             </w:tcBorders>
             <w:vAlign w:val="center"/>
           </w:tcPr>
@@ -905,7 +814,7 @@
             <w:pPr>
               <w:spacing w:after="0" w:line="240" w:lineRule="auto"/>
               <w:rPr>
-                <w:rFonts w:ascii="Calibri" w:hAnsi="Calibri" w:eastAsia="Times New Roman" w:cs="Calibri"/>
+                <w:rFonts w:ascii="Calibri" w:eastAsia="Times New Roman" w:hAnsi="Calibri" w:cs="Calibri"/>
                 <w:color w:val="000000"/>
                 <w:lang w:eastAsia="pt-BR"/>
               </w:rPr>
@@ -916,10 +825,10 @@
           <w:tcPr>
             <w:tcW w:w="3344" w:type="dxa"/>
             <w:tcBorders>
-              <w:top w:val="single" w:color="4472C4" w:sz="4" w:space="0"/>
-              <w:left w:val="single" w:color="4472C4" w:sz="4" w:space="0"/>
-              <w:bottom w:val="single" w:color="4472C4" w:sz="4" w:space="0"/>
-              <w:right w:val="single" w:color="4472C4" w:sz="4" w:space="0"/>
+              <w:top w:val="single" w:sz="4" w:space="0" w:color="4472C4"/>
+              <w:left w:val="single" w:sz="4" w:space="0" w:color="4472C4"/>
+              <w:bottom w:val="single" w:sz="4" w:space="0" w:color="4472C4"/>
+              <w:right w:val="single" w:sz="4" w:space="0" w:color="4472C4"/>
             </w:tcBorders>
             <w:shd w:val="clear" w:color="D9E1F2" w:fill="D9E1F2"/>
             <w:vAlign w:val="bottom"/>
@@ -928,44 +837,55 @@
             <w:pPr>
               <w:spacing w:after="0" w:line="240" w:lineRule="auto"/>
               <w:rPr>
-                <w:rFonts w:ascii="Calibri" w:hAnsi="Calibri" w:eastAsia="Times New Roman" w:cs="Calibri"/>
-                <w:color w:val="000000"/>
-                <w:lang w:eastAsia="pt-BR"/>
-              </w:rPr>
-            </w:pPr>
-            <w:r>
-              <w:rPr>
-                <w:rFonts w:ascii="Calibri" w:hAnsi="Calibri" w:eastAsia="Times New Roman" w:cs="Calibri"/>
-                <w:color w:val="000000"/>
-                <w:lang w:eastAsia="pt-BR"/>
-              </w:rPr>
-              <w:t>Elevator Statment</w:t>
-            </w:r>
+                <w:rFonts w:ascii="Calibri" w:eastAsia="Times New Roman" w:hAnsi="Calibri" w:cs="Calibri"/>
+                <w:color w:val="000000"/>
+                <w:lang w:eastAsia="pt-BR"/>
+              </w:rPr>
+            </w:pPr>
+            <w:proofErr w:type="spellStart"/>
+            <w:r>
+              <w:rPr>
+                <w:rFonts w:ascii="Calibri" w:eastAsia="Times New Roman" w:hAnsi="Calibri" w:cs="Calibri"/>
+                <w:color w:val="000000"/>
+                <w:lang w:eastAsia="pt-BR"/>
+              </w:rPr>
+              <w:t>Elevator</w:t>
+            </w:r>
+            <w:proofErr w:type="spellEnd"/>
+            <w:r>
+              <w:rPr>
+                <w:rFonts w:ascii="Calibri" w:eastAsia="Times New Roman" w:hAnsi="Calibri" w:cs="Calibri"/>
+                <w:color w:val="000000"/>
+                <w:lang w:eastAsia="pt-BR"/>
+              </w:rPr>
+              <w:t xml:space="preserve"> </w:t>
+            </w:r>
+            <w:proofErr w:type="spellStart"/>
+            <w:r>
+              <w:rPr>
+                <w:rFonts w:ascii="Calibri" w:eastAsia="Times New Roman" w:hAnsi="Calibri" w:cs="Calibri"/>
+                <w:color w:val="000000"/>
+                <w:lang w:eastAsia="pt-BR"/>
+              </w:rPr>
+              <w:t>Statment</w:t>
+            </w:r>
+            <w:proofErr w:type="spellEnd"/>
           </w:p>
         </w:tc>
       </w:tr>
       <w:tr>
-        <w:tblPrEx>
-          <w:tblLayout w:type="fixed"/>
-          <w:tblCellMar>
-            <w:top w:w="0" w:type="dxa"/>
-            <w:left w:w="70" w:type="dxa"/>
-            <w:bottom w:w="0" w:type="dxa"/>
-            <w:right w:w="70" w:type="dxa"/>
-          </w:tblCellMar>
-        </w:tblPrEx>
         <w:trPr>
-          <w:trHeight w:val="300" w:hRule="atLeast"/>
+          <w:trHeight w:val="300"/>
         </w:trPr>
         <w:tc>
           <w:tcPr>
             <w:tcW w:w="1876" w:type="dxa"/>
-            <w:vMerge w:val="continue"/>
-            <w:tcBorders>
-              <w:top w:val="single" w:color="auto" w:sz="4" w:space="0"/>
-              <w:left w:val="single" w:color="auto" w:sz="4" w:space="0"/>
-              <w:bottom w:val="single" w:color="auto" w:sz="4" w:space="0"/>
-              <w:right w:val="single" w:color="auto" w:sz="4" w:space="0"/>
+            <w:vMerge/>
+            <w:tcBorders>
+              <w:top w:val="single" w:sz="4" w:space="0" w:color="auto"/>
+              <w:left w:val="single" w:sz="4" w:space="0" w:color="auto"/>
+              <w:bottom w:val="single" w:sz="4" w:space="0" w:color="auto"/>
+              <w:right w:val="single" w:sz="4" w:space="0" w:color="auto"/>
             </w:tcBorders>
             <w:vAlign w:val="center"/>
           </w:tcPr>
@@ -973,7 +893,7 @@
             <w:pPr>
               <w:spacing w:after="0" w:line="240" w:lineRule="auto"/>
               <w:rPr>
-                <w:rFonts w:ascii="Calibri" w:hAnsi="Calibri" w:eastAsia="Times New Roman" w:cs="Calibri"/>
+                <w:rFonts w:ascii="Calibri" w:eastAsia="Times New Roman" w:hAnsi="Calibri" w:cs="Calibri"/>
                 <w:color w:val="000000"/>
                 <w:lang w:eastAsia="pt-BR"/>
               </w:rPr>
@@ -984,10 +904,10 @@
           <w:tcPr>
             <w:tcW w:w="3344" w:type="dxa"/>
             <w:tcBorders>
-              <w:top w:val="single" w:color="4472C4" w:sz="4" w:space="0"/>
-              <w:left w:val="single" w:color="4472C4" w:sz="4" w:space="0"/>
-              <w:bottom w:val="single" w:color="4472C4" w:sz="4" w:space="0"/>
-              <w:right w:val="single" w:color="4472C4" w:sz="4" w:space="0"/>
+              <w:top w:val="single" w:sz="4" w:space="0" w:color="4472C4"/>
+              <w:left w:val="single" w:sz="4" w:space="0" w:color="4472C4"/>
+              <w:bottom w:val="single" w:sz="4" w:space="0" w:color="4472C4"/>
+              <w:right w:val="single" w:sz="4" w:space="0" w:color="4472C4"/>
             </w:tcBorders>
             <w:shd w:val="clear" w:color="auto" w:fill="auto"/>
             <w:vAlign w:val="bottom"/>
@@ -996,14 +916,14 @@
             <w:pPr>
               <w:spacing w:after="0" w:line="240" w:lineRule="auto"/>
               <w:rPr>
-                <w:rFonts w:ascii="Calibri" w:hAnsi="Calibri" w:eastAsia="Times New Roman" w:cs="Calibri"/>
-                <w:color w:val="000000"/>
-                <w:lang w:eastAsia="pt-BR"/>
-              </w:rPr>
-            </w:pPr>
-            <w:r>
-              <w:rPr>
-                <w:rFonts w:ascii="Calibri" w:hAnsi="Calibri" w:eastAsia="Times New Roman" w:cs="Calibri"/>
+                <w:rFonts w:ascii="Calibri" w:eastAsia="Times New Roman" w:hAnsi="Calibri" w:cs="Calibri"/>
+                <w:color w:val="000000"/>
+                <w:lang w:eastAsia="pt-BR"/>
+              </w:rPr>
+            </w:pPr>
+            <w:r>
+              <w:rPr>
+                <w:rFonts w:ascii="Calibri" w:eastAsia="Times New Roman" w:hAnsi="Calibri" w:cs="Calibri"/>
                 <w:color w:val="000000"/>
                 <w:lang w:eastAsia="pt-BR"/>
               </w:rPr>
@@ -1013,27 +933,18 @@
         </w:tc>
       </w:tr>
       <w:tr>
-        <w:tblPrEx>
-          <w:tblLayout w:type="fixed"/>
-          <w:tblCellMar>
-            <w:top w:w="0" w:type="dxa"/>
-            <w:left w:w="70" w:type="dxa"/>
-            <w:bottom w:w="0" w:type="dxa"/>
-            <w:right w:w="70" w:type="dxa"/>
-          </w:tblCellMar>
-        </w:tblPrEx>
         <w:trPr>
-          <w:trHeight w:val="300" w:hRule="atLeast"/>
+          <w:trHeight w:val="300"/>
         </w:trPr>
         <w:tc>
           <w:tcPr>
             <w:tcW w:w="1876" w:type="dxa"/>
-            <w:vMerge w:val="continue"/>
-            <w:tcBorders>
-              <w:top w:val="single" w:color="auto" w:sz="4" w:space="0"/>
-              <w:left w:val="single" w:color="auto" w:sz="4" w:space="0"/>
-              <w:bottom w:val="single" w:color="auto" w:sz="4" w:space="0"/>
-              <w:right w:val="single" w:color="auto" w:sz="4" w:space="0"/>
+            <w:vMerge/>
+            <w:tcBorders>
+              <w:top w:val="single" w:sz="4" w:space="0" w:color="auto"/>
+              <w:left w:val="single" w:sz="4" w:space="0" w:color="auto"/>
+              <w:bottom w:val="single" w:sz="4" w:space="0" w:color="auto"/>
+              <w:right w:val="single" w:sz="4" w:space="0" w:color="auto"/>
             </w:tcBorders>
             <w:vAlign w:val="center"/>
           </w:tcPr>
@@ -1041,7 +952,7 @@
             <w:pPr>
               <w:spacing w:after="0" w:line="240" w:lineRule="auto"/>
               <w:rPr>
-                <w:rFonts w:ascii="Calibri" w:hAnsi="Calibri" w:eastAsia="Times New Roman" w:cs="Calibri"/>
+                <w:rFonts w:ascii="Calibri" w:eastAsia="Times New Roman" w:hAnsi="Calibri" w:cs="Calibri"/>
                 <w:color w:val="000000"/>
                 <w:lang w:eastAsia="pt-BR"/>
               </w:rPr>
@@ -1052,10 +963,10 @@
           <w:tcPr>
             <w:tcW w:w="3344" w:type="dxa"/>
             <w:tcBorders>
-              <w:top w:val="single" w:color="4472C4" w:sz="4" w:space="0"/>
-              <w:left w:val="single" w:color="4472C4" w:sz="4" w:space="0"/>
-              <w:bottom w:val="single" w:color="4472C4" w:sz="4" w:space="0"/>
-              <w:right w:val="single" w:color="4472C4" w:sz="4" w:space="0"/>
+              <w:top w:val="single" w:sz="4" w:space="0" w:color="4472C4"/>
+              <w:left w:val="single" w:sz="4" w:space="0" w:color="4472C4"/>
+              <w:bottom w:val="single" w:sz="4" w:space="0" w:color="4472C4"/>
+              <w:right w:val="single" w:sz="4" w:space="0" w:color="4472C4"/>
             </w:tcBorders>
             <w:shd w:val="clear" w:color="D9E1F2" w:fill="D9E1F2"/>
             <w:vAlign w:val="bottom"/>
@@ -1064,14 +975,14 @@
             <w:pPr>
               <w:spacing w:after="0" w:line="240" w:lineRule="auto"/>
               <w:rPr>
-                <w:rFonts w:ascii="Calibri" w:hAnsi="Calibri" w:eastAsia="Times New Roman" w:cs="Calibri"/>
-                <w:color w:val="000000"/>
-                <w:lang w:eastAsia="pt-BR"/>
-              </w:rPr>
-            </w:pPr>
-            <w:r>
-              <w:rPr>
-                <w:rFonts w:ascii="Calibri" w:hAnsi="Calibri" w:eastAsia="Times New Roman" w:cs="Calibri"/>
+                <w:rFonts w:ascii="Calibri" w:eastAsia="Times New Roman" w:hAnsi="Calibri" w:cs="Calibri"/>
+                <w:color w:val="000000"/>
+                <w:lang w:eastAsia="pt-BR"/>
+              </w:rPr>
+            </w:pPr>
+            <w:r>
+              <w:rPr>
+                <w:rFonts w:ascii="Calibri" w:eastAsia="Times New Roman" w:hAnsi="Calibri" w:cs="Calibri"/>
                 <w:color w:val="000000"/>
                 <w:lang w:eastAsia="pt-BR"/>
               </w:rPr>
@@ -1081,17 +992,8 @@
         </w:tc>
       </w:tr>
       <w:tr>
-        <w:tblPrEx>
-          <w:tblLayout w:type="fixed"/>
-          <w:tblCellMar>
-            <w:top w:w="0" w:type="dxa"/>
-            <w:left w:w="70" w:type="dxa"/>
-            <w:bottom w:w="0" w:type="dxa"/>
-            <w:right w:w="70" w:type="dxa"/>
-          </w:tblCellMar>
-        </w:tblPrEx>
         <w:trPr>
-          <w:trHeight w:val="300" w:hRule="atLeast"/>
+          <w:trHeight w:val="300"/>
         </w:trPr>
         <w:tc>
           <w:tcPr>
@@ -1109,7 +1011,7 @@
             <w:pPr>
               <w:spacing w:after="0" w:line="240" w:lineRule="auto"/>
               <w:rPr>
-                <w:rFonts w:ascii="Calibri" w:hAnsi="Calibri" w:eastAsia="Times New Roman" w:cs="Calibri"/>
+                <w:rFonts w:ascii="Calibri" w:eastAsia="Times New Roman" w:hAnsi="Calibri" w:cs="Calibri"/>
                 <w:color w:val="000000"/>
                 <w:lang w:eastAsia="pt-BR"/>
               </w:rPr>
@@ -1120,10 +1022,10 @@
           <w:tcPr>
             <w:tcW w:w="3344" w:type="dxa"/>
             <w:tcBorders>
-              <w:top w:val="single" w:color="4472C4" w:sz="4" w:space="0"/>
-              <w:left w:val="single" w:color="4472C4" w:sz="4" w:space="0"/>
-              <w:bottom w:val="single" w:color="4472C4" w:sz="4" w:space="0"/>
-              <w:right w:val="single" w:color="4472C4" w:sz="4" w:space="0"/>
+              <w:top w:val="single" w:sz="4" w:space="0" w:color="4472C4"/>
+              <w:left w:val="single" w:sz="4" w:space="0" w:color="4472C4"/>
+              <w:bottom w:val="single" w:sz="4" w:space="0" w:color="4472C4"/>
+              <w:right w:val="single" w:sz="4" w:space="0" w:color="4472C4"/>
             </w:tcBorders>
             <w:shd w:val="clear" w:color="auto" w:fill="auto"/>
             <w:vAlign w:val="bottom"/>
@@ -1132,7 +1034,7 @@
             <w:pPr>
               <w:spacing w:after="0" w:line="240" w:lineRule="auto"/>
               <w:rPr>
-                <w:rFonts w:ascii="Times New Roman" w:hAnsi="Times New Roman" w:eastAsia="Times New Roman" w:cs="Times New Roman"/>
+                <w:rFonts w:ascii="Times New Roman" w:eastAsia="Times New Roman" w:hAnsi="Times New Roman" w:cs="Times New Roman"/>
                 <w:sz w:val="20"/>
                 <w:szCs w:val="20"/>
                 <w:lang w:eastAsia="pt-BR"/>
@@ -1142,27 +1044,18 @@
         </w:tc>
       </w:tr>
       <w:tr>
-        <w:tblPrEx>
-          <w:tblLayout w:type="fixed"/>
-          <w:tblCellMar>
-            <w:top w:w="0" w:type="dxa"/>
-            <w:left w:w="70" w:type="dxa"/>
-            <w:bottom w:w="0" w:type="dxa"/>
-            <w:right w:w="70" w:type="dxa"/>
-          </w:tblCellMar>
-        </w:tblPrEx>
         <w:trPr>
-          <w:trHeight w:val="300" w:hRule="atLeast"/>
+          <w:trHeight w:val="300"/>
         </w:trPr>
         <w:tc>
           <w:tcPr>
             <w:tcW w:w="1876" w:type="dxa"/>
             <w:vMerge w:val="restart"/>
             <w:tcBorders>
-              <w:top w:val="single" w:color="auto" w:sz="4" w:space="0"/>
-              <w:left w:val="single" w:color="auto" w:sz="4" w:space="0"/>
-              <w:bottom w:val="single" w:color="auto" w:sz="4" w:space="0"/>
-              <w:right w:val="single" w:color="auto" w:sz="4" w:space="0"/>
+              <w:top w:val="single" w:sz="4" w:space="0" w:color="auto"/>
+              <w:left w:val="single" w:sz="4" w:space="0" w:color="auto"/>
+              <w:bottom w:val="single" w:sz="4" w:space="0" w:color="auto"/>
+              <w:right w:val="single" w:sz="4" w:space="0" w:color="auto"/>
             </w:tcBorders>
             <w:shd w:val="clear" w:color="auto" w:fill="auto"/>
             <w:vAlign w:val="center"/>
@@ -1172,14 +1065,14 @@
               <w:spacing w:after="0" w:line="240" w:lineRule="auto"/>
               <w:jc w:val="center"/>
               <w:rPr>
-                <w:rFonts w:ascii="Calibri" w:hAnsi="Calibri" w:eastAsia="Times New Roman" w:cs="Calibri"/>
-                <w:color w:val="000000"/>
-                <w:lang w:eastAsia="pt-BR"/>
-              </w:rPr>
-            </w:pPr>
-            <w:r>
-              <w:rPr>
-                <w:rFonts w:ascii="Calibri" w:hAnsi="Calibri" w:eastAsia="Times New Roman" w:cs="Calibri"/>
+                <w:rFonts w:ascii="Calibri" w:eastAsia="Times New Roman" w:hAnsi="Calibri" w:cs="Calibri"/>
+                <w:color w:val="000000"/>
+                <w:lang w:eastAsia="pt-BR"/>
+              </w:rPr>
+            </w:pPr>
+            <w:r>
+              <w:rPr>
+                <w:rFonts w:ascii="Calibri" w:eastAsia="Times New Roman" w:hAnsi="Calibri" w:cs="Calibri"/>
                 <w:color w:val="000000"/>
                 <w:lang w:eastAsia="pt-BR"/>
               </w:rPr>
@@ -1191,10 +1084,10 @@
           <w:tcPr>
             <w:tcW w:w="3344" w:type="dxa"/>
             <w:tcBorders>
-              <w:top w:val="single" w:color="4472C4" w:sz="4" w:space="0"/>
-              <w:left w:val="single" w:color="4472C4" w:sz="4" w:space="0"/>
-              <w:bottom w:val="single" w:color="4472C4" w:sz="4" w:space="0"/>
-              <w:right w:val="single" w:color="4472C4" w:sz="4" w:space="0"/>
+              <w:top w:val="single" w:sz="4" w:space="0" w:color="4472C4"/>
+              <w:left w:val="single" w:sz="4" w:space="0" w:color="4472C4"/>
+              <w:bottom w:val="single" w:sz="4" w:space="0" w:color="4472C4"/>
+              <w:right w:val="single" w:sz="4" w:space="0" w:color="4472C4"/>
             </w:tcBorders>
             <w:shd w:val="clear" w:color="D9E1F2" w:fill="D9E1F2"/>
             <w:vAlign w:val="bottom"/>
@@ -1203,44 +1096,45 @@
             <w:pPr>
               <w:spacing w:after="0" w:line="240" w:lineRule="auto"/>
               <w:rPr>
-                <w:rFonts w:ascii="Calibri" w:hAnsi="Calibri" w:eastAsia="Times New Roman" w:cs="Calibri"/>
-                <w:color w:val="000000"/>
-                <w:lang w:eastAsia="pt-BR"/>
-              </w:rPr>
-            </w:pPr>
-            <w:r>
-              <w:rPr>
-                <w:rFonts w:ascii="Calibri" w:hAnsi="Calibri" w:eastAsia="Times New Roman" w:cs="Calibri"/>
-                <w:color w:val="000000"/>
-                <w:lang w:eastAsia="pt-BR"/>
-              </w:rPr>
-              <w:t>Kanban (Trello)</w:t>
+                <w:rFonts w:ascii="Calibri" w:eastAsia="Times New Roman" w:hAnsi="Calibri" w:cs="Calibri"/>
+                <w:color w:val="000000"/>
+                <w:lang w:eastAsia="pt-BR"/>
+              </w:rPr>
+            </w:pPr>
+            <w:proofErr w:type="spellStart"/>
+            <w:r>
+              <w:rPr>
+                <w:rFonts w:ascii="Calibri" w:eastAsia="Times New Roman" w:hAnsi="Calibri" w:cs="Calibri"/>
+                <w:color w:val="000000"/>
+                <w:lang w:eastAsia="pt-BR"/>
+              </w:rPr>
+              <w:t>Kanban</w:t>
+            </w:r>
+            <w:proofErr w:type="spellEnd"/>
+            <w:r>
+              <w:rPr>
+                <w:rFonts w:ascii="Calibri" w:eastAsia="Times New Roman" w:hAnsi="Calibri" w:cs="Calibri"/>
+                <w:color w:val="000000"/>
+                <w:lang w:eastAsia="pt-BR"/>
+              </w:rPr>
+              <w:t xml:space="preserve"> (Trello)</w:t>
             </w:r>
           </w:p>
         </w:tc>
       </w:tr>
       <w:tr>
-        <w:tblPrEx>
-          <w:tblLayout w:type="fixed"/>
-          <w:tblCellMar>
-            <w:top w:w="0" w:type="dxa"/>
-            <w:left w:w="70" w:type="dxa"/>
-            <w:bottom w:w="0" w:type="dxa"/>
-            <w:right w:w="70" w:type="dxa"/>
-          </w:tblCellMar>
-        </w:tblPrEx>
         <w:trPr>
-          <w:trHeight w:val="300" w:hRule="atLeast"/>
+          <w:trHeight w:val="300"/>
         </w:trPr>
         <w:tc>
           <w:tcPr>
             <w:tcW w:w="1876" w:type="dxa"/>
-            <w:vMerge w:val="continue"/>
-            <w:tcBorders>
-              <w:top w:val="single" w:color="auto" w:sz="4" w:space="0"/>
-              <w:left w:val="single" w:color="auto" w:sz="4" w:space="0"/>
-              <w:bottom w:val="single" w:color="auto" w:sz="4" w:space="0"/>
-              <w:right w:val="single" w:color="auto" w:sz="4" w:space="0"/>
+            <w:vMerge/>
+            <w:tcBorders>
+              <w:top w:val="single" w:sz="4" w:space="0" w:color="auto"/>
+              <w:left w:val="single" w:sz="4" w:space="0" w:color="auto"/>
+              <w:bottom w:val="single" w:sz="4" w:space="0" w:color="auto"/>
+              <w:right w:val="single" w:sz="4" w:space="0" w:color="auto"/>
             </w:tcBorders>
             <w:vAlign w:val="center"/>
           </w:tcPr>
@@ -1248,7 +1142,7 @@
             <w:pPr>
               <w:spacing w:after="0" w:line="240" w:lineRule="auto"/>
               <w:rPr>
-                <w:rFonts w:ascii="Calibri" w:hAnsi="Calibri" w:eastAsia="Times New Roman" w:cs="Calibri"/>
+                <w:rFonts w:ascii="Calibri" w:eastAsia="Times New Roman" w:hAnsi="Calibri" w:cs="Calibri"/>
                 <w:color w:val="000000"/>
                 <w:lang w:eastAsia="pt-BR"/>
               </w:rPr>
@@ -1259,10 +1153,10 @@
           <w:tcPr>
             <w:tcW w:w="3344" w:type="dxa"/>
             <w:tcBorders>
-              <w:top w:val="single" w:color="4472C4" w:sz="4" w:space="0"/>
-              <w:left w:val="single" w:color="4472C4" w:sz="4" w:space="0"/>
-              <w:bottom w:val="single" w:color="4472C4" w:sz="4" w:space="0"/>
-              <w:right w:val="single" w:color="4472C4" w:sz="4" w:space="0"/>
+              <w:top w:val="single" w:sz="4" w:space="0" w:color="4472C4"/>
+              <w:left w:val="single" w:sz="4" w:space="0" w:color="4472C4"/>
+              <w:bottom w:val="single" w:sz="4" w:space="0" w:color="4472C4"/>
+              <w:right w:val="single" w:sz="4" w:space="0" w:color="4472C4"/>
             </w:tcBorders>
             <w:shd w:val="clear" w:color="auto" w:fill="auto"/>
             <w:vAlign w:val="bottom"/>
@@ -1271,14 +1165,14 @@
             <w:pPr>
               <w:spacing w:after="0" w:line="240" w:lineRule="auto"/>
               <w:rPr>
-                <w:rFonts w:ascii="Calibri" w:hAnsi="Calibri" w:eastAsia="Times New Roman" w:cs="Calibri"/>
-                <w:color w:val="000000"/>
-                <w:lang w:eastAsia="pt-BR"/>
-              </w:rPr>
-            </w:pPr>
-            <w:r>
-              <w:rPr>
-                <w:rFonts w:ascii="Calibri" w:hAnsi="Calibri" w:eastAsia="Times New Roman" w:cs="Calibri"/>
+                <w:rFonts w:ascii="Calibri" w:eastAsia="Times New Roman" w:hAnsi="Calibri" w:cs="Calibri"/>
+                <w:color w:val="000000"/>
+                <w:lang w:eastAsia="pt-BR"/>
+              </w:rPr>
+            </w:pPr>
+            <w:r>
+              <w:rPr>
+                <w:rFonts w:ascii="Calibri" w:eastAsia="Times New Roman" w:hAnsi="Calibri" w:cs="Calibri"/>
                 <w:color w:val="000000"/>
                 <w:lang w:eastAsia="pt-BR"/>
               </w:rPr>
@@ -1288,27 +1182,18 @@
         </w:tc>
       </w:tr>
       <w:tr>
-        <w:tblPrEx>
-          <w:tblLayout w:type="fixed"/>
-          <w:tblCellMar>
-            <w:top w:w="0" w:type="dxa"/>
-            <w:left w:w="70" w:type="dxa"/>
-            <w:bottom w:w="0" w:type="dxa"/>
-            <w:right w:w="70" w:type="dxa"/>
-          </w:tblCellMar>
-        </w:tblPrEx>
         <w:trPr>
-          <w:trHeight w:val="300" w:hRule="atLeast"/>
+          <w:trHeight w:val="300"/>
         </w:trPr>
         <w:tc>
           <w:tcPr>
             <w:tcW w:w="1876" w:type="dxa"/>
-            <w:vMerge w:val="continue"/>
-            <w:tcBorders>
-              <w:top w:val="single" w:color="auto" w:sz="4" w:space="0"/>
-              <w:left w:val="single" w:color="auto" w:sz="4" w:space="0"/>
-              <w:bottom w:val="single" w:color="auto" w:sz="4" w:space="0"/>
-              <w:right w:val="single" w:color="auto" w:sz="4" w:space="0"/>
+            <w:vMerge/>
+            <w:tcBorders>
+              <w:top w:val="single" w:sz="4" w:space="0" w:color="auto"/>
+              <w:left w:val="single" w:sz="4" w:space="0" w:color="auto"/>
+              <w:bottom w:val="single" w:sz="4" w:space="0" w:color="auto"/>
+              <w:right w:val="single" w:sz="4" w:space="0" w:color="auto"/>
             </w:tcBorders>
             <w:vAlign w:val="center"/>
           </w:tcPr>
@@ -1316,7 +1201,7 @@
             <w:pPr>
               <w:spacing w:after="0" w:line="240" w:lineRule="auto"/>
               <w:rPr>
-                <w:rFonts w:ascii="Calibri" w:hAnsi="Calibri" w:eastAsia="Times New Roman" w:cs="Calibri"/>
+                <w:rFonts w:ascii="Calibri" w:eastAsia="Times New Roman" w:hAnsi="Calibri" w:cs="Calibri"/>
                 <w:color w:val="000000"/>
                 <w:lang w:eastAsia="pt-BR"/>
               </w:rPr>
@@ -1327,10 +1212,10 @@
           <w:tcPr>
             <w:tcW w:w="3344" w:type="dxa"/>
             <w:tcBorders>
-              <w:top w:val="single" w:color="4472C4" w:sz="4" w:space="0"/>
-              <w:left w:val="single" w:color="4472C4" w:sz="4" w:space="0"/>
-              <w:bottom w:val="single" w:color="4472C4" w:sz="4" w:space="0"/>
-              <w:right w:val="single" w:color="4472C4" w:sz="4" w:space="0"/>
+              <w:top w:val="single" w:sz="4" w:space="0" w:color="4472C4"/>
+              <w:left w:val="single" w:sz="4" w:space="0" w:color="4472C4"/>
+              <w:bottom w:val="single" w:sz="4" w:space="0" w:color="4472C4"/>
+              <w:right w:val="single" w:sz="4" w:space="0" w:color="4472C4"/>
             </w:tcBorders>
             <w:shd w:val="clear" w:color="D9E1F2" w:fill="D9E1F2"/>
             <w:vAlign w:val="bottom"/>
@@ -1339,44 +1224,45 @@
             <w:pPr>
               <w:spacing w:after="0" w:line="240" w:lineRule="auto"/>
               <w:rPr>
-                <w:rFonts w:ascii="Calibri" w:hAnsi="Calibri" w:eastAsia="Times New Roman" w:cs="Calibri"/>
-                <w:color w:val="000000"/>
-                <w:lang w:eastAsia="pt-BR"/>
-              </w:rPr>
-            </w:pPr>
-            <w:r>
-              <w:rPr>
-                <w:rFonts w:ascii="Calibri" w:hAnsi="Calibri" w:eastAsia="Times New Roman" w:cs="Calibri"/>
-                <w:color w:val="000000"/>
-                <w:lang w:eastAsia="pt-BR"/>
-              </w:rPr>
-              <w:t>Burn Down do Projeto</w:t>
+                <w:rFonts w:ascii="Calibri" w:eastAsia="Times New Roman" w:hAnsi="Calibri" w:cs="Calibri"/>
+                <w:color w:val="000000"/>
+                <w:lang w:eastAsia="pt-BR"/>
+              </w:rPr>
+            </w:pPr>
+            <w:proofErr w:type="spellStart"/>
+            <w:r>
+              <w:rPr>
+                <w:rFonts w:ascii="Calibri" w:eastAsia="Times New Roman" w:hAnsi="Calibri" w:cs="Calibri"/>
+                <w:color w:val="000000"/>
+                <w:lang w:eastAsia="pt-BR"/>
+              </w:rPr>
+              <w:t>Burn</w:t>
+            </w:r>
+            <w:proofErr w:type="spellEnd"/>
+            <w:r>
+              <w:rPr>
+                <w:rFonts w:ascii="Calibri" w:eastAsia="Times New Roman" w:hAnsi="Calibri" w:cs="Calibri"/>
+                <w:color w:val="000000"/>
+                <w:lang w:eastAsia="pt-BR"/>
+              </w:rPr>
+              <w:t xml:space="preserve"> Down do Projeto</w:t>
             </w:r>
           </w:p>
         </w:tc>
       </w:tr>
       <w:tr>
-        <w:tblPrEx>
-          <w:tblLayout w:type="fixed"/>
-          <w:tblCellMar>
-            <w:top w:w="0" w:type="dxa"/>
-            <w:left w:w="70" w:type="dxa"/>
-            <w:bottom w:w="0" w:type="dxa"/>
-            <w:right w:w="70" w:type="dxa"/>
-          </w:tblCellMar>
-        </w:tblPrEx>
         <w:trPr>
-          <w:trHeight w:val="300" w:hRule="atLeast"/>
+          <w:trHeight w:val="300"/>
         </w:trPr>
         <w:tc>
           <w:tcPr>
             <w:tcW w:w="1876" w:type="dxa"/>
-            <w:vMerge w:val="continue"/>
-            <w:tcBorders>
-              <w:top w:val="single" w:color="auto" w:sz="4" w:space="0"/>
-              <w:left w:val="single" w:color="auto" w:sz="4" w:space="0"/>
-              <w:bottom w:val="single" w:color="auto" w:sz="4" w:space="0"/>
-              <w:right w:val="single" w:color="auto" w:sz="4" w:space="0"/>
+            <w:vMerge/>
+            <w:tcBorders>
+              <w:top w:val="single" w:sz="4" w:space="0" w:color="auto"/>
+              <w:left w:val="single" w:sz="4" w:space="0" w:color="auto"/>
+              <w:bottom w:val="single" w:sz="4" w:space="0" w:color="auto"/>
+              <w:right w:val="single" w:sz="4" w:space="0" w:color="auto"/>
             </w:tcBorders>
             <w:vAlign w:val="center"/>
           </w:tcPr>
@@ -1384,7 +1270,7 @@
             <w:pPr>
               <w:spacing w:after="0" w:line="240" w:lineRule="auto"/>
               <w:rPr>
-                <w:rFonts w:ascii="Calibri" w:hAnsi="Calibri" w:eastAsia="Times New Roman" w:cs="Calibri"/>
+                <w:rFonts w:ascii="Calibri" w:eastAsia="Times New Roman" w:hAnsi="Calibri" w:cs="Calibri"/>
                 <w:color w:val="000000"/>
                 <w:lang w:eastAsia="pt-BR"/>
               </w:rPr>
@@ -1395,10 +1281,10 @@
           <w:tcPr>
             <w:tcW w:w="3344" w:type="dxa"/>
             <w:tcBorders>
-              <w:top w:val="single" w:color="4472C4" w:sz="4" w:space="0"/>
-              <w:left w:val="single" w:color="4472C4" w:sz="4" w:space="0"/>
-              <w:bottom w:val="single" w:color="4472C4" w:sz="4" w:space="0"/>
-              <w:right w:val="single" w:color="4472C4" w:sz="4" w:space="0"/>
+              <w:top w:val="single" w:sz="4" w:space="0" w:color="4472C4"/>
+              <w:left w:val="single" w:sz="4" w:space="0" w:color="4472C4"/>
+              <w:bottom w:val="single" w:sz="4" w:space="0" w:color="4472C4"/>
+              <w:right w:val="single" w:sz="4" w:space="0" w:color="4472C4"/>
             </w:tcBorders>
             <w:shd w:val="clear" w:color="auto" w:fill="auto"/>
             <w:vAlign w:val="bottom"/>
@@ -1407,14 +1293,14 @@
             <w:pPr>
               <w:spacing w:after="0" w:line="240" w:lineRule="auto"/>
               <w:rPr>
-                <w:rFonts w:ascii="Calibri" w:hAnsi="Calibri" w:eastAsia="Times New Roman" w:cs="Calibri"/>
-                <w:color w:val="000000"/>
-                <w:lang w:eastAsia="pt-BR"/>
-              </w:rPr>
-            </w:pPr>
-            <w:r>
-              <w:rPr>
-                <w:rFonts w:ascii="Calibri" w:hAnsi="Calibri" w:eastAsia="Times New Roman" w:cs="Calibri"/>
+                <w:rFonts w:ascii="Calibri" w:eastAsia="Times New Roman" w:hAnsi="Calibri" w:cs="Calibri"/>
+                <w:color w:val="000000"/>
+                <w:lang w:eastAsia="pt-BR"/>
+              </w:rPr>
+            </w:pPr>
+            <w:r>
+              <w:rPr>
+                <w:rFonts w:ascii="Calibri" w:eastAsia="Times New Roman" w:hAnsi="Calibri" w:cs="Calibri"/>
                 <w:color w:val="000000"/>
                 <w:lang w:eastAsia="pt-BR"/>
               </w:rPr>
@@ -1424,27 +1310,18 @@
         </w:tc>
       </w:tr>
       <w:tr>
-        <w:tblPrEx>
-          <w:tblLayout w:type="fixed"/>
-          <w:tblCellMar>
-            <w:top w:w="0" w:type="dxa"/>
-            <w:left w:w="70" w:type="dxa"/>
-            <w:bottom w:w="0" w:type="dxa"/>
-            <w:right w:w="70" w:type="dxa"/>
-          </w:tblCellMar>
-        </w:tblPrEx>
         <w:trPr>
-          <w:trHeight w:val="300" w:hRule="atLeast"/>
+          <w:trHeight w:val="300"/>
         </w:trPr>
         <w:tc>
           <w:tcPr>
             <w:tcW w:w="1876" w:type="dxa"/>
-            <w:vMerge w:val="continue"/>
-            <w:tcBorders>
-              <w:top w:val="single" w:color="auto" w:sz="4" w:space="0"/>
-              <w:left w:val="single" w:color="auto" w:sz="4" w:space="0"/>
-              <w:bottom w:val="single" w:color="auto" w:sz="4" w:space="0"/>
-              <w:right w:val="single" w:color="auto" w:sz="4" w:space="0"/>
+            <w:vMerge/>
+            <w:tcBorders>
+              <w:top w:val="single" w:sz="4" w:space="0" w:color="auto"/>
+              <w:left w:val="single" w:sz="4" w:space="0" w:color="auto"/>
+              <w:bottom w:val="single" w:sz="4" w:space="0" w:color="auto"/>
+              <w:right w:val="single" w:sz="4" w:space="0" w:color="auto"/>
             </w:tcBorders>
             <w:vAlign w:val="center"/>
           </w:tcPr>
@@ -1452,7 +1329,7 @@
             <w:pPr>
               <w:spacing w:after="0" w:line="240" w:lineRule="auto"/>
               <w:rPr>
-                <w:rFonts w:ascii="Calibri" w:hAnsi="Calibri" w:eastAsia="Times New Roman" w:cs="Calibri"/>
+                <w:rFonts w:ascii="Calibri" w:eastAsia="Times New Roman" w:hAnsi="Calibri" w:cs="Calibri"/>
                 <w:color w:val="000000"/>
                 <w:lang w:eastAsia="pt-BR"/>
               </w:rPr>
@@ -1463,10 +1340,10 @@
           <w:tcPr>
             <w:tcW w:w="3344" w:type="dxa"/>
             <w:tcBorders>
-              <w:top w:val="single" w:color="4472C4" w:sz="4" w:space="0"/>
-              <w:left w:val="single" w:color="4472C4" w:sz="4" w:space="0"/>
-              <w:bottom w:val="single" w:color="4472C4" w:sz="4" w:space="0"/>
-              <w:right w:val="single" w:color="4472C4" w:sz="4" w:space="0"/>
+              <w:top w:val="single" w:sz="4" w:space="0" w:color="4472C4"/>
+              <w:left w:val="single" w:sz="4" w:space="0" w:color="4472C4"/>
+              <w:bottom w:val="single" w:sz="4" w:space="0" w:color="4472C4"/>
+              <w:right w:val="single" w:sz="4" w:space="0" w:color="4472C4"/>
             </w:tcBorders>
             <w:shd w:val="clear" w:color="D9E1F2" w:fill="D9E1F2"/>
             <w:vAlign w:val="bottom"/>
@@ -1475,14 +1352,14 @@
             <w:pPr>
               <w:spacing w:after="0" w:line="240" w:lineRule="auto"/>
               <w:rPr>
-                <w:rFonts w:ascii="Calibri" w:hAnsi="Calibri" w:eastAsia="Times New Roman" w:cs="Calibri"/>
-                <w:color w:val="000000"/>
-                <w:lang w:eastAsia="pt-BR"/>
-              </w:rPr>
-            </w:pPr>
-            <w:r>
-              <w:rPr>
-                <w:rFonts w:ascii="Calibri" w:hAnsi="Calibri" w:eastAsia="Times New Roman" w:cs="Calibri"/>
+                <w:rFonts w:ascii="Calibri" w:eastAsia="Times New Roman" w:hAnsi="Calibri" w:cs="Calibri"/>
+                <w:color w:val="000000"/>
+                <w:lang w:eastAsia="pt-BR"/>
+              </w:rPr>
+            </w:pPr>
+            <w:r>
+              <w:rPr>
+                <w:rFonts w:ascii="Calibri" w:eastAsia="Times New Roman" w:hAnsi="Calibri" w:cs="Calibri"/>
                 <w:color w:val="000000"/>
                 <w:lang w:eastAsia="pt-BR"/>
               </w:rPr>
@@ -1492,17 +1369,8 @@
         </w:tc>
       </w:tr>
       <w:tr>
-        <w:tblPrEx>
-          <w:tblLayout w:type="fixed"/>
-          <w:tblCellMar>
-            <w:top w:w="0" w:type="dxa"/>
-            <w:left w:w="70" w:type="dxa"/>
-            <w:bottom w:w="0" w:type="dxa"/>
-            <w:right w:w="70" w:type="dxa"/>
-          </w:tblCellMar>
-        </w:tblPrEx>
         <w:trPr>
-          <w:trHeight w:val="300" w:hRule="atLeast"/>
+          <w:trHeight w:val="300"/>
         </w:trPr>
         <w:tc>
           <w:tcPr>
@@ -1520,7 +1388,7 @@
             <w:pPr>
               <w:spacing w:after="0" w:line="240" w:lineRule="auto"/>
               <w:rPr>
-                <w:rFonts w:ascii="Calibri" w:hAnsi="Calibri" w:eastAsia="Times New Roman" w:cs="Calibri"/>
+                <w:rFonts w:ascii="Calibri" w:eastAsia="Times New Roman" w:hAnsi="Calibri" w:cs="Calibri"/>
                 <w:color w:val="000000"/>
                 <w:lang w:eastAsia="pt-BR"/>
               </w:rPr>
@@ -1531,10 +1399,10 @@
           <w:tcPr>
             <w:tcW w:w="3344" w:type="dxa"/>
             <w:tcBorders>
-              <w:top w:val="single" w:color="4472C4" w:sz="4" w:space="0"/>
-              <w:left w:val="single" w:color="4472C4" w:sz="4" w:space="0"/>
-              <w:bottom w:val="single" w:color="4472C4" w:sz="4" w:space="0"/>
-              <w:right w:val="single" w:color="4472C4" w:sz="4" w:space="0"/>
+              <w:top w:val="single" w:sz="4" w:space="0" w:color="4472C4"/>
+              <w:left w:val="single" w:sz="4" w:space="0" w:color="4472C4"/>
+              <w:bottom w:val="single" w:sz="4" w:space="0" w:color="4472C4"/>
+              <w:right w:val="single" w:sz="4" w:space="0" w:color="4472C4"/>
             </w:tcBorders>
             <w:shd w:val="clear" w:color="auto" w:fill="auto"/>
             <w:vAlign w:val="bottom"/>
@@ -1543,7 +1411,7 @@
             <w:pPr>
               <w:spacing w:after="0" w:line="240" w:lineRule="auto"/>
               <w:rPr>
-                <w:rFonts w:ascii="Times New Roman" w:hAnsi="Times New Roman" w:eastAsia="Times New Roman" w:cs="Times New Roman"/>
+                <w:rFonts w:ascii="Times New Roman" w:eastAsia="Times New Roman" w:hAnsi="Times New Roman" w:cs="Times New Roman"/>
                 <w:sz w:val="20"/>
                 <w:szCs w:val="20"/>
                 <w:lang w:eastAsia="pt-BR"/>
@@ -1553,27 +1421,18 @@
         </w:tc>
       </w:tr>
       <w:tr>
-        <w:tblPrEx>
-          <w:tblLayout w:type="fixed"/>
-          <w:tblCellMar>
-            <w:top w:w="0" w:type="dxa"/>
-            <w:left w:w="70" w:type="dxa"/>
-            <w:bottom w:w="0" w:type="dxa"/>
-            <w:right w:w="70" w:type="dxa"/>
-          </w:tblCellMar>
-        </w:tblPrEx>
         <w:trPr>
-          <w:trHeight w:val="300" w:hRule="atLeast"/>
+          <w:trHeight w:val="300"/>
         </w:trPr>
         <w:tc>
           <w:tcPr>
             <w:tcW w:w="1876" w:type="dxa"/>
             <w:vMerge w:val="restart"/>
             <w:tcBorders>
-              <w:top w:val="single" w:color="auto" w:sz="4" w:space="0"/>
-              <w:left w:val="single" w:color="auto" w:sz="4" w:space="0"/>
-              <w:bottom w:val="single" w:color="auto" w:sz="4" w:space="0"/>
-              <w:right w:val="single" w:color="auto" w:sz="4" w:space="0"/>
+              <w:top w:val="single" w:sz="4" w:space="0" w:color="auto"/>
+              <w:left w:val="single" w:sz="4" w:space="0" w:color="auto"/>
+              <w:bottom w:val="single" w:sz="4" w:space="0" w:color="auto"/>
+              <w:right w:val="single" w:sz="4" w:space="0" w:color="auto"/>
             </w:tcBorders>
             <w:shd w:val="clear" w:color="auto" w:fill="auto"/>
             <w:vAlign w:val="center"/>
@@ -1583,14 +1442,14 @@
               <w:spacing w:after="0" w:line="240" w:lineRule="auto"/>
               <w:jc w:val="center"/>
               <w:rPr>
-                <w:rFonts w:ascii="Calibri" w:hAnsi="Calibri" w:eastAsia="Times New Roman" w:cs="Calibri"/>
-                <w:color w:val="000000"/>
-                <w:lang w:eastAsia="pt-BR"/>
-              </w:rPr>
-            </w:pPr>
-            <w:r>
-              <w:rPr>
-                <w:rFonts w:ascii="Calibri" w:hAnsi="Calibri" w:eastAsia="Times New Roman" w:cs="Calibri"/>
+                <w:rFonts w:ascii="Calibri" w:eastAsia="Times New Roman" w:hAnsi="Calibri" w:cs="Calibri"/>
+                <w:color w:val="000000"/>
+                <w:lang w:eastAsia="pt-BR"/>
+              </w:rPr>
+            </w:pPr>
+            <w:r>
+              <w:rPr>
+                <w:rFonts w:ascii="Calibri" w:eastAsia="Times New Roman" w:hAnsi="Calibri" w:cs="Calibri"/>
                 <w:color w:val="000000"/>
                 <w:lang w:eastAsia="pt-BR"/>
               </w:rPr>
@@ -1602,10 +1461,10 @@
           <w:tcPr>
             <w:tcW w:w="3344" w:type="dxa"/>
             <w:tcBorders>
-              <w:top w:val="single" w:color="4472C4" w:sz="4" w:space="0"/>
-              <w:left w:val="single" w:color="4472C4" w:sz="4" w:space="0"/>
-              <w:bottom w:val="single" w:color="4472C4" w:sz="4" w:space="0"/>
-              <w:right w:val="single" w:color="4472C4" w:sz="4" w:space="0"/>
+              <w:top w:val="single" w:sz="4" w:space="0" w:color="4472C4"/>
+              <w:left w:val="single" w:sz="4" w:space="0" w:color="4472C4"/>
+              <w:bottom w:val="single" w:sz="4" w:space="0" w:color="4472C4"/>
+              <w:right w:val="single" w:sz="4" w:space="0" w:color="4472C4"/>
             </w:tcBorders>
             <w:shd w:val="clear" w:color="D9E1F2" w:fill="D9E1F2"/>
             <w:vAlign w:val="bottom"/>
@@ -1614,14 +1473,14 @@
             <w:pPr>
               <w:spacing w:after="0" w:line="240" w:lineRule="auto"/>
               <w:rPr>
-                <w:rFonts w:ascii="Calibri" w:hAnsi="Calibri" w:eastAsia="Times New Roman" w:cs="Calibri"/>
-                <w:color w:val="000000"/>
-                <w:lang w:eastAsia="pt-BR"/>
-              </w:rPr>
-            </w:pPr>
-            <w:r>
-              <w:rPr>
-                <w:rFonts w:ascii="Calibri" w:hAnsi="Calibri" w:eastAsia="Times New Roman" w:cs="Calibri"/>
+                <w:rFonts w:ascii="Calibri" w:eastAsia="Times New Roman" w:hAnsi="Calibri" w:cs="Calibri"/>
+                <w:color w:val="000000"/>
+                <w:lang w:eastAsia="pt-BR"/>
+              </w:rPr>
+            </w:pPr>
+            <w:r>
+              <w:rPr>
+                <w:rFonts w:ascii="Calibri" w:eastAsia="Times New Roman" w:hAnsi="Calibri" w:cs="Calibri"/>
                 <w:color w:val="000000"/>
                 <w:lang w:eastAsia="pt-BR"/>
               </w:rPr>
@@ -1631,27 +1490,18 @@
         </w:tc>
       </w:tr>
       <w:tr>
-        <w:tblPrEx>
-          <w:tblLayout w:type="fixed"/>
-          <w:tblCellMar>
-            <w:top w:w="0" w:type="dxa"/>
-            <w:left w:w="70" w:type="dxa"/>
-            <w:bottom w:w="0" w:type="dxa"/>
-            <w:right w:w="70" w:type="dxa"/>
-          </w:tblCellMar>
-        </w:tblPrEx>
         <w:trPr>
-          <w:trHeight w:val="300" w:hRule="atLeast"/>
+          <w:trHeight w:val="300"/>
         </w:trPr>
         <w:tc>
           <w:tcPr>
             <w:tcW w:w="1876" w:type="dxa"/>
-            <w:vMerge w:val="continue"/>
-            <w:tcBorders>
-              <w:top w:val="single" w:color="auto" w:sz="4" w:space="0"/>
-              <w:left w:val="single" w:color="auto" w:sz="4" w:space="0"/>
-              <w:bottom w:val="single" w:color="auto" w:sz="4" w:space="0"/>
-              <w:right w:val="single" w:color="auto" w:sz="4" w:space="0"/>
+            <w:vMerge/>
+            <w:tcBorders>
+              <w:top w:val="single" w:sz="4" w:space="0" w:color="auto"/>
+              <w:left w:val="single" w:sz="4" w:space="0" w:color="auto"/>
+              <w:bottom w:val="single" w:sz="4" w:space="0" w:color="auto"/>
+              <w:right w:val="single" w:sz="4" w:space="0" w:color="auto"/>
             </w:tcBorders>
             <w:vAlign w:val="center"/>
           </w:tcPr>
@@ -1659,7 +1509,7 @@
             <w:pPr>
               <w:spacing w:after="0" w:line="240" w:lineRule="auto"/>
               <w:rPr>
-                <w:rFonts w:ascii="Calibri" w:hAnsi="Calibri" w:eastAsia="Times New Roman" w:cs="Calibri"/>
+                <w:rFonts w:ascii="Calibri" w:eastAsia="Times New Roman" w:hAnsi="Calibri" w:cs="Calibri"/>
                 <w:color w:val="000000"/>
                 <w:lang w:eastAsia="pt-BR"/>
               </w:rPr>
@@ -1670,10 +1520,10 @@
           <w:tcPr>
             <w:tcW w:w="3344" w:type="dxa"/>
             <w:tcBorders>
-              <w:top w:val="single" w:color="4472C4" w:sz="4" w:space="0"/>
-              <w:left w:val="single" w:color="4472C4" w:sz="4" w:space="0"/>
-              <w:bottom w:val="single" w:color="4472C4" w:sz="4" w:space="0"/>
-              <w:right w:val="single" w:color="4472C4" w:sz="4" w:space="0"/>
+              <w:top w:val="single" w:sz="4" w:space="0" w:color="4472C4"/>
+              <w:left w:val="single" w:sz="4" w:space="0" w:color="4472C4"/>
+              <w:bottom w:val="single" w:sz="4" w:space="0" w:color="4472C4"/>
+              <w:right w:val="single" w:sz="4" w:space="0" w:color="4472C4"/>
             </w:tcBorders>
             <w:shd w:val="clear" w:color="auto" w:fill="auto"/>
             <w:vAlign w:val="bottom"/>
@@ -1682,14 +1532,14 @@
             <w:pPr>
               <w:spacing w:after="0" w:line="240" w:lineRule="auto"/>
               <w:rPr>
-                <w:rFonts w:ascii="Calibri" w:hAnsi="Calibri" w:eastAsia="Times New Roman" w:cs="Calibri"/>
-                <w:color w:val="000000"/>
-                <w:lang w:eastAsia="pt-BR"/>
-              </w:rPr>
-            </w:pPr>
-            <w:r>
-              <w:rPr>
-                <w:rFonts w:ascii="Calibri" w:hAnsi="Calibri" w:eastAsia="Times New Roman" w:cs="Calibri"/>
+                <w:rFonts w:ascii="Calibri" w:eastAsia="Times New Roman" w:hAnsi="Calibri" w:cs="Calibri"/>
+                <w:color w:val="000000"/>
+                <w:lang w:eastAsia="pt-BR"/>
+              </w:rPr>
+            </w:pPr>
+            <w:r>
+              <w:rPr>
+                <w:rFonts w:ascii="Calibri" w:eastAsia="Times New Roman" w:hAnsi="Calibri" w:cs="Calibri"/>
                 <w:color w:val="000000"/>
                 <w:lang w:eastAsia="pt-BR"/>
               </w:rPr>
@@ -1699,27 +1549,18 @@
         </w:tc>
       </w:tr>
       <w:tr>
-        <w:tblPrEx>
-          <w:tblLayout w:type="fixed"/>
-          <w:tblCellMar>
-            <w:top w:w="0" w:type="dxa"/>
-            <w:left w:w="70" w:type="dxa"/>
-            <w:bottom w:w="0" w:type="dxa"/>
-            <w:right w:w="70" w:type="dxa"/>
-          </w:tblCellMar>
-        </w:tblPrEx>
         <w:trPr>
-          <w:trHeight w:val="300" w:hRule="atLeast"/>
+          <w:trHeight w:val="300"/>
         </w:trPr>
         <w:tc>
           <w:tcPr>
             <w:tcW w:w="1876" w:type="dxa"/>
-            <w:vMerge w:val="continue"/>
-            <w:tcBorders>
-              <w:top w:val="single" w:color="auto" w:sz="4" w:space="0"/>
-              <w:left w:val="single" w:color="auto" w:sz="4" w:space="0"/>
-              <w:bottom w:val="single" w:color="auto" w:sz="4" w:space="0"/>
-              <w:right w:val="single" w:color="auto" w:sz="4" w:space="0"/>
+            <w:vMerge/>
+            <w:tcBorders>
+              <w:top w:val="single" w:sz="4" w:space="0" w:color="auto"/>
+              <w:left w:val="single" w:sz="4" w:space="0" w:color="auto"/>
+              <w:bottom w:val="single" w:sz="4" w:space="0" w:color="auto"/>
+              <w:right w:val="single" w:sz="4" w:space="0" w:color="auto"/>
             </w:tcBorders>
             <w:vAlign w:val="center"/>
           </w:tcPr>
@@ -1727,7 +1568,7 @@
             <w:pPr>
               <w:spacing w:after="0" w:line="240" w:lineRule="auto"/>
               <w:rPr>
-                <w:rFonts w:ascii="Calibri" w:hAnsi="Calibri" w:eastAsia="Times New Roman" w:cs="Calibri"/>
+                <w:rFonts w:ascii="Calibri" w:eastAsia="Times New Roman" w:hAnsi="Calibri" w:cs="Calibri"/>
                 <w:color w:val="000000"/>
                 <w:lang w:eastAsia="pt-BR"/>
               </w:rPr>
@@ -1738,10 +1579,10 @@
           <w:tcPr>
             <w:tcW w:w="3344" w:type="dxa"/>
             <w:tcBorders>
-              <w:top w:val="single" w:color="4472C4" w:sz="4" w:space="0"/>
-              <w:left w:val="single" w:color="4472C4" w:sz="4" w:space="0"/>
-              <w:bottom w:val="single" w:color="4472C4" w:sz="4" w:space="0"/>
-              <w:right w:val="single" w:color="4472C4" w:sz="4" w:space="0"/>
+              <w:top w:val="single" w:sz="4" w:space="0" w:color="4472C4"/>
+              <w:left w:val="single" w:sz="4" w:space="0" w:color="4472C4"/>
+              <w:bottom w:val="single" w:sz="4" w:space="0" w:color="4472C4"/>
+              <w:right w:val="single" w:sz="4" w:space="0" w:color="4472C4"/>
             </w:tcBorders>
             <w:shd w:val="clear" w:color="D9E1F2" w:fill="D9E1F2"/>
             <w:vAlign w:val="bottom"/>
@@ -1750,14 +1591,14 @@
             <w:pPr>
               <w:spacing w:after="0" w:line="240" w:lineRule="auto"/>
               <w:rPr>
-                <w:rFonts w:ascii="Calibri" w:hAnsi="Calibri" w:eastAsia="Times New Roman" w:cs="Calibri"/>
-                <w:color w:val="000000"/>
-                <w:lang w:eastAsia="pt-BR"/>
-              </w:rPr>
-            </w:pPr>
-            <w:r>
-              <w:rPr>
-                <w:rFonts w:ascii="Calibri" w:hAnsi="Calibri" w:eastAsia="Times New Roman" w:cs="Calibri"/>
+                <w:rFonts w:ascii="Calibri" w:eastAsia="Times New Roman" w:hAnsi="Calibri" w:cs="Calibri"/>
+                <w:color w:val="000000"/>
+                <w:lang w:eastAsia="pt-BR"/>
+              </w:rPr>
+            </w:pPr>
+            <w:r>
+              <w:rPr>
+                <w:rFonts w:ascii="Calibri" w:eastAsia="Times New Roman" w:hAnsi="Calibri" w:cs="Calibri"/>
                 <w:color w:val="000000"/>
                 <w:lang w:eastAsia="pt-BR"/>
               </w:rPr>
@@ -1767,27 +1608,18 @@
         </w:tc>
       </w:tr>
       <w:tr>
-        <w:tblPrEx>
-          <w:tblLayout w:type="fixed"/>
-          <w:tblCellMar>
-            <w:top w:w="0" w:type="dxa"/>
-            <w:left w:w="70" w:type="dxa"/>
-            <w:bottom w:w="0" w:type="dxa"/>
-            <w:right w:w="70" w:type="dxa"/>
-          </w:tblCellMar>
-        </w:tblPrEx>
         <w:trPr>
-          <w:trHeight w:val="300" w:hRule="atLeast"/>
+          <w:trHeight w:val="300"/>
         </w:trPr>
         <w:tc>
           <w:tcPr>
             <w:tcW w:w="1876" w:type="dxa"/>
-            <w:vMerge w:val="continue"/>
-            <w:tcBorders>
-              <w:top w:val="single" w:color="auto" w:sz="4" w:space="0"/>
-              <w:left w:val="single" w:color="auto" w:sz="4" w:space="0"/>
-              <w:bottom w:val="single" w:color="auto" w:sz="4" w:space="0"/>
-              <w:right w:val="single" w:color="auto" w:sz="4" w:space="0"/>
+            <w:vMerge/>
+            <w:tcBorders>
+              <w:top w:val="single" w:sz="4" w:space="0" w:color="auto"/>
+              <w:left w:val="single" w:sz="4" w:space="0" w:color="auto"/>
+              <w:bottom w:val="single" w:sz="4" w:space="0" w:color="auto"/>
+              <w:right w:val="single" w:sz="4" w:space="0" w:color="auto"/>
             </w:tcBorders>
             <w:vAlign w:val="center"/>
           </w:tcPr>
@@ -1795,7 +1627,7 @@
             <w:pPr>
               <w:spacing w:after="0" w:line="240" w:lineRule="auto"/>
               <w:rPr>
-                <w:rFonts w:ascii="Calibri" w:hAnsi="Calibri" w:eastAsia="Times New Roman" w:cs="Calibri"/>
+                <w:rFonts w:ascii="Calibri" w:eastAsia="Times New Roman" w:hAnsi="Calibri" w:cs="Calibri"/>
                 <w:color w:val="000000"/>
                 <w:lang w:eastAsia="pt-BR"/>
               </w:rPr>
@@ -1806,10 +1638,10 @@
           <w:tcPr>
             <w:tcW w:w="3344" w:type="dxa"/>
             <w:tcBorders>
-              <w:top w:val="single" w:color="4472C4" w:sz="4" w:space="0"/>
-              <w:left w:val="single" w:color="4472C4" w:sz="4" w:space="0"/>
-              <w:bottom w:val="single" w:color="4472C4" w:sz="4" w:space="0"/>
-              <w:right w:val="single" w:color="4472C4" w:sz="4" w:space="0"/>
+              <w:top w:val="single" w:sz="4" w:space="0" w:color="4472C4"/>
+              <w:left w:val="single" w:sz="4" w:space="0" w:color="4472C4"/>
+              <w:bottom w:val="single" w:sz="4" w:space="0" w:color="4472C4"/>
+              <w:right w:val="single" w:sz="4" w:space="0" w:color="4472C4"/>
             </w:tcBorders>
             <w:shd w:val="clear" w:color="auto" w:fill="auto"/>
             <w:vAlign w:val="bottom"/>
@@ -1818,14 +1650,14 @@
             <w:pPr>
               <w:spacing w:after="0" w:line="240" w:lineRule="auto"/>
               <w:rPr>
-                <w:rFonts w:ascii="Calibri" w:hAnsi="Calibri" w:eastAsia="Times New Roman" w:cs="Calibri"/>
-                <w:color w:val="000000"/>
-                <w:lang w:eastAsia="pt-BR"/>
-              </w:rPr>
-            </w:pPr>
-            <w:r>
-              <w:rPr>
-                <w:rFonts w:ascii="Calibri" w:hAnsi="Calibri" w:eastAsia="Times New Roman" w:cs="Calibri"/>
+                <w:rFonts w:ascii="Calibri" w:eastAsia="Times New Roman" w:hAnsi="Calibri" w:cs="Calibri"/>
+                <w:color w:val="000000"/>
+                <w:lang w:eastAsia="pt-BR"/>
+              </w:rPr>
+            </w:pPr>
+            <w:r>
+              <w:rPr>
+                <w:rFonts w:ascii="Calibri" w:eastAsia="Times New Roman" w:hAnsi="Calibri" w:cs="Calibri"/>
                 <w:color w:val="000000"/>
                 <w:lang w:eastAsia="pt-BR"/>
               </w:rPr>
@@ -1835,27 +1667,18 @@
         </w:tc>
       </w:tr>
       <w:tr>
-        <w:tblPrEx>
-          <w:tblLayout w:type="fixed"/>
-          <w:tblCellMar>
-            <w:top w:w="0" w:type="dxa"/>
-            <w:left w:w="70" w:type="dxa"/>
-            <w:bottom w:w="0" w:type="dxa"/>
-            <w:right w:w="70" w:type="dxa"/>
-          </w:tblCellMar>
-        </w:tblPrEx>
         <w:trPr>
-          <w:trHeight w:val="300" w:hRule="atLeast"/>
+          <w:trHeight w:val="300"/>
         </w:trPr>
         <w:tc>
           <w:tcPr>
             <w:tcW w:w="1876" w:type="dxa"/>
-            <w:vMerge w:val="continue"/>
-            <w:tcBorders>
-              <w:top w:val="single" w:color="auto" w:sz="4" w:space="0"/>
-              <w:left w:val="single" w:color="auto" w:sz="4" w:space="0"/>
-              <w:bottom w:val="single" w:color="auto" w:sz="4" w:space="0"/>
-              <w:right w:val="single" w:color="auto" w:sz="4" w:space="0"/>
+            <w:vMerge/>
+            <w:tcBorders>
+              <w:top w:val="single" w:sz="4" w:space="0" w:color="auto"/>
+              <w:left w:val="single" w:sz="4" w:space="0" w:color="auto"/>
+              <w:bottom w:val="single" w:sz="4" w:space="0" w:color="auto"/>
+              <w:right w:val="single" w:sz="4" w:space="0" w:color="auto"/>
             </w:tcBorders>
             <w:vAlign w:val="center"/>
           </w:tcPr>
@@ -1863,7 +1686,7 @@
             <w:pPr>
               <w:spacing w:after="0" w:line="240" w:lineRule="auto"/>
               <w:rPr>
-                <w:rFonts w:ascii="Calibri" w:hAnsi="Calibri" w:eastAsia="Times New Roman" w:cs="Calibri"/>
+                <w:rFonts w:ascii="Calibri" w:eastAsia="Times New Roman" w:hAnsi="Calibri" w:cs="Calibri"/>
                 <w:color w:val="000000"/>
                 <w:lang w:eastAsia="pt-BR"/>
               </w:rPr>
@@ -1874,10 +1697,10 @@
           <w:tcPr>
             <w:tcW w:w="3344" w:type="dxa"/>
             <w:tcBorders>
-              <w:top w:val="single" w:color="4472C4" w:sz="4" w:space="0"/>
-              <w:left w:val="single" w:color="4472C4" w:sz="4" w:space="0"/>
-              <w:bottom w:val="single" w:color="4472C4" w:sz="4" w:space="0"/>
-              <w:right w:val="single" w:color="4472C4" w:sz="4" w:space="0"/>
+              <w:top w:val="single" w:sz="4" w:space="0" w:color="4472C4"/>
+              <w:left w:val="single" w:sz="4" w:space="0" w:color="4472C4"/>
+              <w:bottom w:val="single" w:sz="4" w:space="0" w:color="4472C4"/>
+              <w:right w:val="single" w:sz="4" w:space="0" w:color="4472C4"/>
             </w:tcBorders>
             <w:shd w:val="clear" w:color="D9E1F2" w:fill="D9E1F2"/>
             <w:vAlign w:val="bottom"/>
@@ -1886,14 +1709,14 @@
             <w:pPr>
               <w:spacing w:after="0" w:line="240" w:lineRule="auto"/>
               <w:rPr>
-                <w:rFonts w:ascii="Calibri" w:hAnsi="Calibri" w:eastAsia="Times New Roman" w:cs="Calibri"/>
-                <w:color w:val="000000"/>
-                <w:lang w:eastAsia="pt-BR"/>
-              </w:rPr>
-            </w:pPr>
-            <w:r>
-              <w:rPr>
-                <w:rFonts w:ascii="Calibri" w:hAnsi="Calibri" w:eastAsia="Times New Roman" w:cs="Calibri"/>
+                <w:rFonts w:ascii="Calibri" w:eastAsia="Times New Roman" w:hAnsi="Calibri" w:cs="Calibri"/>
+                <w:color w:val="000000"/>
+                <w:lang w:eastAsia="pt-BR"/>
+              </w:rPr>
+            </w:pPr>
+            <w:r>
+              <w:rPr>
+                <w:rFonts w:ascii="Calibri" w:eastAsia="Times New Roman" w:hAnsi="Calibri" w:cs="Calibri"/>
                 <w:color w:val="000000"/>
                 <w:lang w:eastAsia="pt-BR"/>
               </w:rPr>
@@ -1905,44 +1728,32 @@
     </w:tbl>
     <w:tbl>
       <w:tblPr>
-        <w:tblStyle w:val="3"/>
         <w:tblpPr w:leftFromText="141" w:rightFromText="141" w:vertAnchor="text" w:horzAnchor="page" w:tblpX="6301" w:tblpY="105"/>
         <w:tblW w:w="5220" w:type="dxa"/>
-        <w:tblInd w:w="0" w:type="dxa"/>
         <w:tblLayout w:type="fixed"/>
         <w:tblCellMar>
-          <w:top w:w="0" w:type="dxa"/>
           <w:left w:w="70" w:type="dxa"/>
-          <w:bottom w:w="0" w:type="dxa"/>
           <w:right w:w="70" w:type="dxa"/>
         </w:tblCellMar>
+        <w:tblLook w:val="04A0" w:firstRow="1" w:lastRow="0" w:firstColumn="1" w:lastColumn="0" w:noHBand="0" w:noVBand="1"/>
       </w:tblPr>
       <w:tblGrid>
         <w:gridCol w:w="1980"/>
         <w:gridCol w:w="3240"/>
       </w:tblGrid>
       <w:tr>
-        <w:tblPrEx>
-          <w:tblLayout w:type="fixed"/>
-          <w:tblCellMar>
-            <w:top w:w="0" w:type="dxa"/>
-            <w:left w:w="70" w:type="dxa"/>
-            <w:bottom w:w="0" w:type="dxa"/>
-            <w:right w:w="70" w:type="dxa"/>
-          </w:tblCellMar>
-        </w:tblPrEx>
         <w:trPr>
-          <w:trHeight w:val="300" w:hRule="atLeast"/>
+          <w:trHeight w:val="300"/>
         </w:trPr>
         <w:tc>
           <w:tcPr>
             <w:tcW w:w="1980" w:type="dxa"/>
             <w:vMerge w:val="restart"/>
             <w:tcBorders>
-              <w:top w:val="single" w:color="auto" w:sz="4" w:space="0"/>
-              <w:left w:val="single" w:color="auto" w:sz="4" w:space="0"/>
-              <w:bottom w:val="single" w:color="auto" w:sz="4" w:space="0"/>
-              <w:right w:val="single" w:color="auto" w:sz="4" w:space="0"/>
+              <w:top w:val="single" w:sz="4" w:space="0" w:color="auto"/>
+              <w:left w:val="single" w:sz="4" w:space="0" w:color="auto"/>
+              <w:bottom w:val="single" w:sz="4" w:space="0" w:color="auto"/>
+              <w:right w:val="single" w:sz="4" w:space="0" w:color="auto"/>
             </w:tcBorders>
             <w:shd w:val="clear" w:color="auto" w:fill="auto"/>
             <w:vAlign w:val="center"/>
@@ -1952,18 +1763,36 @@
               <w:spacing w:after="0" w:line="240" w:lineRule="auto"/>
               <w:jc w:val="center"/>
               <w:rPr>
-                <w:rFonts w:ascii="Calibri" w:hAnsi="Calibri" w:eastAsia="Times New Roman" w:cs="Calibri"/>
-                <w:color w:val="000000"/>
-                <w:lang w:eastAsia="pt-BR"/>
-              </w:rPr>
-            </w:pPr>
-            <w:r>
-              <w:rPr>
-                <w:rFonts w:ascii="Calibri" w:hAnsi="Calibri" w:eastAsia="Times New Roman" w:cs="Calibri"/>
-                <w:color w:val="000000"/>
-                <w:lang w:eastAsia="pt-BR"/>
-              </w:rPr>
-              <w:t>4 - Desenv. Produto</w:t>
+                <w:rFonts w:ascii="Calibri" w:eastAsia="Times New Roman" w:hAnsi="Calibri" w:cs="Calibri"/>
+                <w:color w:val="000000"/>
+                <w:lang w:eastAsia="pt-BR"/>
+              </w:rPr>
+            </w:pPr>
+            <w:r>
+              <w:rPr>
+                <w:rFonts w:ascii="Calibri" w:eastAsia="Times New Roman" w:hAnsi="Calibri" w:cs="Calibri"/>
+                <w:color w:val="000000"/>
+                <w:lang w:eastAsia="pt-BR"/>
+              </w:rPr>
+              <w:t xml:space="preserve">4 - </w:t>
+            </w:r>
+            <w:proofErr w:type="gramStart"/>
+            <w:r>
+              <w:rPr>
+                <w:rFonts w:ascii="Calibri" w:eastAsia="Times New Roman" w:hAnsi="Calibri" w:cs="Calibri"/>
+                <w:color w:val="000000"/>
+                <w:lang w:eastAsia="pt-BR"/>
+              </w:rPr>
+              <w:t>Desenv</w:t>
+            </w:r>
+            <w:proofErr w:type="gramEnd"/>
+            <w:r>
+              <w:rPr>
+                <w:rFonts w:ascii="Calibri" w:eastAsia="Times New Roman" w:hAnsi="Calibri" w:cs="Calibri"/>
+                <w:color w:val="000000"/>
+                <w:lang w:eastAsia="pt-BR"/>
+              </w:rPr>
+              <w:t>. Produto</w:t>
             </w:r>
           </w:p>
         </w:tc>
@@ -1971,10 +1800,10 @@
           <w:tcPr>
             <w:tcW w:w="3240" w:type="dxa"/>
             <w:tcBorders>
-              <w:top w:val="single" w:color="4472C4" w:sz="4" w:space="0"/>
+              <w:top w:val="single" w:sz="4" w:space="0" w:color="4472C4"/>
               <w:left w:val="nil"/>
-              <w:bottom w:val="single" w:color="4472C4" w:sz="4" w:space="0"/>
-              <w:right w:val="single" w:color="4472C4" w:sz="4" w:space="0"/>
+              <w:bottom w:val="single" w:sz="4" w:space="0" w:color="4472C4"/>
+              <w:right w:val="single" w:sz="4" w:space="0" w:color="4472C4"/>
             </w:tcBorders>
             <w:shd w:val="clear" w:color="auto" w:fill="auto"/>
             <w:vAlign w:val="bottom"/>
@@ -1983,14 +1812,14 @@
             <w:pPr>
               <w:spacing w:after="0" w:line="240" w:lineRule="auto"/>
               <w:rPr>
-                <w:rFonts w:ascii="Calibri" w:hAnsi="Calibri" w:eastAsia="Times New Roman" w:cs="Calibri"/>
-                <w:color w:val="000000"/>
-                <w:lang w:eastAsia="pt-BR"/>
-              </w:rPr>
-            </w:pPr>
-            <w:r>
-              <w:rPr>
-                <w:rFonts w:ascii="Calibri" w:hAnsi="Calibri" w:eastAsia="Times New Roman" w:cs="Calibri"/>
+                <w:rFonts w:ascii="Calibri" w:eastAsia="Times New Roman" w:hAnsi="Calibri" w:cs="Calibri"/>
+                <w:color w:val="000000"/>
+                <w:lang w:eastAsia="pt-BR"/>
+              </w:rPr>
+            </w:pPr>
+            <w:r>
+              <w:rPr>
+                <w:rFonts w:ascii="Calibri" w:eastAsia="Times New Roman" w:hAnsi="Calibri" w:cs="Calibri"/>
                 <w:color w:val="000000"/>
                 <w:lang w:eastAsia="pt-BR"/>
               </w:rPr>
@@ -2000,27 +1829,18 @@
         </w:tc>
       </w:tr>
       <w:tr>
-        <w:tblPrEx>
-          <w:tblLayout w:type="fixed"/>
-          <w:tblCellMar>
-            <w:top w:w="0" w:type="dxa"/>
-            <w:left w:w="70" w:type="dxa"/>
-            <w:bottom w:w="0" w:type="dxa"/>
-            <w:right w:w="70" w:type="dxa"/>
-          </w:tblCellMar>
-        </w:tblPrEx>
         <w:trPr>
-          <w:trHeight w:val="300" w:hRule="atLeast"/>
+          <w:trHeight w:val="300"/>
         </w:trPr>
         <w:tc>
           <w:tcPr>
             <w:tcW w:w="1980" w:type="dxa"/>
-            <w:vMerge w:val="continue"/>
-            <w:tcBorders>
-              <w:top w:val="single" w:color="auto" w:sz="4" w:space="0"/>
-              <w:left w:val="single" w:color="auto" w:sz="4" w:space="0"/>
-              <w:bottom w:val="single" w:color="auto" w:sz="4" w:space="0"/>
-              <w:right w:val="single" w:color="auto" w:sz="4" w:space="0"/>
+            <w:vMerge/>
+            <w:tcBorders>
+              <w:top w:val="single" w:sz="4" w:space="0" w:color="auto"/>
+              <w:left w:val="single" w:sz="4" w:space="0" w:color="auto"/>
+              <w:bottom w:val="single" w:sz="4" w:space="0" w:color="auto"/>
+              <w:right w:val="single" w:sz="4" w:space="0" w:color="auto"/>
             </w:tcBorders>
             <w:vAlign w:val="center"/>
           </w:tcPr>
@@ -2028,7 +1848,7 @@
             <w:pPr>
               <w:spacing w:after="0" w:line="240" w:lineRule="auto"/>
               <w:rPr>
-                <w:rFonts w:ascii="Calibri" w:hAnsi="Calibri" w:eastAsia="Times New Roman" w:cs="Calibri"/>
+                <w:rFonts w:ascii="Calibri" w:eastAsia="Times New Roman" w:hAnsi="Calibri" w:cs="Calibri"/>
                 <w:color w:val="000000"/>
                 <w:lang w:eastAsia="pt-BR"/>
               </w:rPr>
@@ -2041,8 +1861,8 @@
             <w:tcBorders>
               <w:top w:val="nil"/>
               <w:left w:val="nil"/>
-              <w:bottom w:val="single" w:color="4472C4" w:sz="4" w:space="0"/>
-              <w:right w:val="single" w:color="4472C4" w:sz="4" w:space="0"/>
+              <w:bottom w:val="single" w:sz="4" w:space="0" w:color="4472C4"/>
+              <w:right w:val="single" w:sz="4" w:space="0" w:color="4472C4"/>
             </w:tcBorders>
             <w:shd w:val="clear" w:color="D9E1F2" w:fill="D9E1F2"/>
             <w:vAlign w:val="bottom"/>
@@ -2051,14 +1871,14 @@
             <w:pPr>
               <w:spacing w:after="0" w:line="240" w:lineRule="auto"/>
               <w:rPr>
-                <w:rFonts w:ascii="Calibri" w:hAnsi="Calibri" w:eastAsia="Times New Roman" w:cs="Calibri"/>
-                <w:color w:val="000000"/>
-                <w:lang w:eastAsia="pt-BR"/>
-              </w:rPr>
-            </w:pPr>
-            <w:r>
-              <w:rPr>
-                <w:rFonts w:ascii="Calibri" w:hAnsi="Calibri" w:eastAsia="Times New Roman" w:cs="Calibri"/>
+                <w:rFonts w:ascii="Calibri" w:eastAsia="Times New Roman" w:hAnsi="Calibri" w:cs="Calibri"/>
+                <w:color w:val="000000"/>
+                <w:lang w:eastAsia="pt-BR"/>
+              </w:rPr>
+            </w:pPr>
+            <w:r>
+              <w:rPr>
+                <w:rFonts w:ascii="Calibri" w:eastAsia="Times New Roman" w:hAnsi="Calibri" w:cs="Calibri"/>
                 <w:color w:val="000000"/>
                 <w:lang w:eastAsia="pt-BR"/>
               </w:rPr>
@@ -2068,27 +1888,18 @@
         </w:tc>
       </w:tr>
       <w:tr>
-        <w:tblPrEx>
-          <w:tblLayout w:type="fixed"/>
-          <w:tblCellMar>
-            <w:top w:w="0" w:type="dxa"/>
-            <w:left w:w="70" w:type="dxa"/>
-            <w:bottom w:w="0" w:type="dxa"/>
-            <w:right w:w="70" w:type="dxa"/>
-          </w:tblCellMar>
-        </w:tblPrEx>
         <w:trPr>
-          <w:trHeight w:val="300" w:hRule="atLeast"/>
+          <w:trHeight w:val="300"/>
         </w:trPr>
         <w:tc>
           <w:tcPr>
             <w:tcW w:w="1980" w:type="dxa"/>
-            <w:vMerge w:val="continue"/>
-            <w:tcBorders>
-              <w:top w:val="single" w:color="auto" w:sz="4" w:space="0"/>
-              <w:left w:val="single" w:color="auto" w:sz="4" w:space="0"/>
-              <w:bottom w:val="single" w:color="auto" w:sz="4" w:space="0"/>
-              <w:right w:val="single" w:color="auto" w:sz="4" w:space="0"/>
+            <w:vMerge/>
+            <w:tcBorders>
+              <w:top w:val="single" w:sz="4" w:space="0" w:color="auto"/>
+              <w:left w:val="single" w:sz="4" w:space="0" w:color="auto"/>
+              <w:bottom w:val="single" w:sz="4" w:space="0" w:color="auto"/>
+              <w:right w:val="single" w:sz="4" w:space="0" w:color="auto"/>
             </w:tcBorders>
             <w:vAlign w:val="center"/>
           </w:tcPr>
@@ -2096,7 +1907,7 @@
             <w:pPr>
               <w:spacing w:after="0" w:line="240" w:lineRule="auto"/>
               <w:rPr>
-                <w:rFonts w:ascii="Calibri" w:hAnsi="Calibri" w:eastAsia="Times New Roman" w:cs="Calibri"/>
+                <w:rFonts w:ascii="Calibri" w:eastAsia="Times New Roman" w:hAnsi="Calibri" w:cs="Calibri"/>
                 <w:color w:val="000000"/>
                 <w:lang w:eastAsia="pt-BR"/>
               </w:rPr>
@@ -2109,8 +1920,8 @@
             <w:tcBorders>
               <w:top w:val="nil"/>
               <w:left w:val="nil"/>
-              <w:bottom w:val="single" w:color="4472C4" w:sz="4" w:space="0"/>
-              <w:right w:val="single" w:color="4472C4" w:sz="4" w:space="0"/>
+              <w:bottom w:val="single" w:sz="4" w:space="0" w:color="4472C4"/>
+              <w:right w:val="single" w:sz="4" w:space="0" w:color="4472C4"/>
             </w:tcBorders>
             <w:shd w:val="clear" w:color="auto" w:fill="auto"/>
             <w:vAlign w:val="bottom"/>
@@ -2119,44 +1930,45 @@
             <w:pPr>
               <w:spacing w:after="0" w:line="240" w:lineRule="auto"/>
               <w:rPr>
-                <w:rFonts w:ascii="Calibri" w:hAnsi="Calibri" w:eastAsia="Times New Roman" w:cs="Calibri"/>
-                <w:color w:val="000000"/>
-                <w:lang w:eastAsia="pt-BR"/>
-              </w:rPr>
-            </w:pPr>
-            <w:r>
-              <w:rPr>
-                <w:rFonts w:ascii="Calibri" w:hAnsi="Calibri" w:eastAsia="Times New Roman" w:cs="Calibri"/>
-                <w:color w:val="000000"/>
-                <w:lang w:eastAsia="pt-BR"/>
-              </w:rPr>
-              <w:t>Espeficação de Testes</w:t>
+                <w:rFonts w:ascii="Calibri" w:eastAsia="Times New Roman" w:hAnsi="Calibri" w:cs="Calibri"/>
+                <w:color w:val="000000"/>
+                <w:lang w:eastAsia="pt-BR"/>
+              </w:rPr>
+            </w:pPr>
+            <w:proofErr w:type="spellStart"/>
+            <w:r>
+              <w:rPr>
+                <w:rFonts w:ascii="Calibri" w:eastAsia="Times New Roman" w:hAnsi="Calibri" w:cs="Calibri"/>
+                <w:color w:val="000000"/>
+                <w:lang w:eastAsia="pt-BR"/>
+              </w:rPr>
+              <w:t>Espeficação</w:t>
+            </w:r>
+            <w:proofErr w:type="spellEnd"/>
+            <w:r>
+              <w:rPr>
+                <w:rFonts w:ascii="Calibri" w:eastAsia="Times New Roman" w:hAnsi="Calibri" w:cs="Calibri"/>
+                <w:color w:val="000000"/>
+                <w:lang w:eastAsia="pt-BR"/>
+              </w:rPr>
+              <w:t xml:space="preserve"> de Testes</w:t>
             </w:r>
           </w:p>
         </w:tc>
       </w:tr>
       <w:tr>
-        <w:tblPrEx>
-          <w:tblLayout w:type="fixed"/>
-          <w:tblCellMar>
-            <w:top w:w="0" w:type="dxa"/>
-            <w:left w:w="70" w:type="dxa"/>
-            <w:bottom w:w="0" w:type="dxa"/>
-            <w:right w:w="70" w:type="dxa"/>
-          </w:tblCellMar>
-        </w:tblPrEx>
         <w:trPr>
-          <w:trHeight w:val="300" w:hRule="atLeast"/>
+          <w:trHeight w:val="300"/>
         </w:trPr>
         <w:tc>
           <w:tcPr>
             <w:tcW w:w="1980" w:type="dxa"/>
-            <w:vMerge w:val="continue"/>
-            <w:tcBorders>
-              <w:top w:val="single" w:color="auto" w:sz="4" w:space="0"/>
-              <w:left w:val="single" w:color="auto" w:sz="4" w:space="0"/>
-              <w:bottom w:val="single" w:color="auto" w:sz="4" w:space="0"/>
-              <w:right w:val="single" w:color="auto" w:sz="4" w:space="0"/>
+            <w:vMerge/>
+            <w:tcBorders>
+              <w:top w:val="single" w:sz="4" w:space="0" w:color="auto"/>
+              <w:left w:val="single" w:sz="4" w:space="0" w:color="auto"/>
+              <w:bottom w:val="single" w:sz="4" w:space="0" w:color="auto"/>
+              <w:right w:val="single" w:sz="4" w:space="0" w:color="auto"/>
             </w:tcBorders>
             <w:vAlign w:val="center"/>
           </w:tcPr>
@@ -2164,7 +1976,7 @@
             <w:pPr>
               <w:spacing w:after="0" w:line="240" w:lineRule="auto"/>
               <w:rPr>
-                <w:rFonts w:ascii="Calibri" w:hAnsi="Calibri" w:eastAsia="Times New Roman" w:cs="Calibri"/>
+                <w:rFonts w:ascii="Calibri" w:eastAsia="Times New Roman" w:hAnsi="Calibri" w:cs="Calibri"/>
                 <w:color w:val="000000"/>
                 <w:lang w:eastAsia="pt-BR"/>
               </w:rPr>
@@ -2177,8 +1989,8 @@
             <w:tcBorders>
               <w:top w:val="nil"/>
               <w:left w:val="nil"/>
-              <w:bottom w:val="single" w:color="4472C4" w:sz="4" w:space="0"/>
-              <w:right w:val="single" w:color="4472C4" w:sz="4" w:space="0"/>
+              <w:bottom w:val="single" w:sz="4" w:space="0" w:color="4472C4"/>
+              <w:right w:val="single" w:sz="4" w:space="0" w:color="4472C4"/>
             </w:tcBorders>
             <w:shd w:val="clear" w:color="D9E1F2" w:fill="D9E1F2"/>
             <w:vAlign w:val="bottom"/>
@@ -2187,14 +1999,14 @@
             <w:pPr>
               <w:spacing w:after="0" w:line="240" w:lineRule="auto"/>
               <w:rPr>
-                <w:rFonts w:ascii="Calibri" w:hAnsi="Calibri" w:eastAsia="Times New Roman" w:cs="Calibri"/>
-                <w:color w:val="000000"/>
-                <w:lang w:eastAsia="pt-BR"/>
-              </w:rPr>
-            </w:pPr>
-            <w:r>
-              <w:rPr>
-                <w:rFonts w:ascii="Calibri" w:hAnsi="Calibri" w:eastAsia="Times New Roman" w:cs="Calibri"/>
+                <w:rFonts w:ascii="Calibri" w:eastAsia="Times New Roman" w:hAnsi="Calibri" w:cs="Calibri"/>
+                <w:color w:val="000000"/>
+                <w:lang w:eastAsia="pt-BR"/>
+              </w:rPr>
+            </w:pPr>
+            <w:r>
+              <w:rPr>
+                <w:rFonts w:ascii="Calibri" w:eastAsia="Times New Roman" w:hAnsi="Calibri" w:cs="Calibri"/>
                 <w:color w:val="000000"/>
                 <w:lang w:eastAsia="pt-BR"/>
               </w:rPr>
@@ -2204,27 +2016,18 @@
         </w:tc>
       </w:tr>
       <w:tr>
-        <w:tblPrEx>
-          <w:tblLayout w:type="fixed"/>
-          <w:tblCellMar>
-            <w:top w:w="0" w:type="dxa"/>
-            <w:left w:w="70" w:type="dxa"/>
-            <w:bottom w:w="0" w:type="dxa"/>
-            <w:right w:w="70" w:type="dxa"/>
-          </w:tblCellMar>
-        </w:tblPrEx>
         <w:trPr>
-          <w:trHeight w:val="300" w:hRule="atLeast"/>
+          <w:trHeight w:val="300"/>
         </w:trPr>
         <w:tc>
           <w:tcPr>
             <w:tcW w:w="1980" w:type="dxa"/>
-            <w:vMerge w:val="continue"/>
-            <w:tcBorders>
-              <w:top w:val="single" w:color="auto" w:sz="4" w:space="0"/>
-              <w:left w:val="single" w:color="auto" w:sz="4" w:space="0"/>
-              <w:bottom w:val="single" w:color="auto" w:sz="4" w:space="0"/>
-              <w:right w:val="single" w:color="auto" w:sz="4" w:space="0"/>
+            <w:vMerge/>
+            <w:tcBorders>
+              <w:top w:val="single" w:sz="4" w:space="0" w:color="auto"/>
+              <w:left w:val="single" w:sz="4" w:space="0" w:color="auto"/>
+              <w:bottom w:val="single" w:sz="4" w:space="0" w:color="auto"/>
+              <w:right w:val="single" w:sz="4" w:space="0" w:color="auto"/>
             </w:tcBorders>
             <w:vAlign w:val="center"/>
           </w:tcPr>
@@ -2232,7 +2035,7 @@
             <w:pPr>
               <w:spacing w:after="0" w:line="240" w:lineRule="auto"/>
               <w:rPr>
-                <w:rFonts w:ascii="Calibri" w:hAnsi="Calibri" w:eastAsia="Times New Roman" w:cs="Calibri"/>
+                <w:rFonts w:ascii="Calibri" w:eastAsia="Times New Roman" w:hAnsi="Calibri" w:cs="Calibri"/>
                 <w:color w:val="000000"/>
                 <w:lang w:eastAsia="pt-BR"/>
               </w:rPr>
@@ -2245,8 +2048,8 @@
             <w:tcBorders>
               <w:top w:val="nil"/>
               <w:left w:val="nil"/>
-              <w:bottom w:val="single" w:color="4472C4" w:sz="4" w:space="0"/>
-              <w:right w:val="single" w:color="4472C4" w:sz="4" w:space="0"/>
+              <w:bottom w:val="single" w:sz="4" w:space="0" w:color="4472C4"/>
+              <w:right w:val="single" w:sz="4" w:space="0" w:color="4472C4"/>
             </w:tcBorders>
             <w:shd w:val="clear" w:color="auto" w:fill="auto"/>
             <w:vAlign w:val="bottom"/>
@@ -2255,44 +2058,45 @@
             <w:pPr>
               <w:spacing w:after="0" w:line="240" w:lineRule="auto"/>
               <w:rPr>
-                <w:rFonts w:ascii="Calibri" w:hAnsi="Calibri" w:eastAsia="Times New Roman" w:cs="Calibri"/>
-                <w:color w:val="000000"/>
-                <w:lang w:eastAsia="pt-BR"/>
-              </w:rPr>
-            </w:pPr>
-            <w:r>
-              <w:rPr>
-                <w:rFonts w:ascii="Calibri" w:hAnsi="Calibri" w:eastAsia="Times New Roman" w:cs="Calibri"/>
-                <w:color w:val="000000"/>
-                <w:lang w:eastAsia="pt-BR"/>
-              </w:rPr>
-              <w:t>Burn Down</w:t>
+                <w:rFonts w:ascii="Calibri" w:eastAsia="Times New Roman" w:hAnsi="Calibri" w:cs="Calibri"/>
+                <w:color w:val="000000"/>
+                <w:lang w:eastAsia="pt-BR"/>
+              </w:rPr>
+            </w:pPr>
+            <w:proofErr w:type="spellStart"/>
+            <w:r>
+              <w:rPr>
+                <w:rFonts w:ascii="Calibri" w:eastAsia="Times New Roman" w:hAnsi="Calibri" w:cs="Calibri"/>
+                <w:color w:val="000000"/>
+                <w:lang w:eastAsia="pt-BR"/>
+              </w:rPr>
+              <w:t>Burn</w:t>
+            </w:r>
+            <w:proofErr w:type="spellEnd"/>
+            <w:r>
+              <w:rPr>
+                <w:rFonts w:ascii="Calibri" w:eastAsia="Times New Roman" w:hAnsi="Calibri" w:cs="Calibri"/>
+                <w:color w:val="000000"/>
+                <w:lang w:eastAsia="pt-BR"/>
+              </w:rPr>
+              <w:t xml:space="preserve"> Down</w:t>
             </w:r>
           </w:p>
         </w:tc>
       </w:tr>
       <w:tr>
-        <w:tblPrEx>
-          <w:tblLayout w:type="fixed"/>
-          <w:tblCellMar>
-            <w:top w:w="0" w:type="dxa"/>
-            <w:left w:w="70" w:type="dxa"/>
-            <w:bottom w:w="0" w:type="dxa"/>
-            <w:right w:w="70" w:type="dxa"/>
-          </w:tblCellMar>
-        </w:tblPrEx>
         <w:trPr>
-          <w:trHeight w:val="300" w:hRule="atLeast"/>
+          <w:trHeight w:val="300"/>
         </w:trPr>
         <w:tc>
           <w:tcPr>
             <w:tcW w:w="1980" w:type="dxa"/>
-            <w:vMerge w:val="continue"/>
-            <w:tcBorders>
-              <w:top w:val="single" w:color="auto" w:sz="4" w:space="0"/>
-              <w:left w:val="single" w:color="auto" w:sz="4" w:space="0"/>
-              <w:bottom w:val="single" w:color="auto" w:sz="4" w:space="0"/>
-              <w:right w:val="single" w:color="auto" w:sz="4" w:space="0"/>
+            <w:vMerge/>
+            <w:tcBorders>
+              <w:top w:val="single" w:sz="4" w:space="0" w:color="auto"/>
+              <w:left w:val="single" w:sz="4" w:space="0" w:color="auto"/>
+              <w:bottom w:val="single" w:sz="4" w:space="0" w:color="auto"/>
+              <w:right w:val="single" w:sz="4" w:space="0" w:color="auto"/>
             </w:tcBorders>
             <w:vAlign w:val="center"/>
           </w:tcPr>
@@ -2300,7 +2104,7 @@
             <w:pPr>
               <w:spacing w:after="0" w:line="240" w:lineRule="auto"/>
               <w:rPr>
-                <w:rFonts w:ascii="Calibri" w:hAnsi="Calibri" w:eastAsia="Times New Roman" w:cs="Calibri"/>
+                <w:rFonts w:ascii="Calibri" w:eastAsia="Times New Roman" w:hAnsi="Calibri" w:cs="Calibri"/>
                 <w:color w:val="000000"/>
                 <w:lang w:eastAsia="pt-BR"/>
               </w:rPr>
@@ -2313,8 +2117,8 @@
             <w:tcBorders>
               <w:top w:val="nil"/>
               <w:left w:val="nil"/>
-              <w:bottom w:val="single" w:color="4472C4" w:sz="4" w:space="0"/>
-              <w:right w:val="single" w:color="4472C4" w:sz="4" w:space="0"/>
+              <w:bottom w:val="single" w:sz="4" w:space="0" w:color="4472C4"/>
+              <w:right w:val="single" w:sz="4" w:space="0" w:color="4472C4"/>
             </w:tcBorders>
             <w:shd w:val="clear" w:color="D9E1F2" w:fill="D9E1F2"/>
             <w:vAlign w:val="bottom"/>
@@ -2323,44 +2127,37 @@
             <w:pPr>
               <w:spacing w:after="0" w:line="240" w:lineRule="auto"/>
               <w:rPr>
-                <w:rFonts w:ascii="Calibri" w:hAnsi="Calibri" w:eastAsia="Times New Roman" w:cs="Calibri"/>
-                <w:color w:val="000000"/>
-                <w:lang w:eastAsia="pt-BR"/>
-              </w:rPr>
-            </w:pPr>
-            <w:r>
-              <w:rPr>
-                <w:rFonts w:ascii="Calibri" w:hAnsi="Calibri" w:eastAsia="Times New Roman" w:cs="Calibri"/>
+                <w:rFonts w:ascii="Calibri" w:eastAsia="Times New Roman" w:hAnsi="Calibri" w:cs="Calibri"/>
+                <w:color w:val="000000"/>
+                <w:lang w:eastAsia="pt-BR"/>
+              </w:rPr>
+            </w:pPr>
+            <w:proofErr w:type="spellStart"/>
+            <w:r>
+              <w:rPr>
+                <w:rFonts w:ascii="Calibri" w:eastAsia="Times New Roman" w:hAnsi="Calibri" w:cs="Calibri"/>
                 <w:color w:val="000000"/>
                 <w:lang w:eastAsia="pt-BR"/>
               </w:rPr>
               <w:t>Prototipos</w:t>
             </w:r>
+            <w:proofErr w:type="spellEnd"/>
           </w:p>
         </w:tc>
       </w:tr>
       <w:tr>
-        <w:tblPrEx>
-          <w:tblLayout w:type="fixed"/>
-          <w:tblCellMar>
-            <w:top w:w="0" w:type="dxa"/>
-            <w:left w:w="70" w:type="dxa"/>
-            <w:bottom w:w="0" w:type="dxa"/>
-            <w:right w:w="70" w:type="dxa"/>
-          </w:tblCellMar>
-        </w:tblPrEx>
         <w:trPr>
-          <w:trHeight w:val="300" w:hRule="atLeast"/>
+          <w:trHeight w:val="300"/>
         </w:trPr>
         <w:tc>
           <w:tcPr>
             <w:tcW w:w="1980" w:type="dxa"/>
-            <w:vMerge w:val="continue"/>
-            <w:tcBorders>
-              <w:top w:val="single" w:color="auto" w:sz="4" w:space="0"/>
-              <w:left w:val="single" w:color="auto" w:sz="4" w:space="0"/>
-              <w:bottom w:val="single" w:color="auto" w:sz="4" w:space="0"/>
-              <w:right w:val="single" w:color="auto" w:sz="4" w:space="0"/>
+            <w:vMerge/>
+            <w:tcBorders>
+              <w:top w:val="single" w:sz="4" w:space="0" w:color="auto"/>
+              <w:left w:val="single" w:sz="4" w:space="0" w:color="auto"/>
+              <w:bottom w:val="single" w:sz="4" w:space="0" w:color="auto"/>
+              <w:right w:val="single" w:sz="4" w:space="0" w:color="auto"/>
             </w:tcBorders>
             <w:vAlign w:val="center"/>
           </w:tcPr>
@@ -2368,7 +2165,7 @@
             <w:pPr>
               <w:spacing w:after="0" w:line="240" w:lineRule="auto"/>
               <w:rPr>
-                <w:rFonts w:ascii="Calibri" w:hAnsi="Calibri" w:eastAsia="Times New Roman" w:cs="Calibri"/>
+                <w:rFonts w:ascii="Calibri" w:eastAsia="Times New Roman" w:hAnsi="Calibri" w:cs="Calibri"/>
                 <w:color w:val="000000"/>
                 <w:lang w:eastAsia="pt-BR"/>
               </w:rPr>
@@ -2381,8 +2178,8 @@
             <w:tcBorders>
               <w:top w:val="nil"/>
               <w:left w:val="nil"/>
-              <w:bottom w:val="single" w:color="4472C4" w:sz="4" w:space="0"/>
-              <w:right w:val="single" w:color="4472C4" w:sz="4" w:space="0"/>
+              <w:bottom w:val="single" w:sz="4" w:space="0" w:color="4472C4"/>
+              <w:right w:val="single" w:sz="4" w:space="0" w:color="4472C4"/>
             </w:tcBorders>
             <w:shd w:val="clear" w:color="auto" w:fill="auto"/>
             <w:vAlign w:val="bottom"/>
@@ -2391,44 +2188,45 @@
             <w:pPr>
               <w:spacing w:after="0" w:line="240" w:lineRule="auto"/>
               <w:rPr>
-                <w:rFonts w:ascii="Calibri" w:hAnsi="Calibri" w:eastAsia="Times New Roman" w:cs="Calibri"/>
-                <w:color w:val="000000"/>
-                <w:lang w:eastAsia="pt-BR"/>
-              </w:rPr>
-            </w:pPr>
-            <w:r>
-              <w:rPr>
-                <w:rFonts w:ascii="Calibri" w:hAnsi="Calibri" w:eastAsia="Times New Roman" w:cs="Calibri"/>
-                <w:color w:val="000000"/>
-                <w:lang w:eastAsia="pt-BR"/>
-              </w:rPr>
-              <w:t>Regras de Négocio</w:t>
-            </w:r>
+                <w:rFonts w:ascii="Calibri" w:eastAsia="Times New Roman" w:hAnsi="Calibri" w:cs="Calibri"/>
+                <w:color w:val="000000"/>
+                <w:lang w:eastAsia="pt-BR"/>
+              </w:rPr>
+            </w:pPr>
+            <w:r>
+              <w:rPr>
+                <w:rFonts w:ascii="Calibri" w:eastAsia="Times New Roman" w:hAnsi="Calibri" w:cs="Calibri"/>
+                <w:color w:val="000000"/>
+                <w:lang w:eastAsia="pt-BR"/>
+              </w:rPr>
+              <w:t xml:space="preserve">Regras de </w:t>
+            </w:r>
+            <w:proofErr w:type="spellStart"/>
+            <w:r>
+              <w:rPr>
+                <w:rFonts w:ascii="Calibri" w:eastAsia="Times New Roman" w:hAnsi="Calibri" w:cs="Calibri"/>
+                <w:color w:val="000000"/>
+                <w:lang w:eastAsia="pt-BR"/>
+              </w:rPr>
+              <w:t>Négocio</w:t>
+            </w:r>
+            <w:proofErr w:type="spellEnd"/>
           </w:p>
         </w:tc>
       </w:tr>
       <w:tr>
-        <w:tblPrEx>
-          <w:tblLayout w:type="fixed"/>
-          <w:tblCellMar>
-            <w:top w:w="0" w:type="dxa"/>
-            <w:left w:w="70" w:type="dxa"/>
-            <w:bottom w:w="0" w:type="dxa"/>
-            <w:right w:w="70" w:type="dxa"/>
-          </w:tblCellMar>
-        </w:tblPrEx>
         <w:trPr>
-          <w:trHeight w:val="300" w:hRule="atLeast"/>
+          <w:trHeight w:val="300"/>
         </w:trPr>
         <w:tc>
           <w:tcPr>
             <w:tcW w:w="1980" w:type="dxa"/>
-            <w:vMerge w:val="continue"/>
-            <w:tcBorders>
-              <w:top w:val="single" w:color="auto" w:sz="4" w:space="0"/>
-              <w:left w:val="single" w:color="auto" w:sz="4" w:space="0"/>
-              <w:bottom w:val="single" w:color="auto" w:sz="4" w:space="0"/>
-              <w:right w:val="single" w:color="auto" w:sz="4" w:space="0"/>
+            <w:vMerge/>
+            <w:tcBorders>
+              <w:top w:val="single" w:sz="4" w:space="0" w:color="auto"/>
+              <w:left w:val="single" w:sz="4" w:space="0" w:color="auto"/>
+              <w:bottom w:val="single" w:sz="4" w:space="0" w:color="auto"/>
+              <w:right w:val="single" w:sz="4" w:space="0" w:color="auto"/>
             </w:tcBorders>
             <w:vAlign w:val="center"/>
           </w:tcPr>
@@ -2436,7 +2234,7 @@
             <w:pPr>
               <w:spacing w:after="0" w:line="240" w:lineRule="auto"/>
               <w:rPr>
-                <w:rFonts w:ascii="Calibri" w:hAnsi="Calibri" w:eastAsia="Times New Roman" w:cs="Calibri"/>
+                <w:rFonts w:ascii="Calibri" w:eastAsia="Times New Roman" w:hAnsi="Calibri" w:cs="Calibri"/>
                 <w:color w:val="000000"/>
                 <w:lang w:eastAsia="pt-BR"/>
               </w:rPr>
@@ -2449,8 +2247,8 @@
             <w:tcBorders>
               <w:top w:val="nil"/>
               <w:left w:val="nil"/>
-              <w:bottom w:val="single" w:color="4472C4" w:sz="4" w:space="0"/>
-              <w:right w:val="single" w:color="4472C4" w:sz="4" w:space="0"/>
+              <w:bottom w:val="single" w:sz="4" w:space="0" w:color="4472C4"/>
+              <w:right w:val="single" w:sz="4" w:space="0" w:color="4472C4"/>
             </w:tcBorders>
             <w:shd w:val="clear" w:color="D9E1F2" w:fill="D9E1F2"/>
             <w:vAlign w:val="bottom"/>
@@ -2459,14 +2257,14 @@
             <w:pPr>
               <w:spacing w:after="0" w:line="240" w:lineRule="auto"/>
               <w:rPr>
-                <w:rFonts w:ascii="Calibri" w:hAnsi="Calibri" w:eastAsia="Times New Roman" w:cs="Calibri"/>
-                <w:color w:val="000000"/>
-                <w:lang w:eastAsia="pt-BR"/>
-              </w:rPr>
-            </w:pPr>
-            <w:r>
-              <w:rPr>
-                <w:rFonts w:ascii="Calibri" w:hAnsi="Calibri" w:eastAsia="Times New Roman" w:cs="Calibri"/>
+                <w:rFonts w:ascii="Calibri" w:eastAsia="Times New Roman" w:hAnsi="Calibri" w:cs="Calibri"/>
+                <w:color w:val="000000"/>
+                <w:lang w:eastAsia="pt-BR"/>
+              </w:rPr>
+            </w:pPr>
+            <w:r>
+              <w:rPr>
+                <w:rFonts w:ascii="Calibri" w:eastAsia="Times New Roman" w:hAnsi="Calibri" w:cs="Calibri"/>
                 <w:color w:val="000000"/>
                 <w:lang w:eastAsia="pt-BR"/>
               </w:rPr>
@@ -2476,17 +2274,8 @@
         </w:tc>
       </w:tr>
       <w:tr>
-        <w:tblPrEx>
-          <w:tblLayout w:type="fixed"/>
-          <w:tblCellMar>
-            <w:top w:w="0" w:type="dxa"/>
-            <w:left w:w="70" w:type="dxa"/>
-            <w:bottom w:w="0" w:type="dxa"/>
-            <w:right w:w="70" w:type="dxa"/>
-          </w:tblCellMar>
-        </w:tblPrEx>
         <w:trPr>
-          <w:trHeight w:val="300" w:hRule="atLeast"/>
+          <w:trHeight w:val="300"/>
         </w:trPr>
         <w:tc>
           <w:tcPr>
@@ -2504,7 +2293,7 @@
             <w:pPr>
               <w:spacing w:after="0" w:line="240" w:lineRule="auto"/>
               <w:rPr>
-                <w:rFonts w:ascii="Calibri" w:hAnsi="Calibri" w:eastAsia="Times New Roman" w:cs="Calibri"/>
+                <w:rFonts w:ascii="Calibri" w:eastAsia="Times New Roman" w:hAnsi="Calibri" w:cs="Calibri"/>
                 <w:color w:val="000000"/>
                 <w:lang w:eastAsia="pt-BR"/>
               </w:rPr>
@@ -2516,9 +2305,9 @@
             <w:tcW w:w="3240" w:type="dxa"/>
             <w:tcBorders>
               <w:top w:val="nil"/>
-              <w:left w:val="single" w:color="4472C4" w:sz="4" w:space="0"/>
-              <w:bottom w:val="single" w:color="4472C4" w:sz="4" w:space="0"/>
-              <w:right w:val="single" w:color="4472C4" w:sz="4" w:space="0"/>
+              <w:left w:val="single" w:sz="4" w:space="0" w:color="4472C4"/>
+              <w:bottom w:val="single" w:sz="4" w:space="0" w:color="4472C4"/>
+              <w:right w:val="single" w:sz="4" w:space="0" w:color="4472C4"/>
             </w:tcBorders>
             <w:shd w:val="clear" w:color="auto" w:fill="auto"/>
             <w:vAlign w:val="bottom"/>
@@ -2527,14 +2316,14 @@
             <w:pPr>
               <w:spacing w:after="0" w:line="240" w:lineRule="auto"/>
               <w:rPr>
-                <w:rFonts w:ascii="Calibri" w:hAnsi="Calibri" w:eastAsia="Times New Roman" w:cs="Calibri"/>
-                <w:color w:val="000000"/>
-                <w:lang w:eastAsia="pt-BR"/>
-              </w:rPr>
-            </w:pPr>
-            <w:r>
-              <w:rPr>
-                <w:rFonts w:ascii="Calibri" w:hAnsi="Calibri" w:eastAsia="Times New Roman" w:cs="Calibri"/>
+                <w:rFonts w:ascii="Calibri" w:eastAsia="Times New Roman" w:hAnsi="Calibri" w:cs="Calibri"/>
+                <w:color w:val="000000"/>
+                <w:lang w:eastAsia="pt-BR"/>
+              </w:rPr>
+            </w:pPr>
+            <w:r>
+              <w:rPr>
+                <w:rFonts w:ascii="Calibri" w:eastAsia="Times New Roman" w:hAnsi="Calibri" w:cs="Calibri"/>
                 <w:color w:val="000000"/>
                 <w:lang w:eastAsia="pt-BR"/>
               </w:rPr>
@@ -2544,26 +2333,17 @@
         </w:tc>
       </w:tr>
       <w:tr>
-        <w:tblPrEx>
-          <w:tblLayout w:type="fixed"/>
-          <w:tblCellMar>
-            <w:top w:w="0" w:type="dxa"/>
-            <w:left w:w="70" w:type="dxa"/>
-            <w:bottom w:w="0" w:type="dxa"/>
-            <w:right w:w="70" w:type="dxa"/>
-          </w:tblCellMar>
-        </w:tblPrEx>
         <w:trPr>
-          <w:trHeight w:val="300" w:hRule="atLeast"/>
+          <w:trHeight w:val="300"/>
         </w:trPr>
         <w:tc>
           <w:tcPr>
             <w:tcW w:w="1980" w:type="dxa"/>
             <w:tcBorders>
-              <w:top w:val="single" w:color="auto" w:sz="4" w:space="0"/>
-              <w:left w:val="single" w:color="auto" w:sz="4" w:space="0"/>
-              <w:bottom w:val="single" w:color="auto" w:sz="4" w:space="0"/>
-              <w:right w:val="single" w:color="auto" w:sz="4" w:space="0"/>
+              <w:top w:val="single" w:sz="4" w:space="0" w:color="auto"/>
+              <w:left w:val="single" w:sz="4" w:space="0" w:color="auto"/>
+              <w:bottom w:val="single" w:sz="4" w:space="0" w:color="auto"/>
+              <w:right w:val="single" w:sz="4" w:space="0" w:color="auto"/>
             </w:tcBorders>
             <w:shd w:val="clear" w:color="auto" w:fill="auto"/>
             <w:vAlign w:val="bottom"/>
@@ -2572,14 +2352,14 @@
             <w:pPr>
               <w:spacing w:after="0" w:line="240" w:lineRule="auto"/>
               <w:rPr>
-                <w:rFonts w:ascii="Calibri" w:hAnsi="Calibri" w:eastAsia="Times New Roman" w:cs="Calibri"/>
-                <w:color w:val="000000"/>
-                <w:lang w:eastAsia="pt-BR"/>
-              </w:rPr>
-            </w:pPr>
-            <w:r>
-              <w:rPr>
-                <w:rFonts w:ascii="Calibri" w:hAnsi="Calibri" w:eastAsia="Times New Roman" w:cs="Calibri"/>
+                <w:rFonts w:ascii="Calibri" w:eastAsia="Times New Roman" w:hAnsi="Calibri" w:cs="Calibri"/>
+                <w:color w:val="000000"/>
+                <w:lang w:eastAsia="pt-BR"/>
+              </w:rPr>
+            </w:pPr>
+            <w:r>
+              <w:rPr>
+                <w:rFonts w:ascii="Calibri" w:eastAsia="Times New Roman" w:hAnsi="Calibri" w:cs="Calibri"/>
                 <w:color w:val="000000"/>
                 <w:lang w:eastAsia="pt-BR"/>
               </w:rPr>
@@ -2593,8 +2373,8 @@
             <w:tcBorders>
               <w:top w:val="nil"/>
               <w:left w:val="nil"/>
-              <w:bottom w:val="single" w:color="4472C4" w:sz="4" w:space="0"/>
-              <w:right w:val="single" w:color="4472C4" w:sz="4" w:space="0"/>
+              <w:bottom w:val="single" w:sz="4" w:space="0" w:color="4472C4"/>
+              <w:right w:val="single" w:sz="4" w:space="0" w:color="4472C4"/>
             </w:tcBorders>
             <w:shd w:val="clear" w:color="D9E1F2" w:fill="D9E1F2"/>
             <w:vAlign w:val="bottom"/>
@@ -2603,34 +2383,33 @@
             <w:pPr>
               <w:spacing w:after="0" w:line="240" w:lineRule="auto"/>
               <w:rPr>
-                <w:rFonts w:ascii="Calibri" w:hAnsi="Calibri" w:eastAsia="Times New Roman" w:cs="Calibri"/>
-                <w:color w:val="000000"/>
-                <w:lang w:eastAsia="pt-BR"/>
-              </w:rPr>
-            </w:pPr>
-            <w:r>
-              <w:rPr>
-                <w:rFonts w:ascii="Calibri" w:hAnsi="Calibri" w:eastAsia="Times New Roman" w:cs="Calibri"/>
-                <w:color w:val="000000"/>
-                <w:lang w:eastAsia="pt-BR"/>
-              </w:rPr>
-              <w:t>Reunião (Registro)</w:t>
+                <w:rFonts w:ascii="Calibri" w:eastAsia="Times New Roman" w:hAnsi="Calibri" w:cs="Calibri"/>
+                <w:color w:val="000000"/>
+                <w:lang w:eastAsia="pt-BR"/>
+              </w:rPr>
+            </w:pPr>
+            <w:r>
+              <w:rPr>
+                <w:rFonts w:ascii="Calibri" w:eastAsia="Times New Roman" w:hAnsi="Calibri" w:cs="Calibri"/>
+                <w:color w:val="000000"/>
+                <w:lang w:eastAsia="pt-BR"/>
+              </w:rPr>
+              <w:t xml:space="preserve">Reunião </w:t>
+            </w:r>
+            <w:r>
+              <w:rPr>
+                <w:rFonts w:ascii="Calibri" w:eastAsia="Times New Roman" w:hAnsi="Calibri" w:cs="Calibri"/>
+                <w:color w:val="000000"/>
+                <w:lang w:eastAsia="pt-BR"/>
+              </w:rPr>
+              <w:t>(Registro)</w:t>
             </w:r>
           </w:p>
         </w:tc>
       </w:tr>
       <w:tr>
-        <w:tblPrEx>
-          <w:tblLayout w:type="fixed"/>
-          <w:tblCellMar>
-            <w:top w:w="0" w:type="dxa"/>
-            <w:left w:w="70" w:type="dxa"/>
-            <w:bottom w:w="0" w:type="dxa"/>
-            <w:right w:w="70" w:type="dxa"/>
-          </w:tblCellMar>
-        </w:tblPrEx>
         <w:trPr>
-          <w:trHeight w:val="300" w:hRule="atLeast"/>
+          <w:trHeight w:val="300"/>
         </w:trPr>
         <w:tc>
           <w:tcPr>
@@ -2648,7 +2427,7 @@
             <w:pPr>
               <w:spacing w:after="0" w:line="240" w:lineRule="auto"/>
               <w:rPr>
-                <w:rFonts w:ascii="Calibri" w:hAnsi="Calibri" w:eastAsia="Times New Roman" w:cs="Calibri"/>
+                <w:rFonts w:ascii="Calibri" w:eastAsia="Times New Roman" w:hAnsi="Calibri" w:cs="Calibri"/>
                 <w:color w:val="000000"/>
                 <w:lang w:eastAsia="pt-BR"/>
               </w:rPr>
@@ -2660,9 +2439,9 @@
             <w:tcW w:w="3240" w:type="dxa"/>
             <w:tcBorders>
               <w:top w:val="nil"/>
-              <w:left w:val="single" w:color="4472C4" w:sz="4" w:space="0"/>
-              <w:bottom w:val="single" w:color="4472C4" w:sz="4" w:space="0"/>
-              <w:right w:val="single" w:color="4472C4" w:sz="4" w:space="0"/>
+              <w:left w:val="single" w:sz="4" w:space="0" w:color="4472C4"/>
+              <w:bottom w:val="single" w:sz="4" w:space="0" w:color="4472C4"/>
+              <w:right w:val="single" w:sz="4" w:space="0" w:color="4472C4"/>
             </w:tcBorders>
             <w:shd w:val="clear" w:color="auto" w:fill="auto"/>
             <w:vAlign w:val="bottom"/>
@@ -2671,14 +2450,14 @@
             <w:pPr>
               <w:spacing w:after="0" w:line="240" w:lineRule="auto"/>
               <w:rPr>
-                <w:rFonts w:ascii="Calibri" w:hAnsi="Calibri" w:eastAsia="Times New Roman" w:cs="Calibri"/>
-                <w:color w:val="000000"/>
-                <w:lang w:eastAsia="pt-BR"/>
-              </w:rPr>
-            </w:pPr>
-            <w:r>
-              <w:rPr>
-                <w:rFonts w:ascii="Calibri" w:hAnsi="Calibri" w:eastAsia="Times New Roman" w:cs="Calibri"/>
+                <w:rFonts w:ascii="Calibri" w:eastAsia="Times New Roman" w:hAnsi="Calibri" w:cs="Calibri"/>
+                <w:color w:val="000000"/>
+                <w:lang w:eastAsia="pt-BR"/>
+              </w:rPr>
+            </w:pPr>
+            <w:r>
+              <w:rPr>
+                <w:rFonts w:ascii="Calibri" w:eastAsia="Times New Roman" w:hAnsi="Calibri" w:cs="Calibri"/>
                 <w:color w:val="000000"/>
                 <w:lang w:eastAsia="pt-BR"/>
               </w:rPr>
@@ -2688,26 +2467,17 @@
         </w:tc>
       </w:tr>
       <w:tr>
-        <w:tblPrEx>
-          <w:tblLayout w:type="fixed"/>
-          <w:tblCellMar>
-            <w:top w:w="0" w:type="dxa"/>
-            <w:left w:w="70" w:type="dxa"/>
-            <w:bottom w:w="0" w:type="dxa"/>
-            <w:right w:w="70" w:type="dxa"/>
-          </w:tblCellMar>
-        </w:tblPrEx>
         <w:trPr>
-          <w:trHeight w:val="300" w:hRule="atLeast"/>
+          <w:trHeight w:val="300"/>
         </w:trPr>
         <w:tc>
           <w:tcPr>
             <w:tcW w:w="1980" w:type="dxa"/>
             <w:tcBorders>
-              <w:top w:val="single" w:color="auto" w:sz="4" w:space="0"/>
-              <w:left w:val="single" w:color="auto" w:sz="4" w:space="0"/>
-              <w:bottom w:val="single" w:color="auto" w:sz="4" w:space="0"/>
-              <w:right w:val="single" w:color="auto" w:sz="4" w:space="0"/>
+              <w:top w:val="single" w:sz="4" w:space="0" w:color="auto"/>
+              <w:left w:val="single" w:sz="4" w:space="0" w:color="auto"/>
+              <w:bottom w:val="single" w:sz="4" w:space="0" w:color="auto"/>
+              <w:right w:val="single" w:sz="4" w:space="0" w:color="auto"/>
             </w:tcBorders>
             <w:shd w:val="clear" w:color="auto" w:fill="auto"/>
             <w:vAlign w:val="bottom"/>
@@ -2716,14 +2486,14 @@
             <w:pPr>
               <w:spacing w:after="0" w:line="240" w:lineRule="auto"/>
               <w:rPr>
-                <w:rFonts w:ascii="Calibri" w:hAnsi="Calibri" w:eastAsia="Times New Roman" w:cs="Calibri"/>
-                <w:color w:val="000000"/>
-                <w:lang w:eastAsia="pt-BR"/>
-              </w:rPr>
-            </w:pPr>
-            <w:r>
-              <w:rPr>
-                <w:rFonts w:ascii="Calibri" w:hAnsi="Calibri" w:eastAsia="Times New Roman" w:cs="Calibri"/>
+                <w:rFonts w:ascii="Calibri" w:eastAsia="Times New Roman" w:hAnsi="Calibri" w:cs="Calibri"/>
+                <w:color w:val="000000"/>
+                <w:lang w:eastAsia="pt-BR"/>
+              </w:rPr>
+            </w:pPr>
+            <w:r>
+              <w:rPr>
+                <w:rFonts w:ascii="Calibri" w:eastAsia="Times New Roman" w:hAnsi="Calibri" w:cs="Calibri"/>
                 <w:color w:val="000000"/>
                 <w:lang w:eastAsia="pt-BR"/>
               </w:rPr>
@@ -2737,8 +2507,8 @@
             <w:tcBorders>
               <w:top w:val="nil"/>
               <w:left w:val="nil"/>
-              <w:bottom w:val="single" w:color="4472C4" w:sz="4" w:space="0"/>
-              <w:right w:val="single" w:color="4472C4" w:sz="4" w:space="0"/>
+              <w:bottom w:val="single" w:sz="4" w:space="0" w:color="4472C4"/>
+              <w:right w:val="single" w:sz="4" w:space="0" w:color="4472C4"/>
             </w:tcBorders>
             <w:shd w:val="clear" w:color="auto" w:fill="auto"/>
             <w:vAlign w:val="bottom"/>
@@ -2747,14 +2517,14 @@
             <w:pPr>
               <w:spacing w:after="0" w:line="240" w:lineRule="auto"/>
               <w:rPr>
-                <w:rFonts w:ascii="Calibri" w:hAnsi="Calibri" w:eastAsia="Times New Roman" w:cs="Calibri"/>
-                <w:color w:val="000000"/>
-                <w:lang w:eastAsia="pt-BR"/>
-              </w:rPr>
-            </w:pPr>
-            <w:r>
-              <w:rPr>
-                <w:rFonts w:ascii="Calibri" w:hAnsi="Calibri" w:eastAsia="Times New Roman" w:cs="Calibri"/>
+                <w:rFonts w:ascii="Calibri" w:eastAsia="Times New Roman" w:hAnsi="Calibri" w:cs="Calibri"/>
+                <w:color w:val="000000"/>
+                <w:lang w:eastAsia="pt-BR"/>
+              </w:rPr>
+            </w:pPr>
+            <w:r>
+              <w:rPr>
+                <w:rFonts w:ascii="Calibri" w:eastAsia="Times New Roman" w:hAnsi="Calibri" w:cs="Calibri"/>
                 <w:color w:val="000000"/>
                 <w:lang w:eastAsia="pt-BR"/>
               </w:rPr>
@@ -2764,17 +2534,8 @@
         </w:tc>
       </w:tr>
       <w:tr>
-        <w:tblPrEx>
-          <w:tblLayout w:type="fixed"/>
-          <w:tblCellMar>
-            <w:top w:w="0" w:type="dxa"/>
-            <w:left w:w="70" w:type="dxa"/>
-            <w:bottom w:w="0" w:type="dxa"/>
-            <w:right w:w="70" w:type="dxa"/>
-          </w:tblCellMar>
-        </w:tblPrEx>
         <w:trPr>
-          <w:trHeight w:val="300" w:hRule="atLeast"/>
+          <w:trHeight w:val="300"/>
         </w:trPr>
         <w:tc>
           <w:tcPr>
@@ -2792,7 +2553,7 @@
             <w:pPr>
               <w:spacing w:after="0" w:line="240" w:lineRule="auto"/>
               <w:rPr>
-                <w:rFonts w:ascii="Calibri" w:hAnsi="Calibri" w:eastAsia="Times New Roman" w:cs="Calibri"/>
+                <w:rFonts w:ascii="Calibri" w:eastAsia="Times New Roman" w:hAnsi="Calibri" w:cs="Calibri"/>
                 <w:color w:val="000000"/>
                 <w:lang w:eastAsia="pt-BR"/>
               </w:rPr>
@@ -2804,9 +2565,9 @@
             <w:tcW w:w="3240" w:type="dxa"/>
             <w:tcBorders>
               <w:top w:val="nil"/>
-              <w:left w:val="single" w:color="4472C4" w:sz="4" w:space="0"/>
-              <w:bottom w:val="single" w:color="4472C4" w:sz="4" w:space="0"/>
-              <w:right w:val="single" w:color="4472C4" w:sz="4" w:space="0"/>
+              <w:left w:val="single" w:sz="4" w:space="0" w:color="4472C4"/>
+              <w:bottom w:val="single" w:sz="4" w:space="0" w:color="4472C4"/>
+              <w:right w:val="single" w:sz="4" w:space="0" w:color="4472C4"/>
             </w:tcBorders>
             <w:shd w:val="clear" w:color="D9E1F2" w:fill="D9E1F2"/>
             <w:vAlign w:val="bottom"/>
@@ -2815,14 +2576,14 @@
             <w:pPr>
               <w:spacing w:after="0" w:line="240" w:lineRule="auto"/>
               <w:rPr>
-                <w:rFonts w:ascii="Calibri" w:hAnsi="Calibri" w:eastAsia="Times New Roman" w:cs="Calibri"/>
-                <w:color w:val="000000"/>
-                <w:lang w:eastAsia="pt-BR"/>
-              </w:rPr>
-            </w:pPr>
-            <w:r>
-              <w:rPr>
-                <w:rFonts w:ascii="Calibri" w:hAnsi="Calibri" w:eastAsia="Times New Roman" w:cs="Calibri"/>
+                <w:rFonts w:ascii="Calibri" w:eastAsia="Times New Roman" w:hAnsi="Calibri" w:cs="Calibri"/>
+                <w:color w:val="000000"/>
+                <w:lang w:eastAsia="pt-BR"/>
+              </w:rPr>
+            </w:pPr>
+            <w:r>
+              <w:rPr>
+                <w:rFonts w:ascii="Calibri" w:eastAsia="Times New Roman" w:hAnsi="Calibri" w:cs="Calibri"/>
                 <w:color w:val="000000"/>
                 <w:lang w:eastAsia="pt-BR"/>
               </w:rPr>
@@ -2878,8 +2639,8 @@
           <w:type w:val="continuous"/>
           <w:pgSz w:w="11906" w:h="16838"/>
           <w:pgMar w:top="1417" w:right="1701" w:bottom="1417" w:left="1701" w:header="708" w:footer="708" w:gutter="0"/>
-          <w:cols w:space="708" w:num="2"/>
-          <w:docGrid w:linePitch="360" w:charSpace="0"/>
+          <w:cols w:num="2" w:space="708"/>
+          <w:docGrid w:linePitch="360"/>
         </w:sectPr>
       </w:pPr>
     </w:p>
@@ -2937,8 +2698,6 @@
           <w:szCs w:val="28"/>
         </w:rPr>
       </w:pPr>
-      <w:bookmarkStart w:id="0" w:name="_GoBack"/>
-      <w:bookmarkEnd w:id="0"/>
     </w:p>
     <w:p>
       <w:pPr>
@@ -2962,7 +2721,7 @@
     </w:p>
     <w:p>
       <w:pPr>
-        <w:pStyle w:val="4"/>
+        <w:pStyle w:val="PargrafodaLista1"/>
         <w:numPr>
           <w:ilvl w:val="0"/>
           <w:numId w:val="1"/>
@@ -2974,7 +2733,7 @@
     </w:p>
     <w:p>
       <w:pPr>
-        <w:pStyle w:val="4"/>
+        <w:pStyle w:val="PargrafodaLista1"/>
         <w:numPr>
           <w:ilvl w:val="0"/>
           <w:numId w:val="1"/>
@@ -2986,7 +2745,7 @@
     </w:p>
     <w:p>
       <w:pPr>
-        <w:pStyle w:val="4"/>
+        <w:pStyle w:val="PargrafodaLista1"/>
         <w:numPr>
           <w:ilvl w:val="0"/>
           <w:numId w:val="1"/>
@@ -2998,7 +2757,7 @@
     </w:p>
     <w:p>
       <w:pPr>
-        <w:pStyle w:val="4"/>
+        <w:pStyle w:val="PargrafodaLista1"/>
         <w:numPr>
           <w:ilvl w:val="0"/>
           <w:numId w:val="1"/>
@@ -3010,7 +2769,7 @@
     </w:p>
     <w:p>
       <w:pPr>
-        <w:pStyle w:val="4"/>
+        <w:pStyle w:val="PargrafodaLista1"/>
         <w:numPr>
           <w:ilvl w:val="0"/>
           <w:numId w:val="1"/>
@@ -3022,14 +2781,17 @@
     </w:p>
     <w:p>
       <w:pPr>
-        <w:pStyle w:val="4"/>
+        <w:pStyle w:val="PargrafodaLista1"/>
         <w:numPr>
           <w:ilvl w:val="0"/>
           <w:numId w:val="1"/>
         </w:numPr>
       </w:pPr>
       <w:r>
-        <w:t>Reuniões Diárias (Daily Scrum)</w:t>
+        <w:t xml:space="preserve">Reuniões Diárias </w:t>
+      </w:r>
+      <w:r>
+        <w:t>(Daily Scrum)</w:t>
       </w:r>
     </w:p>
     <w:p>
@@ -3066,8 +2828,8 @@
           <w:type w:val="continuous"/>
           <w:pgSz w:w="11906" w:h="16838"/>
           <w:pgMar w:top="1417" w:right="1701" w:bottom="1417" w:left="1701" w:header="708" w:footer="708" w:gutter="0"/>
-          <w:cols w:space="708" w:num="1"/>
-          <w:docGrid w:linePitch="360" w:charSpace="0"/>
+          <w:cols w:space="708"/>
+          <w:docGrid w:linePitch="360"/>
         </w:sectPr>
       </w:pPr>
     </w:p>
@@ -3084,8 +2846,8 @@
           <w:type w:val="continuous"/>
           <w:pgSz w:w="11906" w:h="16838"/>
           <w:pgMar w:top="1417" w:right="1701" w:bottom="1417" w:left="1701" w:header="708" w:footer="708" w:gutter="0"/>
-          <w:cols w:space="708" w:num="1"/>
-          <w:docGrid w:linePitch="360" w:charSpace="0"/>
+          <w:cols w:space="708"/>
+          <w:docGrid w:linePitch="360"/>
         </w:sectPr>
       </w:pPr>
     </w:p>
@@ -3109,20 +2871,20 @@
       <w:type w:val="continuous"/>
       <w:pgSz w:w="11906" w:h="16838"/>
       <w:pgMar w:top="1417" w:right="1701" w:bottom="1417" w:left="1701" w:header="708" w:footer="708" w:gutter="0"/>
-      <w:cols w:space="708" w:num="1"/>
-      <w:docGrid w:linePitch="360" w:charSpace="0"/>
+      <w:cols w:space="708"/>
+      <w:docGrid w:linePitch="360"/>
     </w:sectPr>
   </w:body>
 </w:document>
 </file>
 
 <file path=word/numbering.xml><?xml version="1.0" encoding="utf-8"?>
-<w:numbering xmlns:wpc="http://schemas.microsoft.com/office/word/2010/wordprocessingCanvas" xmlns:mc="http://schemas.openxmlformats.org/markup-compatibility/2006" xmlns:o="urn:schemas-microsoft-com:office:office" xmlns:r="http://schemas.openxmlformats.org/officeDocument/2006/relationships" xmlns:m="http://schemas.openxmlformats.org/officeDocument/2006/math" xmlns:v="urn:schemas-microsoft-com:vml" xmlns:wp14="http://schemas.microsoft.com/office/word/2010/wordprocessingDrawing" xmlns:wp="http://schemas.openxmlformats.org/drawingml/2006/wordprocessingDrawing" xmlns:w10="urn:schemas-microsoft-com:office:word" xmlns:w="http://schemas.openxmlformats.org/wordprocessingml/2006/main" xmlns:w14="http://schemas.microsoft.com/office/word/2010/wordml" xmlns:wpg="http://schemas.microsoft.com/office/word/2010/wordprocessingGroup" xmlns:wpi="http://schemas.microsoft.com/office/word/2010/wordprocessingInk" xmlns:wne="http://schemas.microsoft.com/office/word/2006/wordml" xmlns:wps="http://schemas.microsoft.com/office/word/2010/wordprocessingShape" mc:Ignorable="w14 wp14">
-  <w:abstractNum w:abstractNumId="972246118">
+<w:numbering xmlns:wpc="http://schemas.microsoft.com/office/word/2010/wordprocessingCanvas" xmlns:cx="http://schemas.microsoft.com/office/drawing/2014/chartex" xmlns:cx1="http://schemas.microsoft.com/office/drawing/2015/9/8/chartex" xmlns:cx2="http://schemas.microsoft.com/office/drawing/2015/10/21/chartex" xmlns:cx3="http://schemas.microsoft.com/office/drawing/2016/5/9/chartex" xmlns:cx4="http://schemas.microsoft.com/office/drawing/2016/5/10/chartex" xmlns:cx5="http://schemas.microsoft.com/office/drawing/2016/5/11/chartex" xmlns:cx6="http://schemas.microsoft.com/office/drawing/2016/5/12/chartex" xmlns:cx7="http://schemas.microsoft.com/office/drawing/2016/5/13/chartex" xmlns:cx8="http://schemas.microsoft.com/office/drawing/2016/5/14/chartex" xmlns:mc="http://schemas.openxmlformats.org/markup-compatibility/2006" xmlns:aink="http://schemas.microsoft.com/office/drawing/2016/ink" xmlns:am3d="http://schemas.microsoft.com/office/drawing/2017/model3d" xmlns:o="urn:schemas-microsoft-com:office:office" xmlns:r="http://schemas.openxmlformats.org/officeDocument/2006/relationships" xmlns:m="http://schemas.openxmlformats.org/officeDocument/2006/math" xmlns:v="urn:schemas-microsoft-com:vml" xmlns:wp14="http://schemas.microsoft.com/office/word/2010/wordprocessingDrawing" xmlns:wp="http://schemas.openxmlformats.org/drawingml/2006/wordprocessingDrawing" xmlns:w10="urn:schemas-microsoft-com:office:word" xmlns:w="http://schemas.openxmlformats.org/wordprocessingml/2006/main" xmlns:w14="http://schemas.microsoft.com/office/word/2010/wordml" xmlns:w15="http://schemas.microsoft.com/office/word/2012/wordml" xmlns:w16cid="http://schemas.microsoft.com/office/word/2016/wordml/cid" xmlns:w16se="http://schemas.microsoft.com/office/word/2015/wordml/symex" xmlns:wpg="http://schemas.microsoft.com/office/word/2010/wordprocessingGroup" xmlns:wpi="http://schemas.microsoft.com/office/word/2010/wordprocessingInk" xmlns:wne="http://schemas.microsoft.com/office/word/2006/wordml" xmlns:wps="http://schemas.microsoft.com/office/word/2010/wordprocessingShape" mc:Ignorable="w14 w15 w16se w16cid wp14">
+  <w:abstractNum w:abstractNumId="0" w15:restartNumberingAfterBreak="0">
     <w:nsid w:val="39F34C66"/>
     <w:multiLevelType w:val="multilevel"/>
     <w:tmpl w:val="39F34C66"/>
-    <w:lvl w:ilvl="0" w:tentative="1">
+    <w:lvl w:ilvl="0">
       <w:start w:val="1"/>
       <w:numFmt w:val="bullet"/>
       <w:lvlText w:val=""/>
@@ -3131,7 +2893,7 @@
         <w:ind w:left="720" w:hanging="360"/>
       </w:pPr>
       <w:rPr>
-        <w:rFonts w:hint="default" w:ascii="Symbol" w:hAnsi="Symbol"/>
+        <w:rFonts w:ascii="Symbol" w:hAnsi="Symbol" w:hint="default"/>
       </w:rPr>
     </w:lvl>
     <w:lvl w:ilvl="1" w:tentative="1">
@@ -3143,7 +2905,7 @@
         <w:ind w:left="1440" w:hanging="360"/>
       </w:pPr>
       <w:rPr>
-        <w:rFonts w:hint="default" w:ascii="Courier New" w:hAnsi="Courier New" w:cs="Courier New"/>
+        <w:rFonts w:ascii="Courier New" w:hAnsi="Courier New" w:cs="Courier New" w:hint="default"/>
       </w:rPr>
     </w:lvl>
     <w:lvl w:ilvl="2" w:tentative="1">
@@ -3155,7 +2917,7 @@
         <w:ind w:left="2160" w:hanging="360"/>
       </w:pPr>
       <w:rPr>
-        <w:rFonts w:hint="default" w:ascii="Wingdings" w:hAnsi="Wingdings"/>
+        <w:rFonts w:ascii="Wingdings" w:hAnsi="Wingdings" w:hint="default"/>
       </w:rPr>
     </w:lvl>
     <w:lvl w:ilvl="3" w:tentative="1">
@@ -3167,7 +2929,7 @@
         <w:ind w:left="2880" w:hanging="360"/>
       </w:pPr>
       <w:rPr>
-        <w:rFonts w:hint="default" w:ascii="Symbol" w:hAnsi="Symbol"/>
+        <w:rFonts w:ascii="Symbol" w:hAnsi="Symbol" w:hint="default"/>
       </w:rPr>
     </w:lvl>
     <w:lvl w:ilvl="4" w:tentative="1">
@@ -3179,7 +2941,7 @@
         <w:ind w:left="3600" w:hanging="360"/>
       </w:pPr>
       <w:rPr>
-        <w:rFonts w:hint="default" w:ascii="Courier New" w:hAnsi="Courier New" w:cs="Courier New"/>
+        <w:rFonts w:ascii="Courier New" w:hAnsi="Courier New" w:cs="Courier New" w:hint="default"/>
       </w:rPr>
     </w:lvl>
     <w:lvl w:ilvl="5" w:tentative="1">
@@ -3191,7 +2953,7 @@
         <w:ind w:left="4320" w:hanging="360"/>
       </w:pPr>
       <w:rPr>
-        <w:rFonts w:hint="default" w:ascii="Wingdings" w:hAnsi="Wingdings"/>
+        <w:rFonts w:ascii="Wingdings" w:hAnsi="Wingdings" w:hint="default"/>
       </w:rPr>
     </w:lvl>
     <w:lvl w:ilvl="6" w:tentative="1">
@@ -3203,7 +2965,7 @@
         <w:ind w:left="5040" w:hanging="360"/>
       </w:pPr>
       <w:rPr>
-        <w:rFonts w:hint="default" w:ascii="Symbol" w:hAnsi="Symbol"/>
+        <w:rFonts w:ascii="Symbol" w:hAnsi="Symbol" w:hint="default"/>
       </w:rPr>
     </w:lvl>
     <w:lvl w:ilvl="7" w:tentative="1">
@@ -3215,7 +2977,7 @@
         <w:ind w:left="5760" w:hanging="360"/>
       </w:pPr>
       <w:rPr>
-        <w:rFonts w:hint="default" w:ascii="Courier New" w:hAnsi="Courier New" w:cs="Courier New"/>
+        <w:rFonts w:ascii="Courier New" w:hAnsi="Courier New" w:cs="Courier New" w:hint="default"/>
       </w:rPr>
     </w:lvl>
     <w:lvl w:ilvl="8" w:tentative="1">
@@ -3227,202 +2989,426 @@
         <w:ind w:left="6480" w:hanging="360"/>
       </w:pPr>
       <w:rPr>
-        <w:rFonts w:hint="default" w:ascii="Wingdings" w:hAnsi="Wingdings"/>
+        <w:rFonts w:ascii="Wingdings" w:hAnsi="Wingdings" w:hint="default"/>
       </w:rPr>
     </w:lvl>
   </w:abstractNum>
   <w:num w:numId="1">
-    <w:abstractNumId w:val="972246118"/>
+    <w:abstractNumId w:val="0"/>
   </w:num>
 </w:numbering>
 </file>
 
 <file path=word/styles.xml><?xml version="1.0" encoding="utf-8"?>
-<w:styles xmlns:mc="http://schemas.openxmlformats.org/markup-compatibility/2006" xmlns:o="urn:schemas-microsoft-com:office:office" xmlns:r="http://schemas.openxmlformats.org/officeDocument/2006/relationships" xmlns:m="http://schemas.openxmlformats.org/officeDocument/2006/math" xmlns:v="urn:schemas-microsoft-com:vml" xmlns:w="http://schemas.openxmlformats.org/wordprocessingml/2006/main" xmlns:w14="http://schemas.microsoft.com/office/word/2010/wordml" xmlns:w10="urn:schemas-microsoft-com:office:word" xmlns:sl="http://schemas.openxmlformats.org/schemaLibrary/2006/main" mc:Ignorable="w14">
+<w:styles xmlns:mc="http://schemas.openxmlformats.org/markup-compatibility/2006" xmlns:r="http://schemas.openxmlformats.org/officeDocument/2006/relationships" xmlns:w="http://schemas.openxmlformats.org/wordprocessingml/2006/main" xmlns:w14="http://schemas.microsoft.com/office/word/2010/wordml" xmlns:w15="http://schemas.microsoft.com/office/word/2012/wordml" xmlns:w16cid="http://schemas.microsoft.com/office/word/2016/wordml/cid" xmlns:w16se="http://schemas.microsoft.com/office/word/2015/wordml/symex" mc:Ignorable="w14 w15 w16se w16cid">
   <w:docDefaults>
     <w:rPrDefault>
       <w:rPr>
-        <w:rFonts w:asciiTheme="minorHAnsi" w:hAnsiTheme="minorHAnsi" w:eastAsiaTheme="minorHAnsi" w:cstheme="minorBidi"/>
+        <w:rFonts w:asciiTheme="minorHAnsi" w:eastAsiaTheme="minorHAnsi" w:hAnsiTheme="minorHAnsi" w:cstheme="minorBidi"/>
+        <w:lang w:val="pt-BR" w:eastAsia="pt-BR" w:bidi="ar-SA"/>
       </w:rPr>
     </w:rPrDefault>
+    <w:pPrDefault>
+      <w:pPr>
+        <w:spacing w:after="160" w:line="259" w:lineRule="auto"/>
+      </w:pPr>
+    </w:pPrDefault>
   </w:docDefaults>
-  <w:latentStyles w:count="260" w:defQFormat="0" w:defUnhideWhenUsed="1" w:defSemiHidden="1" w:defUIPriority="99" w:defLockedState="0">
-    <w:lsdException w:qFormat="1" w:unhideWhenUsed="0" w:uiPriority="0" w:semiHidden="0" w:name="Normal"/>
-    <w:lsdException w:qFormat="1" w:unhideWhenUsed="0" w:uiPriority="9" w:semiHidden="0" w:name="heading 1"/>
-    <w:lsdException w:qFormat="1" w:uiPriority="9" w:name="heading 2"/>
-    <w:lsdException w:qFormat="1" w:uiPriority="9" w:name="heading 3"/>
-    <w:lsdException w:qFormat="1" w:uiPriority="9" w:name="heading 4"/>
-    <w:lsdException w:qFormat="1" w:uiPriority="9" w:name="heading 5"/>
-    <w:lsdException w:qFormat="1" w:uiPriority="9" w:name="heading 6"/>
-    <w:lsdException w:qFormat="1" w:uiPriority="9" w:name="heading 7"/>
-    <w:lsdException w:qFormat="1" w:uiPriority="9" w:name="heading 8"/>
-    <w:lsdException w:qFormat="1" w:uiPriority="9" w:name="heading 9"/>
-    <w:lsdException w:uiPriority="99" w:name="index 1"/>
-    <w:lsdException w:uiPriority="99" w:name="index 2"/>
-    <w:lsdException w:uiPriority="99" w:name="index 3"/>
-    <w:lsdException w:uiPriority="99" w:name="index 4"/>
-    <w:lsdException w:uiPriority="99" w:name="index 5"/>
-    <w:lsdException w:uiPriority="99" w:name="index 6"/>
-    <w:lsdException w:uiPriority="99" w:name="index 7"/>
-    <w:lsdException w:uiPriority="99" w:name="index 8"/>
-    <w:lsdException w:uiPriority="99" w:name="index 9"/>
-    <w:lsdException w:uiPriority="39" w:name="toc 1"/>
-    <w:lsdException w:uiPriority="39" w:name="toc 2"/>
-    <w:lsdException w:uiPriority="39" w:name="toc 3"/>
-    <w:lsdException w:uiPriority="39" w:name="toc 4"/>
-    <w:lsdException w:uiPriority="39" w:name="toc 5"/>
-    <w:lsdException w:uiPriority="39" w:name="toc 6"/>
-    <w:lsdException w:uiPriority="39" w:name="toc 7"/>
-    <w:lsdException w:uiPriority="39" w:name="toc 8"/>
-    <w:lsdException w:uiPriority="39" w:name="toc 9"/>
-    <w:lsdException w:uiPriority="99" w:name="Normal Indent"/>
-    <w:lsdException w:uiPriority="99" w:name="footnote text"/>
-    <w:lsdException w:uiPriority="99" w:name="annotation text"/>
-    <w:lsdException w:uiPriority="99" w:name="header"/>
-    <w:lsdException w:uiPriority="99" w:name="footer"/>
-    <w:lsdException w:uiPriority="99" w:name="index heading"/>
-    <w:lsdException w:qFormat="1" w:uiPriority="35" w:name="caption"/>
-    <w:lsdException w:uiPriority="99" w:name="table of figures"/>
-    <w:lsdException w:uiPriority="99" w:name="envelope address"/>
-    <w:lsdException w:uiPriority="99" w:name="envelope return"/>
-    <w:lsdException w:uiPriority="99" w:name="footnote reference"/>
-    <w:lsdException w:uiPriority="99" w:name="annotation reference"/>
-    <w:lsdException w:uiPriority="99" w:name="line number"/>
-    <w:lsdException w:uiPriority="99" w:name="page number"/>
-    <w:lsdException w:uiPriority="99" w:name="endnote reference"/>
-    <w:lsdException w:uiPriority="99" w:name="endnote text"/>
-    <w:lsdException w:uiPriority="99" w:name="table of authorities"/>
-    <w:lsdException w:uiPriority="99" w:name="macro"/>
-    <w:lsdException w:uiPriority="99" w:name="toa heading"/>
-    <w:lsdException w:uiPriority="99" w:name="List"/>
-    <w:lsdException w:uiPriority="99" w:name="List Bullet"/>
-    <w:lsdException w:uiPriority="99" w:name="List Number"/>
-    <w:lsdException w:uiPriority="99" w:name="List 2"/>
-    <w:lsdException w:uiPriority="99" w:name="List 3"/>
-    <w:lsdException w:uiPriority="99" w:name="List 4"/>
-    <w:lsdException w:uiPriority="99" w:name="List 5"/>
-    <w:lsdException w:uiPriority="99" w:name="List Bullet 2"/>
-    <w:lsdException w:uiPriority="99" w:name="List Bullet 3"/>
-    <w:lsdException w:uiPriority="99" w:name="List Bullet 4"/>
-    <w:lsdException w:uiPriority="99" w:name="List Bullet 5"/>
-    <w:lsdException w:uiPriority="99" w:name="List Number 2"/>
-    <w:lsdException w:uiPriority="99" w:name="List Number 3"/>
-    <w:lsdException w:uiPriority="99" w:name="List Number 4"/>
-    <w:lsdException w:uiPriority="99" w:name="List Number 5"/>
-    <w:lsdException w:qFormat="1" w:unhideWhenUsed="0" w:uiPriority="10" w:semiHidden="0" w:name="Title"/>
-    <w:lsdException w:uiPriority="99" w:name="Closing"/>
-    <w:lsdException w:uiPriority="99" w:name="Signature"/>
-    <w:lsdException w:uiPriority="1" w:name="Default Paragraph Font"/>
-    <w:lsdException w:uiPriority="99" w:name="Body Text"/>
-    <w:lsdException w:uiPriority="99" w:name="Body Text Indent"/>
-    <w:lsdException w:uiPriority="99" w:name="List Continue"/>
-    <w:lsdException w:uiPriority="99" w:name="List Continue 2"/>
-    <w:lsdException w:uiPriority="99" w:name="List Continue 3"/>
-    <w:lsdException w:uiPriority="99" w:name="List Continue 4"/>
-    <w:lsdException w:uiPriority="99" w:name="List Continue 5"/>
-    <w:lsdException w:uiPriority="99" w:name="Message Header"/>
-    <w:lsdException w:qFormat="1" w:unhideWhenUsed="0" w:uiPriority="11" w:semiHidden="0" w:name="Subtitle"/>
-    <w:lsdException w:uiPriority="99" w:name="Salutation"/>
-    <w:lsdException w:uiPriority="99" w:name="Date"/>
-    <w:lsdException w:uiPriority="99" w:name="Body Text First Indent"/>
-    <w:lsdException w:uiPriority="99" w:name="Body Text First Indent 2"/>
-    <w:lsdException w:uiPriority="99" w:name="Note Heading"/>
-    <w:lsdException w:uiPriority="99" w:name="Body Text 2"/>
-    <w:lsdException w:uiPriority="99" w:name="Body Text 3"/>
-    <w:lsdException w:uiPriority="99" w:name="Body Text Indent 2"/>
-    <w:lsdException w:uiPriority="99" w:name="Body Text Indent 3"/>
-    <w:lsdException w:uiPriority="99" w:name="Block Text"/>
-    <w:lsdException w:uiPriority="99" w:name="Hyperlink"/>
-    <w:lsdException w:uiPriority="99" w:name="FollowedHyperlink"/>
-    <w:lsdException w:qFormat="1" w:unhideWhenUsed="0" w:uiPriority="22" w:semiHidden="0" w:name="Strong"/>
-    <w:lsdException w:qFormat="1" w:unhideWhenUsed="0" w:uiPriority="20" w:semiHidden="0" w:name="Emphasis"/>
-    <w:lsdException w:uiPriority="99" w:name="Document Map"/>
-    <w:lsdException w:uiPriority="99" w:name="Plain Text"/>
-    <w:lsdException w:uiPriority="99" w:name="E-mail Signature"/>
-    <w:lsdException w:uiPriority="99" w:name="Normal (Web)"/>
-    <w:lsdException w:uiPriority="99" w:name="HTML Acronym"/>
-    <w:lsdException w:uiPriority="99" w:name="HTML Address"/>
-    <w:lsdException w:uiPriority="99" w:name="HTML Cite"/>
-    <w:lsdException w:uiPriority="99" w:name="HTML Code"/>
-    <w:lsdException w:uiPriority="99" w:name="HTML Definition"/>
-    <w:lsdException w:uiPriority="99" w:name="HTML Keyboard"/>
-    <w:lsdException w:uiPriority="99" w:name="HTML Preformatted"/>
-    <w:lsdException w:uiPriority="99" w:name="HTML Sample"/>
-    <w:lsdException w:uiPriority="99" w:name="HTML Typewriter"/>
-    <w:lsdException w:uiPriority="99" w:name="HTML Variable"/>
-    <w:lsdException w:uiPriority="99" w:name="Normal Table"/>
-    <w:lsdException w:uiPriority="99" w:name="annotation subject"/>
-    <w:lsdException w:uiPriority="99" w:name="Table Simple 1"/>
-    <w:lsdException w:uiPriority="99" w:name="Table Simple 2"/>
-    <w:lsdException w:uiPriority="99" w:name="Table Simple 3"/>
-    <w:lsdException w:uiPriority="99" w:name="Table Classic 1"/>
-    <w:lsdException w:uiPriority="99" w:name="Table Classic 2"/>
-    <w:lsdException w:uiPriority="99" w:name="Table Classic 3"/>
-    <w:lsdException w:uiPriority="99" w:name="Table Classic 4"/>
-    <w:lsdException w:uiPriority="99" w:name="Table Colorful 1"/>
-    <w:lsdException w:uiPriority="99" w:name="Table Colorful 2"/>
-    <w:lsdException w:uiPriority="99" w:name="Table Colorful 3"/>
-    <w:lsdException w:uiPriority="99" w:name="Table Columns 1"/>
-    <w:lsdException w:uiPriority="99" w:name="Table Columns 2"/>
-    <w:lsdException w:uiPriority="99" w:name="Table Columns 3"/>
-    <w:lsdException w:uiPriority="99" w:name="Table Columns 4"/>
-    <w:lsdException w:uiPriority="99" w:name="Table Columns 5"/>
-    <w:lsdException w:uiPriority="99" w:name="Table Grid 1"/>
-    <w:lsdException w:uiPriority="99" w:name="Table Grid 2"/>
-    <w:lsdException w:uiPriority="99" w:name="Table Grid 3"/>
-    <w:lsdException w:uiPriority="99" w:name="Table Grid 4"/>
-    <w:lsdException w:uiPriority="99" w:name="Table Grid 5"/>
-    <w:lsdException w:uiPriority="99" w:name="Table Grid 6"/>
-    <w:lsdException w:uiPriority="99" w:name="Table Grid 7"/>
-    <w:lsdException w:uiPriority="99" w:name="Table Grid 8"/>
-    <w:lsdException w:uiPriority="99" w:name="Table List 1"/>
-    <w:lsdException w:uiPriority="99" w:name="Table List 2"/>
-    <w:lsdException w:uiPriority="99" w:name="Table List 3"/>
-    <w:lsdException w:uiPriority="99" w:name="Table List 4"/>
-    <w:lsdException w:uiPriority="99" w:name="Table List 5"/>
-    <w:lsdException w:uiPriority="99" w:name="Table List 6"/>
-    <w:lsdException w:uiPriority="99" w:name="Table List 7"/>
-    <w:lsdException w:uiPriority="99" w:name="Table List 8"/>
-    <w:lsdException w:uiPriority="99" w:name="Table 3D effects 1"/>
-    <w:lsdException w:uiPriority="99" w:name="Table 3D effects 2"/>
-    <w:lsdException w:uiPriority="99" w:name="Table 3D effects 3"/>
-    <w:lsdException w:uiPriority="99" w:name="Table Contemporary"/>
-    <w:lsdException w:uiPriority="99" w:name="Table Elegant"/>
-    <w:lsdException w:uiPriority="99" w:name="Table Professional"/>
-    <w:lsdException w:uiPriority="99" w:name="Table Subtle 1"/>
-    <w:lsdException w:uiPriority="99" w:name="Table Subtle 2"/>
-    <w:lsdException w:uiPriority="99" w:name="Table Web 1"/>
-    <w:lsdException w:uiPriority="99" w:name="Table Web 2"/>
-    <w:lsdException w:uiPriority="99" w:name="Table Web 3"/>
-    <w:lsdException w:uiPriority="99" w:name="Balloon Text"/>
-    <w:lsdException w:unhideWhenUsed="0" w:uiPriority="39" w:semiHidden="0" w:name="Table Grid"/>
-    <w:lsdException w:uiPriority="99" w:name="Table Theme"/>
+  <w:latentStyles w:defLockedState="0" w:defUIPriority="99" w:defSemiHidden="0" w:defUnhideWhenUsed="0" w:defQFormat="0" w:count="375">
+    <w:lsdException w:name="Normal" w:uiPriority="0" w:qFormat="1"/>
+    <w:lsdException w:name="heading 1" w:uiPriority="9" w:qFormat="1"/>
+    <w:lsdException w:name="heading 2" w:semiHidden="1" w:uiPriority="9" w:unhideWhenUsed="1" w:qFormat="1"/>
+    <w:lsdException w:name="heading 3" w:semiHidden="1" w:uiPriority="9" w:unhideWhenUsed="1" w:qFormat="1"/>
+    <w:lsdException w:name="heading 4" w:semiHidden="1" w:uiPriority="9" w:unhideWhenUsed="1" w:qFormat="1"/>
+    <w:lsdException w:name="heading 5" w:semiHidden="1" w:uiPriority="9" w:unhideWhenUsed="1" w:qFormat="1"/>
+    <w:lsdException w:name="heading 6" w:semiHidden="1" w:uiPriority="9" w:unhideWhenUsed="1" w:qFormat="1"/>
+    <w:lsdException w:name="heading 7" w:semiHidden="1" w:uiPriority="9" w:unhideWhenUsed="1" w:qFormat="1"/>
+    <w:lsdException w:name="heading 8" w:semiHidden="1" w:uiPriority="9" w:unhideWhenUsed="1" w:qFormat="1"/>
+    <w:lsdException w:name="heading 9" w:semiHidden="1" w:uiPriority="9" w:unhideWhenUsed="1" w:qFormat="1"/>
+    <w:lsdException w:name="index 1" w:semiHidden="1" w:unhideWhenUsed="1"/>
+    <w:lsdException w:name="index 2" w:semiHidden="1" w:unhideWhenUsed="1"/>
+    <w:lsdException w:name="index 3" w:semiHidden="1" w:unhideWhenUsed="1"/>
+    <w:lsdException w:name="index 4" w:semiHidden="1" w:unhideWhenUsed="1"/>
+    <w:lsdException w:name="index 5" w:semiHidden="1" w:unhideWhenUsed="1"/>
+    <w:lsdException w:name="index 6" w:semiHidden="1" w:unhideWhenUsed="1"/>
+    <w:lsdException w:name="index 7" w:semiHidden="1" w:unhideWhenUsed="1"/>
+    <w:lsdException w:name="index 8" w:semiHidden="1" w:unhideWhenUsed="1"/>
+    <w:lsdException w:name="index 9" w:semiHidden="1" w:unhideWhenUsed="1"/>
+    <w:lsdException w:name="toc 1" w:semiHidden="1" w:uiPriority="39" w:unhideWhenUsed="1"/>
+    <w:lsdException w:name="toc 2" w:semiHidden="1" w:uiPriority="39" w:unhideWhenUsed="1"/>
+    <w:lsdException w:name="toc 3" w:semiHidden="1" w:uiPriority="39" w:unhideWhenUsed="1"/>
+    <w:lsdException w:name="toc 4" w:semiHidden="1" w:uiPriority="39" w:unhideWhenUsed="1"/>
+    <w:lsdException w:name="toc 5" w:semiHidden="1" w:uiPriority="39" w:unhideWhenUsed="1"/>
+    <w:lsdException w:name="toc 6" w:semiHidden="1" w:uiPriority="39" w:unhideWhenUsed="1"/>
+    <w:lsdException w:name="toc 7" w:semiHidden="1" w:uiPriority="39" w:unhideWhenUsed="1"/>
+    <w:lsdException w:name="toc 8" w:semiHidden="1" w:uiPriority="39" w:unhideWhenUsed="1"/>
+    <w:lsdException w:name="toc 9" w:semiHidden="1" w:uiPriority="39" w:unhideWhenUsed="1"/>
+    <w:lsdException w:name="Normal Indent" w:semiHidden="1" w:unhideWhenUsed="1"/>
+    <w:lsdException w:name="footnote text" w:semiHidden="1" w:unhideWhenUsed="1"/>
+    <w:lsdException w:name="annotation text" w:semiHidden="1" w:unhideWhenUsed="1"/>
+    <w:lsdException w:name="header" w:semiHidden="1" w:unhideWhenUsed="1"/>
+    <w:lsdException w:name="footer" w:semiHidden="1" w:unhideWhenUsed="1"/>
+    <w:lsdException w:name="index heading" w:semiHidden="1" w:unhideWhenUsed="1"/>
+    <w:lsdException w:name="caption" w:semiHidden="1" w:uiPriority="35" w:unhideWhenUsed="1" w:qFormat="1"/>
+    <w:lsdException w:name="table of figures" w:semiHidden="1" w:unhideWhenUsed="1"/>
+    <w:lsdException w:name="envelope address" w:semiHidden="1" w:unhideWhenUsed="1"/>
+    <w:lsdException w:name="envelope return" w:semiHidden="1" w:unhideWhenUsed="1"/>
+    <w:lsdException w:name="footnote reference" w:semiHidden="1" w:unhideWhenUsed="1"/>
+    <w:lsdException w:name="annotation reference" w:semiHidden="1" w:unhideWhenUsed="1"/>
+    <w:lsdException w:name="line number" w:semiHidden="1" w:unhideWhenUsed="1"/>
+    <w:lsdException w:name="page number" w:semiHidden="1" w:unhideWhenUsed="1"/>
+    <w:lsdException w:name="endnote reference" w:semiHidden="1" w:unhideWhenUsed="1"/>
+    <w:lsdException w:name="endnote text" w:semiHidden="1" w:unhideWhenUsed="1"/>
+    <w:lsdException w:name="table of authorities" w:semiHidden="1" w:unhideWhenUsed="1"/>
+    <w:lsdException w:name="macro" w:semiHidden="1" w:unhideWhenUsed="1"/>
+    <w:lsdException w:name="toa heading" w:semiHidden="1" w:unhideWhenUsed="1"/>
+    <w:lsdException w:name="List" w:semiHidden="1" w:unhideWhenUsed="1"/>
+    <w:lsdException w:name="List Bullet" w:semiHidden="1" w:unhideWhenUsed="1"/>
+    <w:lsdException w:name="List Number" w:semiHidden="1" w:unhideWhenUsed="1"/>
+    <w:lsdException w:name="List 2" w:semiHidden="1" w:unhideWhenUsed="1"/>
+    <w:lsdException w:name="List 3" w:semiHidden="1" w:unhideWhenUsed="1"/>
+    <w:lsdException w:name="List 4" w:semiHidden="1" w:unhideWhenUsed="1"/>
+    <w:lsdException w:name="List 5" w:semiHidden="1" w:unhideWhenUsed="1"/>
+    <w:lsdException w:name="List Bullet 2" w:semiHidden="1" w:unhideWhenUsed="1"/>
+    <w:lsdException w:name="List Bullet 3" w:semiHidden="1" w:unhideWhenUsed="1"/>
+    <w:lsdException w:name="List Bullet 4" w:semiHidden="1" w:unhideWhenUsed="1"/>
+    <w:lsdException w:name="List Bullet 5" w:semiHidden="1" w:unhideWhenUsed="1"/>
+    <w:lsdException w:name="List Number 2" w:semiHidden="1" w:unhideWhenUsed="1"/>
+    <w:lsdException w:name="List Number 3" w:semiHidden="1" w:unhideWhenUsed="1"/>
+    <w:lsdException w:name="List Number 4" w:semiHidden="1" w:unhideWhenUsed="1"/>
+    <w:lsdException w:name="List Number 5" w:semiHidden="1" w:unhideWhenUsed="1"/>
+    <w:lsdException w:name="Title" w:uiPriority="10" w:qFormat="1"/>
+    <w:lsdException w:name="Closing" w:semiHidden="1" w:unhideWhenUsed="1"/>
+    <w:lsdException w:name="Signature" w:semiHidden="1" w:unhideWhenUsed="1"/>
+    <w:lsdException w:name="Default Paragraph Font" w:semiHidden="1" w:uiPriority="1" w:unhideWhenUsed="1"/>
+    <w:lsdException w:name="Body Text" w:semiHidden="1" w:unhideWhenUsed="1"/>
+    <w:lsdException w:name="Body Text Indent" w:semiHidden="1" w:unhideWhenUsed="1"/>
+    <w:lsdException w:name="List Continue" w:semiHidden="1" w:unhideWhenUsed="1"/>
+    <w:lsdException w:name="List Continue 2" w:semiHidden="1" w:unhideWhenUsed="1"/>
+    <w:lsdException w:name="List Continue 3" w:semiHidden="1" w:unhideWhenUsed="1"/>
+    <w:lsdException w:name="List Continue 4" w:semiHidden="1" w:unhideWhenUsed="1"/>
+    <w:lsdException w:name="List Continue 5" w:semiHidden="1" w:unhideWhenUsed="1"/>
+    <w:lsdException w:name="Message Header" w:semiHidden="1" w:unhideWhenUsed="1"/>
+    <w:lsdException w:name="Subtitle" w:uiPriority="11" w:qFormat="1"/>
+    <w:lsdException w:name="Salutation" w:semiHidden="1" w:unhideWhenUsed="1"/>
+    <w:lsdException w:name="Date" w:semiHidden="1" w:unhideWhenUsed="1"/>
+    <w:lsdException w:name="Body Text First Indent" w:semiHidden="1" w:unhideWhenUsed="1"/>
+    <w:lsdException w:name="Body Text First Indent 2" w:semiHidden="1" w:unhideWhenUsed="1"/>
+    <w:lsdException w:name="Note Heading" w:semiHidden="1" w:unhideWhenUsed="1"/>
+    <w:lsdException w:name="Body Text 2" w:semiHidden="1" w:unhideWhenUsed="1"/>
+    <w:lsdException w:name="Body Text 3" w:semiHidden="1" w:unhideWhenUsed="1"/>
+    <w:lsdException w:name="Body Text Indent 2" w:semiHidden="1" w:unhideWhenUsed="1"/>
+    <w:lsdException w:name="Body Text Indent 3" w:semiHidden="1" w:unhideWhenUsed="1"/>
+    <w:lsdException w:name="Block Text" w:semiHidden="1" w:unhideWhenUsed="1"/>
+    <w:lsdException w:name="Hyperlink" w:semiHidden="1" w:unhideWhenUsed="1"/>
+    <w:lsdException w:name="FollowedHyperlink" w:semiHidden="1" w:unhideWhenUsed="1"/>
+    <w:lsdException w:name="Strong" w:uiPriority="22" w:qFormat="1"/>
+    <w:lsdException w:name="Emphasis" w:uiPriority="20" w:qFormat="1"/>
+    <w:lsdException w:name="Document Map" w:semiHidden="1" w:unhideWhenUsed="1"/>
+    <w:lsdException w:name="Plain Text" w:semiHidden="1" w:unhideWhenUsed="1"/>
+    <w:lsdException w:name="E-mail Signature" w:semiHidden="1" w:unhideWhenUsed="1"/>
+    <w:lsdException w:name="HTML Top of Form" w:semiHidden="1" w:unhideWhenUsed="1"/>
+    <w:lsdException w:name="HTML Bottom of Form" w:semiHidden="1" w:unhideWhenUsed="1"/>
+    <w:lsdException w:name="Normal (Web)" w:semiHidden="1" w:unhideWhenUsed="1"/>
+    <w:lsdException w:name="HTML Acronym" w:semiHidden="1" w:unhideWhenUsed="1"/>
+    <w:lsdException w:name="HTML Address" w:semiHidden="1" w:unhideWhenUsed="1"/>
+    <w:lsdException w:name="HTML Cite" w:semiHidden="1" w:unhideWhenUsed="1"/>
+    <w:lsdException w:name="HTML Code" w:semiHidden="1" w:unhideWhenUsed="1"/>
+    <w:lsdException w:name="HTML Definition" w:semiHidden="1" w:unhideWhenUsed="1"/>
+    <w:lsdException w:name="HTML Keyboard" w:semiHidden="1" w:unhideWhenUsed="1"/>
+    <w:lsdException w:name="HTML Preformatted" w:semiHidden="1" w:unhideWhenUsed="1"/>
+    <w:lsdException w:name="HTML Sample" w:semiHidden="1" w:unhideWhenUsed="1"/>
+    <w:lsdException w:name="HTML Typewriter" w:semiHidden="1" w:unhideWhenUsed="1"/>
+    <w:lsdException w:name="HTML Variable" w:semiHidden="1" w:unhideWhenUsed="1"/>
+    <w:lsdException w:name="Normal Table" w:semiHidden="1" w:unhideWhenUsed="1"/>
+    <w:lsdException w:name="annotation subject" w:semiHidden="1" w:unhideWhenUsed="1"/>
+    <w:lsdException w:name="No List" w:semiHidden="1" w:unhideWhenUsed="1"/>
+    <w:lsdException w:name="Outline List 1" w:semiHidden="1" w:unhideWhenUsed="1"/>
+    <w:lsdException w:name="Outline List 2" w:semiHidden="1" w:unhideWhenUsed="1"/>
+    <w:lsdException w:name="Outline List 3" w:semiHidden="1" w:unhideWhenUsed="1"/>
+    <w:lsdException w:name="Table Simple 1" w:semiHidden="1" w:unhideWhenUsed="1"/>
+    <w:lsdException w:name="Table Simple 2" w:semiHidden="1" w:unhideWhenUsed="1"/>
+    <w:lsdException w:name="Table Simple 3" w:semiHidden="1" w:unhideWhenUsed="1"/>
+    <w:lsdException w:name="Table Classic 1" w:semiHidden="1" w:unhideWhenUsed="1"/>
+    <w:lsdException w:name="Table Classic 2" w:semiHidden="1" w:unhideWhenUsed="1"/>
+    <w:lsdException w:name="Table Classic 3" w:semiHidden="1" w:unhideWhenUsed="1"/>
+    <w:lsdException w:name="Table Classic 4" w:semiHidden="1" w:unhideWhenUsed="1"/>
+    <w:lsdException w:name="Table Colorful 1" w:semiHidden="1" w:unhideWhenUsed="1"/>
+    <w:lsdException w:name="Table Colorful 2" w:semiHidden="1" w:unhideWhenUsed="1"/>
+    <w:lsdException w:name="Table Colorful 3" w:semiHidden="1" w:unhideWhenUsed="1"/>
+    <w:lsdException w:name="Table Columns 1" w:semiHidden="1" w:unhideWhenUsed="1"/>
+    <w:lsdException w:name="Table Columns 2" w:semiHidden="1" w:unhideWhenUsed="1"/>
+    <w:lsdException w:name="Table Columns 3" w:semiHidden="1" w:unhideWhenUsed="1"/>
+    <w:lsdException w:name="Table Columns 4" w:semiHidden="1" w:unhideWhenUsed="1"/>
+    <w:lsdException w:name="Table Columns 5" w:semiHidden="1" w:unhideWhenUsed="1"/>
+    <w:lsdException w:name="Table Grid 1" w:semiHidden="1" w:unhideWhenUsed="1"/>
+    <w:lsdException w:name="Table Grid 2" w:semiHidden="1" w:unhideWhenUsed="1"/>
+    <w:lsdException w:name="Table Grid 3" w:semiHidden="1" w:unhideWhenUsed="1"/>
+    <w:lsdException w:name="Table Grid 4" w:semiHidden="1" w:unhideWhenUsed="1"/>
+    <w:lsdException w:name="Table Grid 5" w:semiHidden="1" w:unhideWhenUsed="1"/>
+    <w:lsdException w:name="Table Grid 6" w:semiHidden="1" w:unhideWhenUsed="1"/>
+    <w:lsdException w:name="Table Grid 7" w:semiHidden="1" w:unhideWhenUsed="1"/>
+    <w:lsdException w:name="Table Grid 8" w:semiHidden="1" w:unhideWhenUsed="1"/>
+    <w:lsdException w:name="Table List 1" w:semiHidden="1" w:unhideWhenUsed="1"/>
+    <w:lsdException w:name="Table List 2" w:semiHidden="1" w:unhideWhenUsed="1"/>
+    <w:lsdException w:name="Table List 3" w:semiHidden="1" w:unhideWhenUsed="1"/>
+    <w:lsdException w:name="Table List 4" w:semiHidden="1" w:unhideWhenUsed="1"/>
+    <w:lsdException w:name="Table List 5" w:semiHidden="1" w:unhideWhenUsed="1"/>
+    <w:lsdException w:name="Table List 6" w:semiHidden="1" w:unhideWhenUsed="1"/>
+    <w:lsdException w:name="Table List 7" w:semiHidden="1" w:unhideWhenUsed="1"/>
+    <w:lsdException w:name="Table List 8" w:semiHidden="1" w:unhideWhenUsed="1"/>
+    <w:lsdException w:name="Table 3D effects 1" w:semiHidden="1" w:unhideWhenUsed="1"/>
+    <w:lsdException w:name="Table 3D effects 2" w:semiHidden="1" w:unhideWhenUsed="1"/>
+    <w:lsdException w:name="Table 3D effects 3" w:semiHidden="1" w:unhideWhenUsed="1"/>
+    <w:lsdException w:name="Table Contemporary" w:semiHidden="1" w:unhideWhenUsed="1"/>
+    <w:lsdException w:name="Table Elegant" w:semiHidden="1" w:unhideWhenUsed="1"/>
+    <w:lsdException w:name="Table Professional" w:semiHidden="1" w:unhideWhenUsed="1"/>
+    <w:lsdException w:name="Table Subtle 1" w:semiHidden="1" w:unhideWhenUsed="1"/>
+    <w:lsdException w:name="Table Subtle 2" w:semiHidden="1" w:unhideWhenUsed="1"/>
+    <w:lsdException w:name="Table Web 1" w:semiHidden="1" w:unhideWhenUsed="1"/>
+    <w:lsdException w:name="Table Web 2" w:semiHidden="1" w:unhideWhenUsed="1"/>
+    <w:lsdException w:name="Table Web 3" w:semiHidden="1" w:unhideWhenUsed="1"/>
+    <w:lsdException w:name="Balloon Text" w:semiHidden="1" w:unhideWhenUsed="1"/>
+    <w:lsdException w:name="Table Grid" w:uiPriority="39"/>
+    <w:lsdException w:name="Table Theme" w:semiHidden="1" w:unhideWhenUsed="1"/>
+    <w:lsdException w:name="Placeholder Text" w:semiHidden="1"/>
+    <w:lsdException w:name="Light Shading"/>
+    <w:lsdException w:name="Light List"/>
+    <w:lsdException w:name="Light Grid"/>
+    <w:lsdException w:name="Medium Shading 1"/>
+    <w:lsdException w:name="Medium Shading 2"/>
+    <w:lsdException w:name="Medium List 1"/>
+    <w:lsdException w:name="Medium List 2"/>
+    <w:lsdException w:name="Medium Grid 1"/>
+    <w:lsdException w:name="Medium Grid 2"/>
+    <w:lsdException w:name="Medium Grid 3"/>
+    <w:lsdException w:name="Dark List"/>
+    <w:lsdException w:name="Colorful Shading"/>
+    <w:lsdException w:name="Colorful List"/>
+    <w:lsdException w:name="Colorful Grid"/>
+    <w:lsdException w:name="Light Shading Accent 1"/>
+    <w:lsdException w:name="Light List Accent 1"/>
+    <w:lsdException w:name="Light Grid Accent 1"/>
+    <w:lsdException w:name="Medium Shading 1 Accent 1"/>
+    <w:lsdException w:name="Medium Shading 2 Accent 1"/>
+    <w:lsdException w:name="Medium List 1 Accent 1"/>
+    <w:lsdException w:name="Revision" w:semiHidden="1"/>
+    <w:lsdException w:name="Medium List 2 Accent 1"/>
+    <w:lsdException w:name="Medium Grid 1 Accent 1"/>
+    <w:lsdException w:name="Medium Grid 2 Accent 1"/>
+    <w:lsdException w:name="Medium Grid 3 Accent 1"/>
+    <w:lsdException w:name="Dark List Accent 1"/>
+    <w:lsdException w:name="Colorful Shading Accent 1"/>
+    <w:lsdException w:name="Colorful List Accent 1"/>
+    <w:lsdException w:name="Colorful Grid Accent 1"/>
+    <w:lsdException w:name="Light Shading Accent 2"/>
+    <w:lsdException w:name="Light List Accent 2"/>
+    <w:lsdException w:name="Light Grid Accent 2"/>
+    <w:lsdException w:name="Medium Shading 1 Accent 2"/>
+    <w:lsdException w:name="Medium Shading 2 Accent 2"/>
+    <w:lsdException w:name="Medium List 1 Accent 2"/>
+    <w:lsdException w:name="Medium List 2 Accent 2"/>
+    <w:lsdException w:name="Medium Grid 1 Accent 2"/>
+    <w:lsdException w:name="Medium Grid 2 Accent 2"/>
+    <w:lsdException w:name="Medium Grid 3 Accent 2"/>
+    <w:lsdException w:name="Dark List Accent 2"/>
+    <w:lsdException w:name="Colorful Shading Accent 2"/>
+    <w:lsdException w:name="Colorful List Accent 2"/>
+    <w:lsdException w:name="Colorful Grid Accent 2"/>
+    <w:lsdException w:name="Light Shading Accent 3"/>
+    <w:lsdException w:name="Light List Accent 3"/>
+    <w:lsdException w:name="Light Grid Accent 3"/>
+    <w:lsdException w:name="Medium Shading 1 Accent 3"/>
+    <w:lsdException w:name="Medium Shading 2 Accent 3"/>
+    <w:lsdException w:name="Medium List 1 Accent 3"/>
+    <w:lsdException w:name="Medium List 2 Accent 3"/>
+    <w:lsdException w:name="Medium Grid 1 Accent 3"/>
+    <w:lsdException w:name="Medium Grid 2 Accent 3"/>
+    <w:lsdException w:name="Medium Grid 3 Accent 3"/>
+    <w:lsdException w:name="Dark List Accent 3"/>
+    <w:lsdException w:name="Colorful Shading Accent 3"/>
+    <w:lsdException w:name="Colorful List Accent 3"/>
+    <w:lsdException w:name="Colorful Grid Accent 3"/>
+    <w:lsdException w:name="Light Shading Accent 4"/>
+    <w:lsdException w:name="Light List Accent 4"/>
+    <w:lsdException w:name="Light Grid Accent 4"/>
+    <w:lsdException w:name="Medium Shading 1 Accent 4"/>
+    <w:lsdException w:name="Medium Shading 2 Accent 4"/>
+    <w:lsdException w:name="Medium List 1 Accent 4"/>
+    <w:lsdException w:name="Medium List 2 Accent 4"/>
+    <w:lsdException w:name="Medium Grid 1 Accent 4"/>
+    <w:lsdException w:name="Medium Grid 2 Accent 4"/>
+    <w:lsdException w:name="Medium Grid 3 Accent 4"/>
+    <w:lsdException w:name="Dark List Accent 4"/>
+    <w:lsdException w:name="Colorful Shading Accent 4"/>
+    <w:lsdException w:name="Colorful List Accent 4"/>
+    <w:lsdException w:name="Colorful Grid Accent 4"/>
+    <w:lsdException w:name="Light Shading Accent 5"/>
+    <w:lsdException w:name="Light List Accent 5"/>
+    <w:lsdException w:name="Light Grid Accent 5"/>
+    <w:lsdException w:name="Medium Shading 1 Accent 5"/>
+    <w:lsdException w:name="Medium Shading 2 Accent 5"/>
+    <w:lsdException w:name="Medium List 1 Accent 5"/>
+    <w:lsdException w:name="Medium List 2 Accent 5"/>
+    <w:lsdException w:name="Medium Grid 1 Accent 5"/>
+    <w:lsdException w:name="Medium Grid 2 Accent 5"/>
+    <w:lsdException w:name="Medium Grid 3 Accent 5"/>
+    <w:lsdException w:name="Dark List Accent 5"/>
+    <w:lsdException w:name="Colorful Shading Accent 5"/>
+    <w:lsdException w:name="Colorful List Accent 5"/>
+    <w:lsdException w:name="Colorful Grid Accent 5"/>
+    <w:lsdException w:name="Light Shading Accent 6"/>
+    <w:lsdException w:name="Light List Accent 6"/>
+    <w:lsdException w:name="Light Grid Accent 6"/>
+    <w:lsdException w:name="Medium Shading 1 Accent 6"/>
+    <w:lsdException w:name="Medium Shading 2 Accent 6"/>
+    <w:lsdException w:name="Medium List 1 Accent 6"/>
+    <w:lsdException w:name="Medium List 2 Accent 6"/>
+    <w:lsdException w:name="Medium Grid 1 Accent 6"/>
+    <w:lsdException w:name="Medium Grid 2 Accent 6"/>
+    <w:lsdException w:name="Medium Grid 3 Accent 6"/>
+    <w:lsdException w:name="Dark List Accent 6"/>
+    <w:lsdException w:name="Colorful Shading Accent 6"/>
+    <w:lsdException w:name="Colorful List Accent 6"/>
+    <w:lsdException w:name="Colorful Grid Accent 6"/>
+    <w:lsdException w:name="Subtle Emphasis" w:uiPriority="19" w:qFormat="1"/>
+    <w:lsdException w:name="Intense Emphasis" w:uiPriority="21" w:qFormat="1"/>
+    <w:lsdException w:name="Subtle Reference" w:uiPriority="31" w:qFormat="1"/>
+    <w:lsdException w:name="Intense Reference" w:uiPriority="32" w:qFormat="1"/>
+    <w:lsdException w:name="Book Title" w:uiPriority="33" w:qFormat="1"/>
+    <w:lsdException w:name="Bibliography" w:semiHidden="1" w:uiPriority="37" w:unhideWhenUsed="1"/>
+    <w:lsdException w:name="TOC Heading" w:semiHidden="1" w:uiPriority="39" w:unhideWhenUsed="1" w:qFormat="1"/>
+    <w:lsdException w:name="Plain Table 1" w:uiPriority="41"/>
+    <w:lsdException w:name="Plain Table 2" w:uiPriority="42"/>
+    <w:lsdException w:name="Plain Table 3" w:uiPriority="43"/>
+    <w:lsdException w:name="Plain Table 4" w:uiPriority="44"/>
+    <w:lsdException w:name="Plain Table 5" w:uiPriority="45"/>
+    <w:lsdException w:name="Grid Table Light" w:uiPriority="40"/>
+    <w:lsdException w:name="Grid Table 1 Light" w:uiPriority="46"/>
+    <w:lsdException w:name="Grid Table 2" w:uiPriority="47"/>
+    <w:lsdException w:name="Grid Table 3" w:uiPriority="48"/>
+    <w:lsdException w:name="Grid Table 4" w:uiPriority="49"/>
+    <w:lsdException w:name="Grid Table 5 Dark" w:uiPriority="50"/>
+    <w:lsdException w:name="Grid Table 6 Colorful" w:uiPriority="51"/>
+    <w:lsdException w:name="Grid Table 7 Colorful" w:uiPriority="52"/>
+    <w:lsdException w:name="Grid Table 1 Light Accent 1" w:uiPriority="46"/>
+    <w:lsdException w:name="Grid Table 2 Accent 1" w:uiPriority="47"/>
+    <w:lsdException w:name="Grid Table 3 Accent 1" w:uiPriority="48"/>
+    <w:lsdException w:name="Grid Table 4 Accent 1" w:uiPriority="49"/>
+    <w:lsdException w:name="Grid Table 5 Dark Accent 1" w:uiPriority="50"/>
+    <w:lsdException w:name="Grid Table 6 Colorful Accent 1" w:uiPriority="51"/>
+    <w:lsdException w:name="Grid Table 7 Colorful Accent 1" w:uiPriority="52"/>
+    <w:lsdException w:name="Grid Table 1 Light Accent 2" w:uiPriority="46"/>
+    <w:lsdException w:name="Grid Table 2 Accent 2" w:uiPriority="47"/>
+    <w:lsdException w:name="Grid Table 3 Accent 2" w:uiPriority="48"/>
+    <w:lsdException w:name="Grid Table 4 Accent 2" w:uiPriority="49"/>
+    <w:lsdException w:name="Grid Table 5 Dark Accent 2" w:uiPriority="50"/>
+    <w:lsdException w:name="Grid Table 6 Colorful Accent 2" w:uiPriority="51"/>
+    <w:lsdException w:name="Grid Table 7 Colorful Accent 2" w:uiPriority="52"/>
+    <w:lsdException w:name="Grid Table 1 Light Accent 3" w:uiPriority="46"/>
+    <w:lsdException w:name="Grid Table 2 Accent 3" w:uiPriority="47"/>
+    <w:lsdException w:name="Grid Table 3 Accent 3" w:uiPriority="48"/>
+    <w:lsdException w:name="Grid Table 4 Accent 3" w:uiPriority="49"/>
+    <w:lsdException w:name="Grid Table 5 Dark Accent 3" w:uiPriority="50"/>
+    <w:lsdException w:name="Grid Table 6 Colorful Accent 3" w:uiPriority="51"/>
+    <w:lsdException w:name="Grid Table 7 Colorful Accent 3" w:uiPriority="52"/>
+    <w:lsdException w:name="Grid Table 1 Light Accent 4" w:uiPriority="46"/>
+    <w:lsdException w:name="Grid Table 2 Accent 4" w:uiPriority="47"/>
+    <w:lsdException w:name="Grid Table 3 Accent 4" w:uiPriority="48"/>
+    <w:lsdException w:name="Grid Table 4 Accent 4" w:uiPriority="49"/>
+    <w:lsdException w:name="Grid Table 5 Dark Accent 4" w:uiPriority="50"/>
+    <w:lsdException w:name="Grid Table 6 Colorful Accent 4" w:uiPriority="51"/>
+    <w:lsdException w:name="Grid Table 7 Colorful Accent 4" w:uiPriority="52"/>
+    <w:lsdException w:name="Grid Table 1 Light Accent 5" w:uiPriority="46"/>
+    <w:lsdException w:name="Grid Table 2 Accent 5" w:uiPriority="47"/>
+    <w:lsdException w:name="Grid Table 3 Accent 5" w:uiPriority="48"/>
+    <w:lsdException w:name="Grid Table 4 Accent 5" w:uiPriority="49"/>
+    <w:lsdException w:name="Grid Table 5 Dark Accent 5" w:uiPriority="50"/>
+    <w:lsdException w:name="Grid Table 6 Colorful Accent 5" w:uiPriority="51"/>
+    <w:lsdException w:name="Grid Table 7 Colorful Accent 5" w:uiPriority="52"/>
+    <w:lsdException w:name="Grid Table 1 Light Accent 6" w:uiPriority="46"/>
+    <w:lsdException w:name="Grid Table 2 Accent 6" w:uiPriority="47"/>
+    <w:lsdException w:name="Grid Table 3 Accent 6" w:uiPriority="48"/>
+    <w:lsdException w:name="Grid Table 4 Accent 6" w:uiPriority="49"/>
+    <w:lsdException w:name="Grid Table 5 Dark Accent 6" w:uiPriority="50"/>
+    <w:lsdException w:name="Grid Table 6 Colorful Accent 6" w:uiPriority="51"/>
+    <w:lsdException w:name="Grid Table 7 Colorful Accent 6" w:uiPriority="52"/>
+    <w:lsdException w:name="List Table 1 Light" w:uiPriority="46"/>
+    <w:lsdException w:name="List Table 2" w:uiPriority="47"/>
+    <w:lsdException w:name="List Table 3" w:uiPriority="48"/>
+    <w:lsdException w:name="List Table 4" w:uiPriority="49"/>
+    <w:lsdException w:name="List Table 5 Dark" w:uiPriority="50"/>
+    <w:lsdException w:name="List Table 6 Colorful" w:uiPriority="51"/>
+    <w:lsdException w:name="List Table 7 Colorful" w:uiPriority="52"/>
+    <w:lsdException w:name="List Table 1 Light Accent 1" w:uiPriority="46"/>
+    <w:lsdException w:name="List Table 2 Accent 1" w:uiPriority="47"/>
+    <w:lsdException w:name="List Table 3 Accent 1" w:uiPriority="48"/>
+    <w:lsdException w:name="List Table 4 Accent 1" w:uiPriority="49"/>
+    <w:lsdException w:name="List Table 5 Dark Accent 1" w:uiPriority="50"/>
+    <w:lsdException w:name="List Table 6 Colorful Accent 1" w:uiPriority="51"/>
+    <w:lsdException w:name="List Table 7 Colorful Accent 1" w:uiPriority="52"/>
+    <w:lsdException w:name="List Table 1 Light Accent 2" w:uiPriority="46"/>
+    <w:lsdException w:name="List Table 2 Accent 2" w:uiPriority="47"/>
+    <w:lsdException w:name="List Table 3 Accent 2" w:uiPriority="48"/>
+    <w:lsdException w:name="List Table 4 Accent 2" w:uiPriority="49"/>
+    <w:lsdException w:name="List Table 5 Dark Accent 2" w:uiPriority="50"/>
+    <w:lsdException w:name="List Table 6 Colorful Accent 2" w:uiPriority="51"/>
+    <w:lsdException w:name="List Table 7 Colorful Accent 2" w:uiPriority="52"/>
+    <w:lsdException w:name="List Table 1 Light Accent 3" w:uiPriority="46"/>
+    <w:lsdException w:name="List Table 2 Accent 3" w:uiPriority="47"/>
+    <w:lsdException w:name="List Table 3 Accent 3" w:uiPriority="48"/>
+    <w:lsdException w:name="List Table 4 Accent 3" w:uiPriority="49"/>
+    <w:lsdException w:name="List Table 5 Dark Accent 3" w:uiPriority="50"/>
+    <w:lsdException w:name="List Table 6 Colorful Accent 3" w:uiPriority="51"/>
+    <w:lsdException w:name="List Table 7 Colorful Accent 3" w:uiPriority="52"/>
+    <w:lsdException w:name="List Table 1 Light Accent 4" w:uiPriority="46"/>
+    <w:lsdException w:name="List Table 2 Accent 4" w:uiPriority="47"/>
+    <w:lsdException w:name="List Table 3 Accent 4" w:uiPriority="48"/>
+    <w:lsdException w:name="List Table 4 Accent 4" w:uiPriority="49"/>
+    <w:lsdException w:name="List Table 5 Dark Accent 4" w:uiPriority="50"/>
+    <w:lsdException w:name="List Table 6 Colorful Accent 4" w:uiPriority="51"/>
+    <w:lsdException w:name="List Table 7 Colorful Accent 4" w:uiPriority="52"/>
+    <w:lsdException w:name="List Table 1 Light Accent 5" w:uiPriority="46"/>
+    <w:lsdException w:name="List Table 2 Accent 5" w:uiPriority="47"/>
+    <w:lsdException w:name="List Table 3 Accent 5" w:uiPriority="48"/>
+    <w:lsdException w:name="List Table 4 Accent 5" w:uiPriority="49"/>
+    <w:lsdException w:name="List Table 5 Dark Accent 5" w:uiPriority="50"/>
+    <w:lsdException w:name="List Table 6 Colorful Accent 5" w:uiPriority="51"/>
+    <w:lsdException w:name="List Table 7 Colorful Accent 5" w:uiPriority="52"/>
+    <w:lsdException w:name="List Table 1 Light Accent 6" w:uiPriority="46"/>
+    <w:lsdException w:name="List Table 2 Accent 6" w:uiPriority="47"/>
+    <w:lsdException w:name="List Table 3 Accent 6" w:uiPriority="48"/>
+    <w:lsdException w:name="List Table 4 Accent 6" w:uiPriority="49"/>
+    <w:lsdException w:name="List Table 5 Dark Accent 6" w:uiPriority="50"/>
+    <w:lsdException w:name="List Table 6 Colorful Accent 6" w:uiPriority="51"/>
+    <w:lsdException w:name="List Table 7 Colorful Accent 6" w:uiPriority="52"/>
+    <w:lsdException w:name="Mention" w:semiHidden="1" w:unhideWhenUsed="1"/>
+    <w:lsdException w:name="Smart Hyperlink" w:semiHidden="1" w:unhideWhenUsed="1"/>
+    <w:lsdException w:name="Hashtag" w:semiHidden="1" w:unhideWhenUsed="1"/>
+    <w:lsdException w:name="Unresolved Mention" w:semiHidden="1" w:unhideWhenUsed="1"/>
   </w:latentStyles>
-  <w:style w:type="paragraph" w:default="1" w:styleId="1">
+  <w:style w:type="paragraph" w:default="1" w:styleId="Normal">
     <w:name w:val="Normal"/>
     <w:qFormat/>
-    <w:uiPriority w:val="0"/>
-    <w:pPr>
-      <w:spacing w:after="160" w:line="259" w:lineRule="auto"/>
-    </w:pPr>
     <w:rPr>
-      <w:rFonts w:asciiTheme="minorHAnsi" w:hAnsiTheme="minorHAnsi" w:eastAsiaTheme="minorHAnsi" w:cstheme="minorBidi"/>
       <w:sz w:val="22"/>
       <w:szCs w:val="22"/>
-      <w:lang w:val="pt-BR" w:eastAsia="en-US" w:bidi="ar-SA"/>
+      <w:lang w:eastAsia="en-US"/>
     </w:rPr>
   </w:style>
-  <w:style w:type="character" w:default="1" w:styleId="2">
+  <w:style w:type="character" w:default="1" w:styleId="Fontepargpadro">
     <w:name w:val="Default Paragraph Font"/>
+    <w:uiPriority w:val="1"/>
+    <w:semiHidden/>
     <w:unhideWhenUsed/>
-    <w:uiPriority w:val="1"/>
   </w:style>
-  <w:style w:type="table" w:default="1" w:styleId="3">
+  <w:style w:type="table" w:default="1" w:styleId="Tabelanormal">
     <w:name w:val="Normal Table"/>
+    <w:uiPriority w:val="99"/>
+    <w:semiHidden/>
     <w:unhideWhenUsed/>
-    <w:uiPriority w:val="99"/>
     <w:tblPr>
-      <w:tblLayout w:type="fixed"/>
+      <w:tblInd w:w="0" w:type="dxa"/>
       <w:tblCellMar>
         <w:top w:w="0" w:type="dxa"/>
         <w:left w:w="108" w:type="dxa"/>
@@ -3431,11 +3417,17 @@
       </w:tblCellMar>
     </w:tblPr>
   </w:style>
-  <w:style w:type="paragraph" w:customStyle="1" w:styleId="4">
-    <w:name w:val="List Paragraph"/>
-    <w:basedOn w:val="1"/>
+  <w:style w:type="numbering" w:default="1" w:styleId="Semlista">
+    <w:name w:val="No List"/>
+    <w:uiPriority w:val="99"/>
+    <w:semiHidden/>
+    <w:unhideWhenUsed/>
+  </w:style>
+  <w:style w:type="paragraph" w:customStyle="1" w:styleId="PargrafodaLista1">
+    <w:name w:val="Parágrafo da Lista1"/>
+    <w:basedOn w:val="Normal"/>
+    <w:uiPriority w:val="34"/>
     <w:qFormat/>
-    <w:uiPriority w:val="34"/>
     <w:pPr>
       <w:ind w:left="720"/>
       <w:contextualSpacing/>

</xml_diff>